<commit_message>
Mr Ballin & Jessica's better docs
</commit_message>
<xml_diff>
--- a/Lesson Plans/Lesson Plan 01-ObjectsMethodsForLoops.docx
+++ b/Lesson Plans/Lesson Plan 01-ObjectsMethodsForLoops.docx
@@ -1,6 +1,6 @@
 
 <file path=word/document.xml><?xml version="1.0" encoding="utf-8"?>
-<w:document xmlns:wpc="http://schemas.microsoft.com/office/word/2010/wordprocessingCanvas" xmlns:mc="http://schemas.openxmlformats.org/markup-compatibility/2006" xmlns:o="urn:schemas-microsoft-com:office:office" xmlns:r="http://schemas.openxmlformats.org/officeDocument/2006/relationships" xmlns:m="http://schemas.openxmlformats.org/officeDocument/2006/math" xmlns:v="urn:schemas-microsoft-com:vml" xmlns:wp14="http://schemas.microsoft.com/office/word/2010/wordprocessingDrawing" xmlns:wp="http://schemas.openxmlformats.org/drawingml/2006/wordprocessingDrawing" xmlns:w10="urn:schemas-microsoft-com:office:word" xmlns:w="http://schemas.openxmlformats.org/wordprocessingml/2006/main" xmlns:w14="http://schemas.microsoft.com/office/word/2010/wordml" xmlns:wpg="http://schemas.microsoft.com/office/word/2010/wordprocessingGroup" xmlns:wpi="http://schemas.microsoft.com/office/word/2010/wordprocessingInk" xmlns:wne="http://schemas.microsoft.com/office/word/2006/wordml" xmlns:wps="http://schemas.microsoft.com/office/word/2010/wordprocessingShape" mc:Ignorable="w14 wp14">
+<w:document xmlns:wpc="http://schemas.microsoft.com/office/word/2010/wordprocessingCanvas" xmlns:mo="http://schemas.microsoft.com/office/mac/office/2008/main" xmlns:mc="http://schemas.openxmlformats.org/markup-compatibility/2006" xmlns:mv="urn:schemas-microsoft-com:mac:vml" xmlns:o="urn:schemas-microsoft-com:office:office" xmlns:r="http://schemas.openxmlformats.org/officeDocument/2006/relationships" xmlns:m="http://schemas.openxmlformats.org/officeDocument/2006/math" xmlns:v="urn:schemas-microsoft-com:vml" xmlns:wp14="http://schemas.microsoft.com/office/word/2010/wordprocessingDrawing" xmlns:wp="http://schemas.openxmlformats.org/drawingml/2006/wordprocessingDrawing" xmlns:w10="urn:schemas-microsoft-com:office:word" xmlns:w="http://schemas.openxmlformats.org/wordprocessingml/2006/main" xmlns:w14="http://schemas.microsoft.com/office/word/2010/wordml" xmlns:wpg="http://schemas.microsoft.com/office/word/2010/wordprocessingGroup" xmlns:wpi="http://schemas.microsoft.com/office/word/2010/wordprocessingInk" xmlns:wne="http://schemas.microsoft.com/office/word/2006/wordml" xmlns:wps="http://schemas.microsoft.com/office/word/2010/wordprocessingShape" mc:Ignorable="w14 wp14">
   <w:body>
     <w:p>
       <w:pPr>
@@ -35,6 +35,95 @@
       </w:r>
     </w:p>
     <w:p>
+      <w:r>
+        <w:rPr>
+          <w:b/>
+          <w:u w:val="single"/>
+        </w:rPr>
+        <w:t>Preparation</w:t>
+      </w:r>
+    </w:p>
+    <w:p>
+      <w:pPr>
+        <w:pStyle w:val="ListParagraph"/>
+        <w:numPr>
+          <w:ilvl w:val="0"/>
+          <w:numId w:val="4"/>
+        </w:numPr>
+        <w:spacing w:line="240" w:lineRule="auto"/>
+      </w:pPr>
+      <w:r>
+        <w:t>Have SimpleSquareWorksheet printed (see Step 6)</w:t>
+      </w:r>
+    </w:p>
+    <w:p>
+      <w:pPr>
+        <w:pStyle w:val="ListParagraph"/>
+        <w:numPr>
+          <w:ilvl w:val="0"/>
+          <w:numId w:val="4"/>
+        </w:numPr>
+        <w:spacing w:line="240" w:lineRule="auto"/>
+      </w:pPr>
+      <w:r>
+        <w:t>Have Eclipse set up on computers</w:t>
+      </w:r>
+    </w:p>
+    <w:p>
+      <w:pPr>
+        <w:pStyle w:val="ListParagraph"/>
+        <w:numPr>
+          <w:ilvl w:val="0"/>
+          <w:numId w:val="3"/>
+        </w:numPr>
+        <w:spacing w:line="240" w:lineRule="auto"/>
+      </w:pPr>
+      <w:r>
+        <w:t>Install from GitHub – TeachingKidsProgramming. (lfal.co/tkpjava)</w:t>
+      </w:r>
+    </w:p>
+    <w:p>
+      <w:pPr>
+        <w:pStyle w:val="ListParagraph"/>
+        <w:numPr>
+          <w:ilvl w:val="1"/>
+          <w:numId w:val="3"/>
+        </w:numPr>
+        <w:spacing w:line="240" w:lineRule="auto"/>
+      </w:pPr>
+      <w:r>
+        <w:t>Download zip link on right. Hit the launcher.</w:t>
+      </w:r>
+    </w:p>
+    <w:p>
+      <w:pPr>
+        <w:pStyle w:val="ListParagraph"/>
+        <w:numPr>
+          <w:ilvl w:val="1"/>
+          <w:numId w:val="3"/>
+        </w:numPr>
+        <w:spacing w:line="240" w:lineRule="auto"/>
+      </w:pPr>
+      <w:r>
+        <w:t>If it doesn’t open at all, need to install Java.</w:t>
+      </w:r>
+    </w:p>
+    <w:p/>
+    <w:p>
+      <w:r>
+        <w:rPr>
+          <w:b/>
+          <w:u w:val="single"/>
+        </w:rPr>
+        <w:t>During class</w:t>
+      </w:r>
+    </w:p>
+    <w:p>
+      <w:r>
+        <w:t>Kids all working in pairs unless otherwise noted. 5 minute timer – kids switch off. One types, while the other tells the typist what to do.</w:t>
+      </w:r>
+    </w:p>
+    <w:p>
       <w:pPr>
         <w:pStyle w:val="Heading1"/>
       </w:pPr>
@@ -43,23 +132,592 @@
       </w:r>
     </w:p>
     <w:p>
+      <w:r>
+        <w:t>Overall process:</w:t>
+      </w:r>
+    </w:p>
+    <w:p>
+      <w:pPr>
+        <w:pStyle w:val="ListParagraph"/>
+        <w:numPr>
+          <w:ilvl w:val="0"/>
+          <w:numId w:val="7"/>
+        </w:numPr>
+      </w:pPr>
+      <w:r>
+        <w:t>Have them read the line out loud.</w:t>
+      </w:r>
+    </w:p>
+    <w:p>
+      <w:pPr>
+        <w:pStyle w:val="ListParagraph"/>
+        <w:numPr>
+          <w:ilvl w:val="0"/>
+          <w:numId w:val="7"/>
+        </w:numPr>
+      </w:pPr>
+      <w:r>
+        <w:t xml:space="preserve">Guide them to figuring out the code themselves, to whatever extent possible.  </w:t>
+      </w:r>
+    </w:p>
+    <w:p>
+      <w:pPr>
+        <w:pStyle w:val="ListParagraph"/>
+        <w:numPr>
+          <w:ilvl w:val="0"/>
+          <w:numId w:val="7"/>
+        </w:numPr>
+      </w:pPr>
+      <w:r>
+        <w:t xml:space="preserve">Once they figure it out, </w:t>
+      </w:r>
+      <w:r>
+        <w:t>MAKE SURE THEY RUN THE CODE BEFORE PROCEEDING</w:t>
+      </w:r>
+      <w:r>
+        <w:t xml:space="preserve">. (Use </w:t>
+      </w:r>
+      <w:hyperlink r:id="rId6" w:history="1">
+        <w:r>
+          <w:rPr>
+            <w:rStyle w:val="Hyperlink"/>
+          </w:rPr>
+          <w:t>http://virtualproctor-tkp.appspot.com/</w:t>
+        </w:r>
+      </w:hyperlink>
+      <w:r>
+        <w:rPr>
+          <w:rStyle w:val="Hyperlink"/>
+        </w:rPr>
+        <w:t xml:space="preserve"> </w:t>
+      </w:r>
+      <w:r>
+        <w:t xml:space="preserve"> to show student windows on screen when they close)</w:t>
+      </w:r>
+    </w:p>
+    <w:p>
+      <w:pPr>
+        <w:pStyle w:val="ListParagraph"/>
+        <w:numPr>
+          <w:ilvl w:val="0"/>
+          <w:numId w:val="7"/>
+        </w:numPr>
+        <w:spacing w:line="240" w:lineRule="auto"/>
+      </w:pPr>
+      <w:r>
+        <w:t>Teacher notes</w:t>
+      </w:r>
+    </w:p>
+    <w:p>
+      <w:pPr>
+        <w:pStyle w:val="ListParagraph"/>
+        <w:numPr>
+          <w:ilvl w:val="1"/>
+          <w:numId w:val="7"/>
+        </w:numPr>
+        <w:spacing w:line="240" w:lineRule="auto"/>
+      </w:pPr>
+      <w:r>
+        <w:t xml:space="preserve">Red box will kill the program. </w:t>
+      </w:r>
+    </w:p>
+    <w:p>
+      <w:pPr>
+        <w:pStyle w:val="ListParagraph"/>
+        <w:numPr>
+          <w:ilvl w:val="1"/>
+          <w:numId w:val="7"/>
+        </w:numPr>
+        <w:spacing w:line="240" w:lineRule="auto"/>
+      </w:pPr>
+      <w:r>
+        <w:t>XX will reset the program, if only ONE is running. (useful if machine is being weird.)</w:t>
+      </w:r>
+    </w:p>
+    <w:p/>
+    <w:p>
+      <w:r>
+        <w:t>LINE NOTES</w:t>
+      </w:r>
+    </w:p>
+    <w:p>
+      <w:pPr>
+        <w:pStyle w:val="ListParagraph"/>
+        <w:numPr>
+          <w:ilvl w:val="0"/>
+          <w:numId w:val="7"/>
+        </w:numPr>
+      </w:pPr>
+      <w:r>
+        <w:t>#1</w:t>
+      </w:r>
+      <w:r>
+        <w:t>:</w:t>
+      </w:r>
+      <w:r>
+        <w:t xml:space="preserve">    Tortoise.show();</w:t>
+      </w:r>
+    </w:p>
+    <w:p>
+      <w:pPr>
+        <w:pStyle w:val="ListParagraph"/>
+        <w:numPr>
+          <w:ilvl w:val="1"/>
+          <w:numId w:val="3"/>
+        </w:numPr>
+        <w:spacing w:line="240" w:lineRule="auto"/>
+      </w:pPr>
+      <w:r>
+        <w:t>Ask: what is the noun? Tortoise.</w:t>
+      </w:r>
+    </w:p>
+    <w:p>
+      <w:pPr>
+        <w:pStyle w:val="ListParagraph"/>
+        <w:numPr>
+          <w:ilvl w:val="1"/>
+          <w:numId w:val="3"/>
+        </w:numPr>
+        <w:spacing w:line="240" w:lineRule="auto"/>
+      </w:pPr>
+      <w:r>
+        <w:t>To get it to do something, “.” after, and then our command.</w:t>
+      </w:r>
+    </w:p>
+    <w:p>
+      <w:pPr>
+        <w:pStyle w:val="ListParagraph"/>
+        <w:numPr>
+          <w:ilvl w:val="1"/>
+          <w:numId w:val="3"/>
+        </w:numPr>
+        <w:spacing w:line="240" w:lineRule="auto"/>
+      </w:pPr>
+      <w:r>
+        <w:t>Show them ctrl-space. Be lazy!</w:t>
+      </w:r>
+    </w:p>
+    <w:p>
+      <w:pPr>
+        <w:pStyle w:val="ListParagraph"/>
+        <w:numPr>
+          <w:ilvl w:val="1"/>
+          <w:numId w:val="3"/>
+        </w:numPr>
+        <w:spacing w:line="240" w:lineRule="auto"/>
+      </w:pPr>
+      <w:r>
+        <w:t>We end sentences w/periods in English, but w/semicolons in programming.</w:t>
+      </w:r>
+    </w:p>
+    <w:p>
+      <w:pPr>
+        <w:pStyle w:val="ListParagraph"/>
+        <w:numPr>
+          <w:ilvl w:val="1"/>
+          <w:numId w:val="3"/>
+        </w:numPr>
+        <w:spacing w:line="240" w:lineRule="auto"/>
+      </w:pPr>
+      <w:r>
+        <w:t>Capitalization matters. Have them test with lower case.</w:t>
+      </w:r>
+    </w:p>
+    <w:p>
+      <w:pPr>
+        <w:pStyle w:val="ListParagraph"/>
+        <w:numPr>
+          <w:ilvl w:val="1"/>
+          <w:numId w:val="3"/>
+        </w:numPr>
+      </w:pPr>
+      <w:r>
+        <w:t>AS YOU GO, clean up the English. Command-D.</w:t>
+      </w:r>
+    </w:p>
+    <w:p>
+      <w:pPr>
+        <w:pStyle w:val="ListParagraph"/>
+        <w:numPr>
+          <w:ilvl w:val="0"/>
+          <w:numId w:val="3"/>
+        </w:numPr>
+        <w:spacing w:line="240" w:lineRule="auto"/>
+      </w:pPr>
+      <w:r>
+        <w:t>#2: Tortoise.move(50);</w:t>
+      </w:r>
+    </w:p>
+    <w:p>
+      <w:pPr>
+        <w:pStyle w:val="ListParagraph"/>
+        <w:numPr>
+          <w:ilvl w:val="1"/>
+          <w:numId w:val="3"/>
+        </w:numPr>
+        <w:spacing w:line="240" w:lineRule="auto"/>
+      </w:pPr>
+      <w:r>
+        <w:t>Remind them to clean up the English</w:t>
+      </w:r>
+    </w:p>
+    <w:p>
+      <w:pPr>
+        <w:pStyle w:val="ListParagraph"/>
+        <w:numPr>
+          <w:ilvl w:val="0"/>
+          <w:numId w:val="3"/>
+        </w:numPr>
+        <w:spacing w:line="240" w:lineRule="auto"/>
+      </w:pPr>
+      <w:r>
+        <w:t>#3: Tortoise.turn(90);</w:t>
+      </w:r>
+    </w:p>
+    <w:p>
+      <w:pPr>
+        <w:pStyle w:val="ListParagraph"/>
+        <w:numPr>
+          <w:ilvl w:val="0"/>
+          <w:numId w:val="3"/>
+        </w:numPr>
+        <w:spacing w:line="240" w:lineRule="auto"/>
+      </w:pPr>
+      <w:r>
+        <w:t xml:space="preserve">#4: </w:t>
+      </w:r>
+      <w:r>
+        <w:t>Tortoise.</w:t>
+      </w:r>
+      <w:r>
+        <w:rPr>
+          <w:i/>
+          <w:iCs/>
+        </w:rPr>
+        <w:t>setPenColor</w:t>
+      </w:r>
+      <w:r>
+        <w:t>(Color</w:t>
+      </w:r>
+      <w:r>
+        <w:t>s</w:t>
+      </w:r>
+      <w:r>
+        <w:t>.</w:t>
+      </w:r>
+      <w:r>
+        <w:rPr>
+          <w:iCs/>
+        </w:rPr>
+        <w:t>Blues.</w:t>
+      </w:r>
+      <w:r>
+        <w:rPr>
+          <w:i/>
+          <w:iCs/>
+        </w:rPr>
+        <w:t>blue</w:t>
+      </w:r>
+      <w:r>
+        <w:t>);</w:t>
+      </w:r>
+    </w:p>
+    <w:p>
+      <w:pPr>
+        <w:pStyle w:val="ListParagraph"/>
+        <w:numPr>
+          <w:ilvl w:val="1"/>
+          <w:numId w:val="3"/>
+        </w:numPr>
+        <w:spacing w:line="240" w:lineRule="auto"/>
+      </w:pPr>
+      <w:r>
+        <w:t xml:space="preserve">Explain setters and getters. </w:t>
+      </w:r>
+    </w:p>
+    <w:p>
+      <w:pPr>
+        <w:pStyle w:val="ListParagraph"/>
+        <w:numPr>
+          <w:ilvl w:val="1"/>
+          <w:numId w:val="3"/>
+        </w:numPr>
+        <w:spacing w:line="240" w:lineRule="auto"/>
+      </w:pPr>
+      <w:r>
+        <w:t>Setters change something about an object; getters tell us something about an object.</w:t>
+      </w:r>
+    </w:p>
+    <w:p>
+      <w:pPr>
+        <w:pStyle w:val="ListParagraph"/>
+        <w:numPr>
+          <w:ilvl w:val="2"/>
+          <w:numId w:val="3"/>
+        </w:numPr>
+        <w:spacing w:line="240" w:lineRule="auto"/>
+      </w:pPr>
+      <w:r>
+        <w:t>Choose a student to be an object.</w:t>
+      </w:r>
+    </w:p>
+    <w:p>
+      <w:pPr>
+        <w:pStyle w:val="ListParagraph"/>
+        <w:numPr>
+          <w:ilvl w:val="2"/>
+          <w:numId w:val="3"/>
+        </w:numPr>
+        <w:spacing w:line="240" w:lineRule="auto"/>
+      </w:pPr>
+      <w:r>
+        <w:t>Set a student’s position to standing.</w:t>
+      </w:r>
+    </w:p>
+    <w:p>
+      <w:pPr>
+        <w:pStyle w:val="ListParagraph"/>
+        <w:numPr>
+          <w:ilvl w:val="2"/>
+          <w:numId w:val="3"/>
+        </w:numPr>
+        <w:spacing w:line="240" w:lineRule="auto"/>
+      </w:pPr>
+      <w:r>
+        <w:t>Get a student’s hair color.</w:t>
+      </w:r>
+    </w:p>
+    <w:p>
+      <w:pPr>
+        <w:pStyle w:val="ListParagraph"/>
+        <w:numPr>
+          <w:ilvl w:val="0"/>
+          <w:numId w:val="3"/>
+        </w:numPr>
+      </w:pPr>
+      <w:r>
+        <w:t>#5:</w:t>
+      </w:r>
+      <w:r>
+        <w:t xml:space="preserve">    </w:t>
+      </w:r>
+      <w:r>
+        <w:rPr>
+          <w:b/>
+          <w:bCs/>
+        </w:rPr>
+        <w:t>for</w:t>
+      </w:r>
+      <w:r>
+        <w:t xml:space="preserve"> (</w:t>
+      </w:r>
+      <w:r>
+        <w:rPr>
+          <w:b/>
+          <w:bCs/>
+        </w:rPr>
+        <w:t>int</w:t>
+      </w:r>
+      <w:r>
+        <w:t xml:space="preserve"> i = 1; i &lt;= 4; i++)</w:t>
+      </w:r>
+    </w:p>
+    <w:p>
+      <w:pPr>
+        <w:pStyle w:val="ListParagraph"/>
+        <w:numPr>
+          <w:ilvl w:val="1"/>
+          <w:numId w:val="3"/>
+        </w:numPr>
+        <w:spacing w:line="240" w:lineRule="auto"/>
+      </w:pPr>
+      <w:r>
+        <w:t>Have them read the text (</w:t>
+      </w:r>
+      <w:r>
+        <w:rPr>
+          <w:rFonts w:ascii="Monaco" w:hAnsi="Monaco" w:cs="Monaco"/>
+          <w:b/>
+          <w:bCs/>
+          <w:i/>
+          <w:iCs/>
+          <w:color w:val="339900"/>
+        </w:rPr>
+        <w:t>//  Do the following 4 times --#5.1</w:t>
+      </w:r>
+      <w:r>
+        <w:t>)</w:t>
+      </w:r>
+    </w:p>
+    <w:p>
+      <w:pPr>
+        <w:pStyle w:val="ListParagraph"/>
+        <w:numPr>
+          <w:ilvl w:val="1"/>
+          <w:numId w:val="3"/>
+        </w:numPr>
+        <w:spacing w:line="240" w:lineRule="auto"/>
+      </w:pPr>
+      <w:r>
+        <w:t xml:space="preserve">Ask for </w:t>
+      </w:r>
+      <w:r>
+        <w:t>what needs to be repeated. Have them phrase it in terms of line numbers.</w:t>
+      </w:r>
+    </w:p>
+    <w:p>
+      <w:pPr>
+        <w:pStyle w:val="ListParagraph"/>
+        <w:numPr>
+          <w:ilvl w:val="1"/>
+          <w:numId w:val="3"/>
+        </w:numPr>
+        <w:spacing w:line="240" w:lineRule="auto"/>
+      </w:pPr>
+      <w:r>
+        <w:t>Easiest way – copy and paste four times.</w:t>
+      </w:r>
+    </w:p>
+    <w:p>
+      <w:pPr>
+        <w:pStyle w:val="ListParagraph"/>
+        <w:numPr>
+          <w:ilvl w:val="1"/>
+          <w:numId w:val="3"/>
+        </w:numPr>
+        <w:spacing w:line="240" w:lineRule="auto"/>
+      </w:pPr>
+      <w:r>
+        <w:t xml:space="preserve">But what if you had to do it 400 times? Violate the most important rule for programmers – be lazy. We don’t want to break that rule. So… </w:t>
+      </w:r>
+    </w:p>
+    <w:p>
+      <w:pPr>
+        <w:pStyle w:val="ListParagraph"/>
+        <w:numPr>
+          <w:ilvl w:val="1"/>
+          <w:numId w:val="3"/>
+        </w:numPr>
+        <w:spacing w:line="240" w:lineRule="auto"/>
+      </w:pPr>
+      <w:r>
+        <w:lastRenderedPageBreak/>
+        <w:t>For this one, show them to type “for” and hit ctrl-enter. Sets it up for them.</w:t>
+      </w:r>
+    </w:p>
+    <w:p>
+      <w:pPr>
+        <w:pStyle w:val="ListParagraph"/>
+        <w:numPr>
+          <w:ilvl w:val="1"/>
+          <w:numId w:val="3"/>
+        </w:numPr>
+        <w:spacing w:line="240" w:lineRule="auto"/>
+      </w:pPr>
+      <w:r>
+        <w:t>“Stop” is in red, so needs to be replaced.</w:t>
+      </w:r>
+    </w:p>
+    <w:p>
+      <w:pPr>
+        <w:pStyle w:val="ListParagraph"/>
+        <w:numPr>
+          <w:ilvl w:val="1"/>
+          <w:numId w:val="3"/>
+        </w:numPr>
+        <w:spacing w:line="240" w:lineRule="auto"/>
+      </w:pPr>
+      <w:r>
+        <w:t>Keyboard shortcut: alt-up or down, to move end brackets to bottom of loop.</w:t>
+      </w:r>
+    </w:p>
+    <w:p>
+      <w:pPr>
+        <w:pStyle w:val="ListParagraph"/>
+        <w:numPr>
+          <w:ilvl w:val="1"/>
+          <w:numId w:val="3"/>
+        </w:numPr>
+        <w:spacing w:line="240" w:lineRule="auto"/>
+      </w:pPr>
+      <w:r>
+        <w:t>Make sure they test. Check – easy to mess this one up!</w:t>
+      </w:r>
+    </w:p>
+    <w:p>
+      <w:pPr>
+        <w:pStyle w:val="ListParagraph"/>
+        <w:numPr>
+          <w:ilvl w:val="0"/>
+          <w:numId w:val="3"/>
+        </w:numPr>
+        <w:spacing w:line="240" w:lineRule="auto"/>
+      </w:pPr>
+      <w:r>
+        <w:t xml:space="preserve">#6: </w:t>
+      </w:r>
+      <w:r>
+        <w:t>Tortoise.</w:t>
+      </w:r>
+      <w:r>
+        <w:rPr>
+          <w:i/>
+          <w:iCs/>
+        </w:rPr>
+        <w:t>setSpeed</w:t>
+      </w:r>
+      <w:r>
+        <w:t>(10);</w:t>
+      </w:r>
+    </w:p>
+    <w:p>
+      <w:pPr>
+        <w:pStyle w:val="ListParagraph"/>
+        <w:numPr>
+          <w:ilvl w:val="1"/>
+          <w:numId w:val="3"/>
+        </w:numPr>
+        <w:spacing w:line="240" w:lineRule="auto"/>
+      </w:pPr>
+      <w:r>
+        <w:t>After eliciting the command, ask: how do we know what is “as fast as possible”? Ensure they’re reading the text that comes up.</w:t>
+      </w:r>
+    </w:p>
+    <w:p>
+      <w:pPr>
+        <w:pStyle w:val="ListParagraph"/>
+        <w:numPr>
+          <w:ilvl w:val="1"/>
+          <w:numId w:val="3"/>
+        </w:numPr>
+        <w:spacing w:line="240" w:lineRule="auto"/>
+      </w:pPr>
+      <w:r>
+        <w:t>Have them try it.</w:t>
+      </w:r>
+    </w:p>
+    <w:p>
+      <w:pPr>
+        <w:pStyle w:val="ListParagraph"/>
+        <w:numPr>
+          <w:ilvl w:val="0"/>
+          <w:numId w:val="3"/>
+        </w:numPr>
+        <w:spacing w:line="240" w:lineRule="auto"/>
+      </w:pPr>
+      <w:r>
+        <w:t xml:space="preserve">CONGRATULATIONS! You just made your first program! </w:t>
+      </w:r>
+      <w:r>
+        <w:sym w:font="Wingdings" w:char="F04A"/>
+      </w:r>
+    </w:p>
+    <w:p>
       <w:pPr>
         <w:pStyle w:val="Heading1"/>
       </w:pPr>
       <w:r>
-        <w:t>Part 2</w:t>
-      </w:r>
-      <w:r>
-        <w:t xml:space="preserve"> </w:t>
-      </w:r>
-      <w:r>
-        <w:t>–</w:t>
-      </w:r>
-      <w:r>
-        <w:t xml:space="preserve"> </w:t>
-      </w:r>
-      <w:r>
-        <w:t>Recap: Simple Square</w:t>
+        <w:t>Part 2 – Recap: Simple Square</w:t>
       </w:r>
     </w:p>
     <w:p>
@@ -74,7 +732,7 @@
           <w:szCs w:val="20"/>
         </w:rPr>
       </w:pPr>
-      <w:hyperlink r:id="rId6" w:history="1">
+      <w:hyperlink r:id="rId7" w:history="1">
         <w:r>
           <w:rPr>
             <w:rStyle w:val="Hyperlink"/>
@@ -107,19 +765,1139 @@
         <w:pStyle w:val="Heading1"/>
       </w:pPr>
       <w:r>
-        <w:t>Part 3</w:t>
-      </w:r>
-      <w:r>
-        <w:t xml:space="preserve"> </w:t>
-      </w:r>
-      <w:r>
-        <w:t>–</w:t>
-      </w:r>
-      <w:r>
-        <w:t xml:space="preserve"> </w:t>
-      </w:r>
-      <w:r>
-        <w:t>Variation: Simple Square</w:t>
+        <w:t>Part 3 – Variation: Simple Square</w:t>
+      </w:r>
+    </w:p>
+    <w:p>
+      <w:pPr>
+        <w:pStyle w:val="ListParagraph"/>
+        <w:numPr>
+          <w:ilvl w:val="0"/>
+          <w:numId w:val="5"/>
+        </w:numPr>
+        <w:spacing w:line="240" w:lineRule="auto"/>
+      </w:pPr>
+      <w:r>
+        <w:t>Open Word or something to scribble in. Make a grid</w:t>
+      </w:r>
+    </w:p>
+    <w:p>
+      <w:pPr>
+        <w:pStyle w:val="ListParagraph"/>
+        <w:numPr>
+          <w:ilvl w:val="1"/>
+          <w:numId w:val="5"/>
+        </w:numPr>
+        <w:spacing w:line="240" w:lineRule="auto"/>
+      </w:pPr>
+      <w:r>
+        <w:t>Add columns – feature, value</w:t>
+      </w:r>
+    </w:p>
+    <w:p>
+      <w:pPr>
+        <w:pStyle w:val="ListParagraph"/>
+        <w:numPr>
+          <w:ilvl w:val="1"/>
+          <w:numId w:val="5"/>
+        </w:numPr>
+        <w:spacing w:line="240" w:lineRule="auto"/>
+      </w:pPr>
+      <w:r>
+        <w:t>Elicit from kids</w:t>
+      </w:r>
+      <w:r>
+        <w:t xml:space="preserve"> – what features are there? </w:t>
+      </w:r>
+    </w:p>
+    <w:p>
+      <w:pPr>
+        <w:pStyle w:val="ListParagraph"/>
+        <w:numPr>
+          <w:ilvl w:val="0"/>
+          <w:numId w:val="5"/>
+        </w:numPr>
+        <w:spacing w:line="240" w:lineRule="auto"/>
+      </w:pPr>
+      <w:r>
+        <w:t>Example</w:t>
+      </w:r>
+      <w:r>
+        <w:t xml:space="preserve"> (with all later steps completed)</w:t>
+      </w:r>
+      <w:r>
+        <w:t>:</w:t>
+      </w:r>
+    </w:p>
+    <w:p>
+      <w:pPr>
+        <w:spacing w:line="240" w:lineRule="auto"/>
+      </w:pPr>
+    </w:p>
+    <w:tbl>
+      <w:tblPr>
+        <w:tblStyle w:val="TableGrid"/>
+        <w:tblW w:w="0" w:type="auto"/>
+        <w:tblLook w:val="04A0" w:firstRow="1" w:lastRow="0" w:firstColumn="1" w:lastColumn="0" w:noHBand="0" w:noVBand="1"/>
+      </w:tblPr>
+      <w:tblGrid>
+        <w:gridCol w:w="920"/>
+        <w:gridCol w:w="810"/>
+      </w:tblGrid>
+      <w:tr>
+        <w:tc>
+          <w:tcPr>
+            <w:tcW w:w="828" w:type="dxa"/>
+          </w:tcPr>
+          <w:p>
+            <w:pPr>
+              <w:rPr>
+                <w:b/>
+              </w:rPr>
+            </w:pPr>
+            <w:r>
+              <w:rPr>
+                <w:b/>
+              </w:rPr>
+              <w:t>Feature</w:t>
+            </w:r>
+          </w:p>
+        </w:tc>
+        <w:tc>
+          <w:tcPr>
+            <w:tcW w:w="810" w:type="dxa"/>
+          </w:tcPr>
+          <w:p>
+            <w:pPr>
+              <w:rPr>
+                <w:b/>
+              </w:rPr>
+            </w:pPr>
+            <w:r>
+              <w:rPr>
+                <w:b/>
+              </w:rPr>
+              <w:t>Value</w:t>
+            </w:r>
+          </w:p>
+        </w:tc>
+      </w:tr>
+      <w:tr>
+        <w:tc>
+          <w:tcPr>
+            <w:tcW w:w="828" w:type="dxa"/>
+          </w:tcPr>
+          <w:p>
+            <w:r>
+              <w:t>Angle</w:t>
+            </w:r>
+          </w:p>
+        </w:tc>
+        <w:tc>
+          <w:tcPr>
+            <w:tcW w:w="810" w:type="dxa"/>
+          </w:tcPr>
+          <w:p>
+            <w:r>
+              <w:t>90</w:t>
+            </w:r>
+          </w:p>
+        </w:tc>
+      </w:tr>
+      <w:tr>
+        <w:tc>
+          <w:tcPr>
+            <w:tcW w:w="828" w:type="dxa"/>
+          </w:tcPr>
+          <w:p>
+            <w:r>
+              <w:t>Color</w:t>
+            </w:r>
+          </w:p>
+        </w:tc>
+        <w:tc>
+          <w:tcPr>
+            <w:tcW w:w="810" w:type="dxa"/>
+          </w:tcPr>
+          <w:p>
+            <w:r>
+              <w:t>Blue</w:t>
+            </w:r>
+          </w:p>
+        </w:tc>
+      </w:tr>
+      <w:tr>
+        <w:tc>
+          <w:tcPr>
+            <w:tcW w:w="828" w:type="dxa"/>
+          </w:tcPr>
+          <w:p>
+            <w:r>
+              <w:t>Width</w:t>
+            </w:r>
+          </w:p>
+        </w:tc>
+        <w:tc>
+          <w:tcPr>
+            <w:tcW w:w="810" w:type="dxa"/>
+          </w:tcPr>
+          <w:p>
+            <w:r>
+              <w:t>2</w:t>
+            </w:r>
+          </w:p>
+        </w:tc>
+      </w:tr>
+      <w:tr>
+        <w:tc>
+          <w:tcPr>
+            <w:tcW w:w="828" w:type="dxa"/>
+          </w:tcPr>
+          <w:p>
+            <w:r>
+              <w:t>Sides</w:t>
+            </w:r>
+          </w:p>
+        </w:tc>
+        <w:tc>
+          <w:tcPr>
+            <w:tcW w:w="810" w:type="dxa"/>
+          </w:tcPr>
+          <w:p>
+            <w:r>
+              <w:t>4</w:t>
+            </w:r>
+          </w:p>
+        </w:tc>
+      </w:tr>
+      <w:tr>
+        <w:tc>
+          <w:tcPr>
+            <w:tcW w:w="828" w:type="dxa"/>
+          </w:tcPr>
+          <w:p>
+            <w:r>
+              <w:t>Length</w:t>
+            </w:r>
+          </w:p>
+        </w:tc>
+        <w:tc>
+          <w:tcPr>
+            <w:tcW w:w="810" w:type="dxa"/>
+          </w:tcPr>
+          <w:p>
+            <w:r>
+              <w:t>50</w:t>
+            </w:r>
+          </w:p>
+        </w:tc>
+      </w:tr>
+    </w:tbl>
+    <w:p/>
+    <w:p>
+      <w:pPr>
+        <w:rPr>
+          <w:u w:val="single"/>
+        </w:rPr>
+      </w:pPr>
+      <w:r>
+        <w:rPr>
+          <w:u w:val="single"/>
+        </w:rPr>
+        <w:t>Preparation</w:t>
+      </w:r>
+    </w:p>
+    <w:p/>
+    <w:p>
+      <w:pPr>
+        <w:pStyle w:val="ListParagraph"/>
+        <w:numPr>
+          <w:ilvl w:val="0"/>
+          <w:numId w:val="5"/>
+        </w:numPr>
+        <w:spacing w:line="240" w:lineRule="auto"/>
+      </w:pPr>
+      <w:r>
+        <w:t>Intro to preparation</w:t>
+      </w:r>
+    </w:p>
+    <w:p>
+      <w:pPr>
+        <w:pStyle w:val="ListParagraph"/>
+        <w:numPr>
+          <w:ilvl w:val="1"/>
+          <w:numId w:val="5"/>
+        </w:numPr>
+        <w:spacing w:line="240" w:lineRule="auto"/>
+      </w:pPr>
+      <w:r>
+        <w:t>Any of these values can be changed. But first, we have to get the code ready to be changed, or it’ll end up a mess!</w:t>
+      </w:r>
+    </w:p>
+    <w:p>
+      <w:pPr>
+        <w:pStyle w:val="ListParagraph"/>
+        <w:numPr>
+          <w:ilvl w:val="1"/>
+          <w:numId w:val="5"/>
+        </w:numPr>
+        <w:spacing w:line="240" w:lineRule="auto"/>
+      </w:pPr>
+      <w:r>
+        <w:t>[</w:t>
+      </w:r>
+      <w:r>
+        <w:t xml:space="preserve">Add another column – prepare. Must do </w:t>
+      </w:r>
+      <w:r>
+        <w:t>these</w:t>
+      </w:r>
+      <w:r>
+        <w:t xml:space="preserve"> before moving on to other things.</w:t>
+      </w:r>
+      <w:r>
+        <w:t>]</w:t>
+      </w:r>
+    </w:p>
+    <w:p>
+      <w:pPr>
+        <w:pStyle w:val="ListParagraph"/>
+        <w:numPr>
+          <w:ilvl w:val="0"/>
+          <w:numId w:val="5"/>
+        </w:numPr>
+        <w:spacing w:line="240" w:lineRule="auto"/>
+      </w:pPr>
+      <w:r>
+        <w:t>Prepare angle</w:t>
+      </w:r>
+    </w:p>
+    <w:p>
+      <w:pPr>
+        <w:pStyle w:val="ListParagraph"/>
+        <w:numPr>
+          <w:ilvl w:val="1"/>
+          <w:numId w:val="5"/>
+        </w:numPr>
+        <w:spacing w:line="240" w:lineRule="auto"/>
+      </w:pPr>
+      <w:r>
+        <w:t>Hard to change right now</w:t>
+      </w:r>
+    </w:p>
+    <w:p>
+      <w:pPr>
+        <w:pStyle w:val="ListParagraph"/>
+        <w:numPr>
+          <w:ilvl w:val="2"/>
+          <w:numId w:val="5"/>
+        </w:numPr>
+        <w:spacing w:line="240" w:lineRule="auto"/>
+      </w:pPr>
+      <w:r>
+        <w:t>Go to 90 in code. 90 = quarter of circle. (Spin around.)</w:t>
+      </w:r>
+    </w:p>
+    <w:p>
+      <w:pPr>
+        <w:pStyle w:val="ListParagraph"/>
+        <w:numPr>
+          <w:ilvl w:val="2"/>
+          <w:numId w:val="5"/>
+        </w:numPr>
+        <w:spacing w:line="240" w:lineRule="auto"/>
+      </w:pPr>
+      <w:r>
+        <w:t>How do we know that 90 is ¼ of 360? Math. (Or memorization.)</w:t>
+      </w:r>
+    </w:p>
+    <w:p>
+      <w:pPr>
+        <w:pStyle w:val="ListParagraph"/>
+        <w:numPr>
+          <w:ilvl w:val="2"/>
+          <w:numId w:val="5"/>
+        </w:numPr>
+        <w:spacing w:line="240" w:lineRule="auto"/>
+      </w:pPr>
+      <w:r>
+        <w:t xml:space="preserve">Computers better at this than us. </w:t>
+      </w:r>
+      <w:r>
+        <w:t xml:space="preserve">What if we want it to turn 1/7 of a circle? </w:t>
+      </w:r>
+      <w:r>
+        <w:t>What is 360/7? Uhh…</w:t>
+      </w:r>
+    </w:p>
+    <w:p>
+      <w:pPr>
+        <w:pStyle w:val="ListParagraph"/>
+        <w:numPr>
+          <w:ilvl w:val="2"/>
+          <w:numId w:val="5"/>
+        </w:numPr>
+        <w:spacing w:line="240" w:lineRule="auto"/>
+      </w:pPr>
+      <w:r>
+        <w:t>Rewrite as 360/4</w:t>
+      </w:r>
+    </w:p>
+    <w:p>
+      <w:pPr>
+        <w:pStyle w:val="ListParagraph"/>
+        <w:numPr>
+          <w:ilvl w:val="2"/>
+          <w:numId w:val="5"/>
+        </w:numPr>
+        <w:spacing w:line="240" w:lineRule="auto"/>
+      </w:pPr>
+      <w:r>
+        <w:t>Run, see that it’s the same. [THIS IS IMPORTANT.]</w:t>
+      </w:r>
+    </w:p>
+    <w:p>
+      <w:pPr>
+        <w:pStyle w:val="ListParagraph"/>
+        <w:numPr>
+          <w:ilvl w:val="2"/>
+          <w:numId w:val="5"/>
+        </w:numPr>
+        <w:spacing w:line="240" w:lineRule="auto"/>
+      </w:pPr>
+      <w:r>
+        <w:t>Put X in “prepare” for angle.</w:t>
+      </w:r>
+    </w:p>
+    <w:p>
+      <w:pPr>
+        <w:pStyle w:val="ListParagraph"/>
+        <w:numPr>
+          <w:ilvl w:val="0"/>
+          <w:numId w:val="5"/>
+        </w:numPr>
+        <w:spacing w:line="240" w:lineRule="auto"/>
+      </w:pPr>
+      <w:r>
+        <w:t>Prepare sides</w:t>
+      </w:r>
+    </w:p>
+    <w:p>
+      <w:pPr>
+        <w:pStyle w:val="ListParagraph"/>
+        <w:numPr>
+          <w:ilvl w:val="1"/>
+          <w:numId w:val="5"/>
+        </w:numPr>
+        <w:spacing w:line="240" w:lineRule="auto"/>
+      </w:pPr>
+      <w:r>
+        <w:t>Simple refactoring. Go to where it says 4, highlight, right click, refactor, extract local variable.</w:t>
+      </w:r>
+    </w:p>
+    <w:p>
+      <w:pPr>
+        <w:pStyle w:val="ListParagraph"/>
+        <w:numPr>
+          <w:ilvl w:val="1"/>
+          <w:numId w:val="5"/>
+        </w:numPr>
+        <w:spacing w:line="240" w:lineRule="auto"/>
+      </w:pPr>
+      <w:r>
+        <w:t>Name it “sides”</w:t>
+      </w:r>
+    </w:p>
+    <w:p>
+      <w:pPr>
+        <w:pStyle w:val="ListParagraph"/>
+        <w:numPr>
+          <w:ilvl w:val="1"/>
+          <w:numId w:val="5"/>
+        </w:numPr>
+        <w:spacing w:line="240" w:lineRule="auto"/>
+      </w:pPr>
+      <w:r>
+        <w:t>Run – show that it does exactly the same thing.</w:t>
+      </w:r>
+    </w:p>
+    <w:p>
+      <w:pPr>
+        <w:pStyle w:val="ListParagraph"/>
+        <w:numPr>
+          <w:ilvl w:val="1"/>
+          <w:numId w:val="5"/>
+        </w:numPr>
+        <w:spacing w:line="240" w:lineRule="auto"/>
+      </w:pPr>
+      <w:r>
+        <w:t>[Don’t explain everything here – just show that it runs.]</w:t>
+      </w:r>
+    </w:p>
+    <w:p>
+      <w:pPr>
+        <w:pStyle w:val="ListParagraph"/>
+        <w:numPr>
+          <w:ilvl w:val="1"/>
+          <w:numId w:val="5"/>
+        </w:numPr>
+        <w:spacing w:line="240" w:lineRule="auto"/>
+      </w:pPr>
+      <w:r>
+        <w:t>X it off in the graph.</w:t>
+      </w:r>
+    </w:p>
+    <w:p>
+      <w:pPr>
+        <w:pStyle w:val="ListParagraph"/>
+        <w:numPr>
+          <w:ilvl w:val="0"/>
+          <w:numId w:val="5"/>
+        </w:numPr>
+        <w:spacing w:line="240" w:lineRule="auto"/>
+      </w:pPr>
+      <w:r>
+        <w:t xml:space="preserve">Prepare </w:t>
+      </w:r>
+      <w:r>
+        <w:t>line width</w:t>
+      </w:r>
+    </w:p>
+    <w:p>
+      <w:pPr>
+        <w:pStyle w:val="ListParagraph"/>
+        <w:numPr>
+          <w:ilvl w:val="1"/>
+          <w:numId w:val="5"/>
+        </w:numPr>
+        <w:spacing w:line="240" w:lineRule="auto"/>
+      </w:pPr>
+      <w:r>
+        <w:lastRenderedPageBreak/>
+        <w:t>Which line determines this? None. It’s a default. So we’re going to make the default explicit.</w:t>
+      </w:r>
+    </w:p>
+    <w:p>
+      <w:pPr>
+        <w:pStyle w:val="ListParagraph"/>
+        <w:numPr>
+          <w:ilvl w:val="1"/>
+          <w:numId w:val="5"/>
+        </w:numPr>
+        <w:spacing w:line="240" w:lineRule="auto"/>
+      </w:pPr>
+      <w:r>
+        <w:t xml:space="preserve">FIRST LINE IN </w:t>
+      </w:r>
+      <w:r>
+        <w:t xml:space="preserve">for loop, add: </w:t>
+      </w:r>
+      <w:r>
+        <w:t>Tortoise.setPenWidth(2);</w:t>
+      </w:r>
+    </w:p>
+    <w:p>
+      <w:pPr>
+        <w:pStyle w:val="ListParagraph"/>
+        <w:numPr>
+          <w:ilvl w:val="2"/>
+          <w:numId w:val="5"/>
+        </w:numPr>
+        <w:spacing w:line="240" w:lineRule="auto"/>
+      </w:pPr>
+      <w:r>
+        <w:t>Go back to grid, X it off</w:t>
+      </w:r>
+    </w:p>
+    <w:p>
+      <w:pPr>
+        <w:spacing w:line="240" w:lineRule="auto"/>
+      </w:pPr>
+    </w:p>
+    <w:p>
+      <w:pPr>
+        <w:spacing w:line="240" w:lineRule="auto"/>
+        <w:rPr>
+          <w:u w:val="single"/>
+        </w:rPr>
+      </w:pPr>
+      <w:r>
+        <w:rPr>
+          <w:u w:val="single"/>
+        </w:rPr>
+        <w:t>Variations</w:t>
+      </w:r>
+    </w:p>
+    <w:p>
+      <w:pPr>
+        <w:spacing w:line="240" w:lineRule="auto"/>
+      </w:pPr>
+    </w:p>
+    <w:p>
+      <w:pPr>
+        <w:spacing w:line="240" w:lineRule="auto"/>
+      </w:pPr>
+      <w:r>
+        <w:t>[Overall note for variations: try 3-5 numbers, some ridiculously small, some ridiculously big. Don’t use “normal” numbers (20, 100) – use 13, 117, etc.) Don’t go over 1000.]</w:t>
+      </w:r>
+    </w:p>
+    <w:p>
+      <w:pPr>
+        <w:spacing w:line="240" w:lineRule="auto"/>
+      </w:pPr>
+    </w:p>
+    <w:p>
+      <w:pPr>
+        <w:pStyle w:val="ListParagraph"/>
+        <w:numPr>
+          <w:ilvl w:val="0"/>
+          <w:numId w:val="5"/>
+        </w:numPr>
+        <w:spacing w:line="240" w:lineRule="auto"/>
+        <w:rPr>
+          <w:b/>
+        </w:rPr>
+      </w:pPr>
+      <w:r>
+        <w:rPr>
+          <w:b/>
+        </w:rPr>
+        <w:t>New column: “S</w:t>
+      </w:r>
+      <w:r>
+        <w:rPr>
+          <w:b/>
+        </w:rPr>
+        <w:t>imple changes</w:t>
+      </w:r>
+      <w:r>
+        <w:rPr>
+          <w:b/>
+        </w:rPr>
+        <w:t>”</w:t>
+      </w:r>
+    </w:p>
+    <w:p>
+      <w:pPr>
+        <w:pStyle w:val="ListParagraph"/>
+        <w:numPr>
+          <w:ilvl w:val="1"/>
+          <w:numId w:val="5"/>
+        </w:numPr>
+        <w:spacing w:line="240" w:lineRule="auto"/>
+        <w:rPr>
+          <w:b/>
+        </w:rPr>
+      </w:pPr>
+      <w:r>
+        <w:rPr>
+          <w:b/>
+        </w:rPr>
+        <w:t xml:space="preserve">Add one more column: </w:t>
+      </w:r>
+      <w:r>
+        <w:rPr>
+          <w:b/>
+        </w:rPr>
+        <w:t>“C</w:t>
+      </w:r>
+      <w:r>
+        <w:rPr>
+          <w:b/>
+        </w:rPr>
+        <w:t>ool changes</w:t>
+      </w:r>
+      <w:r>
+        <w:rPr>
+          <w:b/>
+        </w:rPr>
+        <w:t>”</w:t>
+      </w:r>
+    </w:p>
+    <w:p>
+      <w:pPr>
+        <w:pStyle w:val="ListParagraph"/>
+        <w:numPr>
+          <w:ilvl w:val="1"/>
+          <w:numId w:val="5"/>
+        </w:numPr>
+        <w:spacing w:line="240" w:lineRule="auto"/>
+      </w:pPr>
+      <w:r>
+        <w:t>Can change anything, but need</w:t>
+      </w:r>
+      <w:r>
+        <w:t>ed</w:t>
+      </w:r>
+      <w:r>
+        <w:t xml:space="preserve"> to prepare </w:t>
+      </w:r>
+      <w:r>
+        <w:t>before we mess around.</w:t>
+      </w:r>
+    </w:p>
+    <w:p>
+      <w:pPr>
+        <w:pStyle w:val="ListParagraph"/>
+        <w:numPr>
+          <w:ilvl w:val="0"/>
+          <w:numId w:val="5"/>
+        </w:numPr>
+        <w:spacing w:line="240" w:lineRule="auto"/>
+        <w:rPr>
+          <w:b/>
+        </w:rPr>
+      </w:pPr>
+      <w:r>
+        <w:rPr>
+          <w:b/>
+        </w:rPr>
+        <w:t>Variation: sides</w:t>
+      </w:r>
+    </w:p>
+    <w:p>
+      <w:pPr>
+        <w:pStyle w:val="ListParagraph"/>
+        <w:numPr>
+          <w:ilvl w:val="1"/>
+          <w:numId w:val="5"/>
+        </w:numPr>
+        <w:spacing w:line="240" w:lineRule="auto"/>
+      </w:pPr>
+      <w:r>
+        <w:t>Change sides to 7.</w:t>
+      </w:r>
+    </w:p>
+    <w:p>
+      <w:pPr>
+        <w:pStyle w:val="ListParagraph"/>
+        <w:numPr>
+          <w:ilvl w:val="1"/>
+          <w:numId w:val="5"/>
+        </w:numPr>
+        <w:spacing w:line="240" w:lineRule="auto"/>
+      </w:pPr>
+      <w:r>
+        <w:t>Change sides to 13.</w:t>
+      </w:r>
+    </w:p>
+    <w:p>
+      <w:pPr>
+        <w:pStyle w:val="ListParagraph"/>
+        <w:numPr>
+          <w:ilvl w:val="1"/>
+          <w:numId w:val="5"/>
+        </w:numPr>
+        <w:spacing w:line="240" w:lineRule="auto"/>
+      </w:pPr>
+      <w:r>
+        <w:t>Change sides to 100.</w:t>
+      </w:r>
+    </w:p>
+    <w:p>
+      <w:pPr>
+        <w:pStyle w:val="ListParagraph"/>
+        <w:numPr>
+          <w:ilvl w:val="1"/>
+          <w:numId w:val="5"/>
+        </w:numPr>
+        <w:spacing w:line="240" w:lineRule="auto"/>
+      </w:pPr>
+      <w:r>
+        <w:t>Anyone notice a problem?</w:t>
+      </w:r>
+    </w:p>
+    <w:p>
+      <w:pPr>
+        <w:pStyle w:val="ListParagraph"/>
+        <w:numPr>
+          <w:ilvl w:val="2"/>
+          <w:numId w:val="5"/>
+        </w:numPr>
+        <w:spacing w:line="240" w:lineRule="auto"/>
+      </w:pPr>
+      <w:r>
+        <w:t>L</w:t>
+      </w:r>
+      <w:r>
+        <w:t xml:space="preserve">ines don’t meet at a certain point. Why? What is 360/13? Fraction! </w:t>
+      </w:r>
+    </w:p>
+    <w:p>
+      <w:pPr>
+        <w:pStyle w:val="ListParagraph"/>
+        <w:numPr>
+          <w:ilvl w:val="2"/>
+          <w:numId w:val="5"/>
+        </w:numPr>
+        <w:spacing w:line="240" w:lineRule="auto"/>
+      </w:pPr>
+      <w:r>
+        <w:t>Java doesn’t automatically deal with fractions… so change 360 to 360.0 so we’re telling it we’re dealing with fractions.</w:t>
+      </w:r>
+    </w:p>
+    <w:p>
+      <w:pPr>
+        <w:pStyle w:val="ListParagraph"/>
+        <w:numPr>
+          <w:ilvl w:val="0"/>
+          <w:numId w:val="5"/>
+        </w:numPr>
+        <w:spacing w:line="240" w:lineRule="auto"/>
+        <w:rPr>
+          <w:b/>
+        </w:rPr>
+      </w:pPr>
+      <w:r>
+        <w:rPr>
+          <w:b/>
+        </w:rPr>
+        <w:t>Variation: colors</w:t>
+      </w:r>
+    </w:p>
+    <w:p>
+      <w:pPr>
+        <w:pStyle w:val="ListParagraph"/>
+        <w:numPr>
+          <w:ilvl w:val="1"/>
+          <w:numId w:val="5"/>
+        </w:numPr>
+        <w:spacing w:line="240" w:lineRule="auto"/>
+      </w:pPr>
+      <w:r>
+        <w:t>No refactoring – show green, purple, let them pick a couple of favorites.</w:t>
+      </w:r>
+    </w:p>
+    <w:p>
+      <w:pPr>
+        <w:pStyle w:val="ListParagraph"/>
+        <w:numPr>
+          <w:ilvl w:val="1"/>
+          <w:numId w:val="5"/>
+        </w:numPr>
+        <w:spacing w:line="240" w:lineRule="auto"/>
+      </w:pPr>
+      <w:r>
+        <w:t>Show swatches of color as they arrow down.</w:t>
+      </w:r>
+    </w:p>
+    <w:p>
+      <w:pPr>
+        <w:pStyle w:val="ListParagraph"/>
+        <w:numPr>
+          <w:ilvl w:val="1"/>
+          <w:numId w:val="5"/>
+        </w:numPr>
+        <w:spacing w:line="240" w:lineRule="auto"/>
+      </w:pPr>
+      <w:r>
+        <w:t>Have them find a way to get a random color</w:t>
+      </w:r>
+    </w:p>
+    <w:p>
+      <w:pPr>
+        <w:pStyle w:val="ListParagraph"/>
+        <w:numPr>
+          <w:ilvl w:val="2"/>
+          <w:numId w:val="5"/>
+        </w:numPr>
+        <w:spacing w:line="240" w:lineRule="auto"/>
+      </w:pPr>
+      <w:r>
+        <w:t>Tortoise.</w:t>
+      </w:r>
+      <w:r>
+        <w:rPr>
+          <w:i/>
+          <w:iCs/>
+        </w:rPr>
+        <w:t>setPenColor</w:t>
+      </w:r>
+      <w:r>
+        <w:t>(Colors.</w:t>
+      </w:r>
+      <w:r>
+        <w:rPr>
+          <w:i/>
+          <w:iCs/>
+        </w:rPr>
+        <w:t>getRandomColor</w:t>
+      </w:r>
+      <w:r>
+        <w:t>());</w:t>
+      </w:r>
+    </w:p>
+    <w:p>
+      <w:pPr>
+        <w:pStyle w:val="ListParagraph"/>
+        <w:numPr>
+          <w:ilvl w:val="0"/>
+          <w:numId w:val="5"/>
+        </w:numPr>
+        <w:spacing w:line="240" w:lineRule="auto"/>
+        <w:rPr>
+          <w:b/>
+        </w:rPr>
+      </w:pPr>
+      <w:r>
+        <w:rPr>
+          <w:b/>
+        </w:rPr>
+        <w:t>Variation: line width</w:t>
+      </w:r>
+    </w:p>
+    <w:p>
+      <w:pPr>
+        <w:pStyle w:val="ListParagraph"/>
+        <w:numPr>
+          <w:ilvl w:val="1"/>
+          <w:numId w:val="5"/>
+        </w:numPr>
+        <w:spacing w:line="240" w:lineRule="auto"/>
+      </w:pPr>
+      <w:r>
+        <w:t>Start with a few small – 5, 8, 13, 75, 347, bring it back to 7</w:t>
+      </w:r>
+    </w:p>
+    <w:p>
+      <w:pPr>
+        <w:pStyle w:val="ListParagraph"/>
+        <w:numPr>
+          <w:ilvl w:val="0"/>
+          <w:numId w:val="5"/>
+        </w:numPr>
+        <w:spacing w:line="240" w:lineRule="auto"/>
+        <w:rPr>
+          <w:b/>
+        </w:rPr>
+      </w:pPr>
+      <w:r>
+        <w:rPr>
+          <w:b/>
+        </w:rPr>
+        <w:t xml:space="preserve">Variation: </w:t>
+      </w:r>
+      <w:r>
+        <w:rPr>
+          <w:b/>
+        </w:rPr>
+        <w:t>Move length</w:t>
+      </w:r>
+    </w:p>
+    <w:p>
+      <w:pPr>
+        <w:pStyle w:val="ListParagraph"/>
+        <w:numPr>
+          <w:ilvl w:val="1"/>
+          <w:numId w:val="5"/>
+        </w:numPr>
+        <w:spacing w:line="240" w:lineRule="auto"/>
+      </w:pPr>
+      <w:r>
+        <w:t>99, 9, 23. Check it off. (Just quick changes here.)</w:t>
+      </w:r>
+    </w:p>
+    <w:p>
+      <w:pPr>
+        <w:pStyle w:val="ListParagraph"/>
+        <w:numPr>
+          <w:ilvl w:val="0"/>
+          <w:numId w:val="5"/>
+        </w:numPr>
+        <w:spacing w:line="240" w:lineRule="auto"/>
+        <w:rPr>
+          <w:b/>
+        </w:rPr>
+      </w:pPr>
+      <w:r>
+        <w:rPr>
+          <w:b/>
+        </w:rPr>
+        <w:t>Cool changes</w:t>
+      </w:r>
+    </w:p>
+    <w:p>
+      <w:pPr>
+        <w:pStyle w:val="ListParagraph"/>
+        <w:numPr>
+          <w:ilvl w:val="1"/>
+          <w:numId w:val="5"/>
+        </w:numPr>
+        <w:spacing w:line="240" w:lineRule="auto"/>
+      </w:pPr>
+      <w:r>
+        <w:t>Every time we run this it does the same thing. Now, let’s make it so user tells us how many sides to include.</w:t>
+      </w:r>
+    </w:p>
+    <w:p>
+      <w:pPr>
+        <w:pStyle w:val="ListParagraph"/>
+        <w:numPr>
+          <w:ilvl w:val="1"/>
+          <w:numId w:val="5"/>
+        </w:numPr>
+        <w:spacing w:line="240" w:lineRule="auto"/>
+      </w:pPr>
+      <w:r>
+        <w:t>Replace</w:t>
+      </w:r>
+      <w:r>
+        <w:t xml:space="preserve"> sides = 7 with messagebox.</w:t>
+      </w:r>
+    </w:p>
+    <w:p>
+      <w:pPr>
+        <w:pStyle w:val="ListParagraph"/>
+        <w:numPr>
+          <w:ilvl w:val="2"/>
+          <w:numId w:val="5"/>
+        </w:numPr>
+        <w:spacing w:line="240" w:lineRule="auto"/>
+      </w:pPr>
+      <w:r>
+        <w:t>int sides = MessageBox.askForNumericalInput("How many sides?");</w:t>
+      </w:r>
+    </w:p>
+    <w:p>
+      <w:pPr>
+        <w:pStyle w:val="ListParagraph"/>
+        <w:numPr>
+          <w:ilvl w:val="2"/>
+          <w:numId w:val="5"/>
+        </w:numPr>
+        <w:spacing w:line="240" w:lineRule="auto"/>
+      </w:pPr>
+      <w:r>
+        <w:t>Run it – show a few options</w:t>
+      </w:r>
+    </w:p>
+    <w:p>
+      <w:pPr>
+        <w:pStyle w:val="ListParagraph"/>
+        <w:numPr>
+          <w:ilvl w:val="2"/>
+          <w:numId w:val="5"/>
+        </w:numPr>
+        <w:spacing w:line="240" w:lineRule="auto"/>
+      </w:pPr>
+      <w:r>
+        <w:t>Show that sides is in black. So is i. These are variables.</w:t>
+      </w:r>
+    </w:p>
+    <w:p>
+      <w:pPr>
+        <w:pStyle w:val="ListParagraph"/>
+        <w:numPr>
+          <w:ilvl w:val="2"/>
+          <w:numId w:val="5"/>
+        </w:numPr>
+        <w:spacing w:line="240" w:lineRule="auto"/>
+      </w:pPr>
+      <w:r>
+        <w:t>In “setPenWidth”, change 1 to “I”.</w:t>
+      </w:r>
+    </w:p>
+    <w:p>
+      <w:pPr>
+        <w:pStyle w:val="ListParagraph"/>
+        <w:numPr>
+          <w:ilvl w:val="2"/>
+          <w:numId w:val="5"/>
+        </w:numPr>
+        <w:spacing w:line="240" w:lineRule="auto"/>
+      </w:pPr>
+      <w:r>
+        <w:t>Ask: what do they think will happen?</w:t>
+      </w:r>
+    </w:p>
+    <w:p>
+      <w:pPr>
+        <w:pStyle w:val="ListParagraph"/>
+        <w:numPr>
+          <w:ilvl w:val="2"/>
+          <w:numId w:val="5"/>
+        </w:numPr>
+        <w:spacing w:line="240" w:lineRule="auto"/>
+      </w:pPr>
+      <w:r>
+        <w:t>Talk them through what’s happening. How wide is line 1? What about the fifth line? The (next one after the largest?) – there isn’t one.</w:t>
+      </w:r>
+    </w:p>
+    <w:p>
+      <w:pPr>
+        <w:pStyle w:val="ListParagraph"/>
+        <w:numPr>
+          <w:ilvl w:val="2"/>
+          <w:numId w:val="5"/>
+        </w:numPr>
+        <w:spacing w:line="240" w:lineRule="auto"/>
+      </w:pPr>
+      <w:r>
+        <w:t>Do a few more – I * 10, I * 3.5</w:t>
+      </w:r>
+    </w:p>
+    <w:p>
+      <w:pPr>
+        <w:pStyle w:val="ListParagraph"/>
+        <w:numPr>
+          <w:ilvl w:val="0"/>
+          <w:numId w:val="5"/>
+        </w:numPr>
+        <w:spacing w:line="240" w:lineRule="auto"/>
+        <w:rPr>
+          <w:b/>
+        </w:rPr>
+      </w:pPr>
+      <w:r>
+        <w:rPr>
+          <w:b/>
+        </w:rPr>
+        <w:t>Variation: move</w:t>
+      </w:r>
+    </w:p>
+    <w:p>
+      <w:pPr>
+        <w:pStyle w:val="ListParagraph"/>
+        <w:numPr>
+          <w:ilvl w:val="1"/>
+          <w:numId w:val="5"/>
+        </w:numPr>
+        <w:spacing w:line="240" w:lineRule="auto"/>
+      </w:pPr>
+      <w:r>
+        <w:t>i*5</w:t>
+      </w:r>
+    </w:p>
+    <w:p>
+      <w:pPr>
+        <w:pStyle w:val="ListParagraph"/>
+        <w:numPr>
+          <w:ilvl w:val="1"/>
+          <w:numId w:val="5"/>
+        </w:numPr>
+        <w:spacing w:line="240" w:lineRule="auto"/>
+      </w:pPr>
+      <w:r>
+        <w:t>run it</w:t>
+      </w:r>
+    </w:p>
+    <w:p>
+      <w:pPr>
+        <w:pStyle w:val="ListParagraph"/>
+        <w:numPr>
+          <w:ilvl w:val="1"/>
+          <w:numId w:val="5"/>
+        </w:numPr>
+        <w:spacing w:line="240" w:lineRule="auto"/>
+      </w:pPr>
+      <w:r>
+        <w:t>Ask about shape: if those were connected, it would be a circle, right? That’s how many degrees? 360. So if you wanted three circles, how many degrees would you need? (Some student says 1080. “You violated our first rule – let the computer do the math!” So: 360*3.)</w:t>
+      </w:r>
+    </w:p>
+    <w:p/>
+    <w:p>
+      <w:r>
+        <w:t>Put up virtual proctor on screen and let them play with it, seeing what everyone’s doing.</w:t>
       </w:r>
     </w:p>
     <w:p>
@@ -127,8 +1905,9 @@
         <w:rPr>
           <w:noProof/>
         </w:rPr>
+        <w:lastRenderedPageBreak/>
         <w:drawing>
-          <wp:inline distT="0" distB="0" distL="0" distR="0" wp14:anchorId="5AFB559F" wp14:editId="01031751">
+          <wp:inline distT="0" distB="0" distL="0" distR="0" wp14:anchorId="127E212E" wp14:editId="0BCB9F88">
             <wp:extent cx="3836035" cy="2030730"/>
             <wp:effectExtent l="0" t="0" r="0" b="7620"/>
             <wp:docPr id="1" name="Picture 1" descr="https://extendsmallbasic.svn.codeplex.com/svn/trunk/Recipes/Recipes/Variations/SimpleSquare.VariationGrid.png"/>
@@ -145,7 +1924,7 @@
                     </pic:cNvPicPr>
                   </pic:nvPicPr>
                   <pic:blipFill>
-                    <a:blip r:embed="rId7">
+                    <a:blip r:embed="rId8">
                       <a:extLst>
                         <a:ext uri="{28A0092B-C50C-407E-A947-70E740481C1C}">
                           <a14:useLocalDpi xmlns:a14="http://schemas.microsoft.com/office/drawing/2010/main" val="0"/>
@@ -182,16 +1961,7 @@
         <w:pStyle w:val="Heading1"/>
       </w:pPr>
       <w:r>
-        <w:t>Part 4</w:t>
-      </w:r>
-      <w:r>
-        <w:t xml:space="preserve"> – </w:t>
-      </w:r>
-      <w:r>
-        <w:t>Quiz</w:t>
-      </w:r>
-      <w:r>
-        <w:t xml:space="preserve">: </w:t>
+        <w:t xml:space="preserve">Part 4 – Quiz: </w:t>
       </w:r>
     </w:p>
     <w:p>
@@ -201,19 +1971,188 @@
     </w:p>
     <w:p>
       <w:pPr>
+        <w:spacing w:line="240" w:lineRule="auto"/>
+      </w:pPr>
+    </w:p>
+    <w:p>
+      <w:pPr>
+        <w:pStyle w:val="ListParagraph"/>
+        <w:numPr>
+          <w:ilvl w:val="0"/>
+          <w:numId w:val="5"/>
+        </w:numPr>
+        <w:spacing w:line="240" w:lineRule="auto"/>
+      </w:pPr>
+      <w:r>
+        <w:t>This takes about two classes. (About an hour, but with transitions…)</w:t>
+      </w:r>
+    </w:p>
+    <w:p>
+      <w:pPr>
+        <w:pStyle w:val="ListParagraph"/>
+        <w:numPr>
+          <w:ilvl w:val="0"/>
+          <w:numId w:val="5"/>
+        </w:numPr>
+        <w:spacing w:line="240" w:lineRule="auto"/>
+        <w:ind w:left="0" w:firstLine="360"/>
+      </w:pPr>
+      <w:r>
+        <w:t>Cmd-shift-T: SSQ (SimpleSquareQuiz)</w:t>
+      </w:r>
+    </w:p>
+    <w:p>
+      <w:pPr>
+        <w:pStyle w:val="ListParagraph"/>
+        <w:numPr>
+          <w:ilvl w:val="0"/>
+          <w:numId w:val="5"/>
+        </w:numPr>
+        <w:spacing w:line="240" w:lineRule="auto"/>
+        <w:ind w:left="0" w:firstLine="360"/>
+      </w:pPr>
+      <w:r>
+        <w:t>Rules for quiz</w:t>
+      </w:r>
+    </w:p>
+    <w:p>
+      <w:pPr>
+        <w:pStyle w:val="ListParagraph"/>
+        <w:numPr>
+          <w:ilvl w:val="1"/>
+          <w:numId w:val="5"/>
+        </w:numPr>
+        <w:spacing w:line="240" w:lineRule="auto"/>
+      </w:pPr>
+      <w:r>
+        <w:t xml:space="preserve">Kids on own, </w:t>
+      </w:r>
+      <w:r>
+        <w:t>but you show them how to do it.</w:t>
+      </w:r>
+    </w:p>
+    <w:p>
+      <w:pPr>
+        <w:pStyle w:val="ListParagraph"/>
+        <w:numPr>
+          <w:ilvl w:val="2"/>
+          <w:numId w:val="5"/>
+        </w:numPr>
+        <w:spacing w:line="240" w:lineRule="auto"/>
+      </w:pPr>
+      <w:r>
+        <w:t>They simply enter code matching recipe, then run and it will tell them if they passed the test.</w:t>
+      </w:r>
+    </w:p>
+    <w:p>
+      <w:pPr>
+        <w:pStyle w:val="ListParagraph"/>
+        <w:numPr>
+          <w:ilvl w:val="1"/>
+          <w:numId w:val="5"/>
+        </w:numPr>
+        <w:spacing w:line="240" w:lineRule="auto"/>
+      </w:pPr>
+      <w:r>
+        <w:t xml:space="preserve">Run after each question </w:t>
+      </w:r>
+      <w:r>
+        <w:rPr>
+          <w:i/>
+        </w:rPr>
+        <w:t>before deleting recipe line</w:t>
+      </w:r>
+      <w:r>
+        <w:t>.</w:t>
+      </w:r>
+    </w:p>
+    <w:p>
+      <w:pPr>
+        <w:pStyle w:val="ListParagraph"/>
+        <w:numPr>
+          <w:ilvl w:val="1"/>
+          <w:numId w:val="5"/>
+        </w:numPr>
+        <w:spacing w:line="240" w:lineRule="auto"/>
+      </w:pPr>
+      <w:r>
+        <w:rPr>
+          <w:b/>
+        </w:rPr>
+        <w:t>How to help kids who get stuck</w:t>
+      </w:r>
+    </w:p>
+    <w:p>
+      <w:pPr>
+        <w:pStyle w:val="ListParagraph"/>
+        <w:numPr>
+          <w:ilvl w:val="2"/>
+          <w:numId w:val="5"/>
+        </w:numPr>
+        <w:spacing w:line="240" w:lineRule="auto"/>
+      </w:pPr>
+      <w:r>
+        <w:t>Don’t show – suggest how they can discover for themselves.</w:t>
+      </w:r>
+    </w:p>
+    <w:p>
+      <w:pPr>
+        <w:pStyle w:val="ListParagraph"/>
+        <w:numPr>
+          <w:ilvl w:val="2"/>
+          <w:numId w:val="5"/>
+        </w:numPr>
+        <w:spacing w:line="240" w:lineRule="auto"/>
+      </w:pPr>
+      <w:r>
+        <w:t>E.g.</w:t>
+      </w:r>
+    </w:p>
+    <w:p>
+      <w:pPr>
+        <w:pStyle w:val="ListParagraph"/>
+        <w:numPr>
+          <w:ilvl w:val="3"/>
+          <w:numId w:val="5"/>
+        </w:numPr>
+        <w:spacing w:line="240" w:lineRule="auto"/>
+      </w:pPr>
+      <w:r>
+        <w:t>“Read the English again”</w:t>
+      </w:r>
+    </w:p>
+    <w:p>
+      <w:pPr>
+        <w:pStyle w:val="ListParagraph"/>
+        <w:numPr>
+          <w:ilvl w:val="3"/>
+          <w:numId w:val="5"/>
+        </w:numPr>
+        <w:spacing w:line="240" w:lineRule="auto"/>
+      </w:pPr>
+      <w:r>
+        <w:t>“That method doesn’t seem to be working for you – maybe try another one.”</w:t>
+      </w:r>
+    </w:p>
+    <w:p>
+      <w:pPr>
+        <w:pStyle w:val="ListParagraph"/>
+        <w:numPr>
+          <w:ilvl w:val="3"/>
+          <w:numId w:val="5"/>
+        </w:numPr>
+        <w:spacing w:line="240" w:lineRule="auto"/>
+      </w:pPr>
+      <w:r>
+        <w:t>“You haven’t gotten question 1 working. Let’s undo and get that working before doing question #2.”</w:t>
+      </w:r>
+    </w:p>
+    <w:p>
+      <w:pPr>
         <w:pStyle w:val="Heading1"/>
       </w:pPr>
       <w:r>
-        <w:t>Part 5</w:t>
-      </w:r>
-      <w:r>
-        <w:t xml:space="preserve"> – </w:t>
-      </w:r>
-      <w:r>
-        <w:t>Deep Dive</w:t>
-      </w:r>
-      <w:r>
-        <w:t xml:space="preserve">: </w:t>
+        <w:t xml:space="preserve">Part 5 – Deep Dive: </w:t>
       </w:r>
     </w:p>
     <w:p>
@@ -223,19 +2162,656 @@
     </w:p>
     <w:p>
       <w:pPr>
+        <w:pStyle w:val="ListParagraph"/>
+        <w:numPr>
+          <w:ilvl w:val="0"/>
+          <w:numId w:val="5"/>
+        </w:numPr>
+        <w:spacing w:line="240" w:lineRule="auto"/>
+      </w:pPr>
+      <w:r>
+        <w:t>cmd-shift-t, type “home”</w:t>
+      </w:r>
+    </w:p>
+    <w:p>
+      <w:pPr>
+        <w:pStyle w:val="ListParagraph"/>
+        <w:numPr>
+          <w:ilvl w:val="0"/>
+          <w:numId w:val="5"/>
+        </w:numPr>
+        <w:spacing w:line="240" w:lineRule="auto"/>
+      </w:pPr>
+      <w:r>
+        <w:t>Show two videos first to give context</w:t>
+      </w:r>
+    </w:p>
+    <w:p>
+      <w:pPr>
+        <w:pStyle w:val="ListParagraph"/>
+        <w:numPr>
+          <w:ilvl w:val="1"/>
+          <w:numId w:val="5"/>
+        </w:numPr>
+        <w:spacing w:line="240" w:lineRule="auto"/>
+      </w:pPr>
+      <w:hyperlink r:id="rId9" w:history="1">
+        <w:r>
+          <w:rPr>
+            <w:rStyle w:val="Hyperlink"/>
+          </w:rPr>
+          <w:t>http://www.youtube.com/watch?v=vJG698U2Mvo</w:t>
+        </w:r>
+      </w:hyperlink>
+      <w:r>
+        <w:t xml:space="preserve"> </w:t>
+      </w:r>
+    </w:p>
+    <w:p>
+      <w:pPr>
+        <w:pStyle w:val="ListParagraph"/>
+        <w:numPr>
+          <w:ilvl w:val="2"/>
+          <w:numId w:val="5"/>
+        </w:numPr>
+        <w:spacing w:line="240" w:lineRule="auto"/>
+      </w:pPr>
+      <w:r>
+        <w:t xml:space="preserve">If they have seen it, you can use this one: </w:t>
+      </w:r>
+      <w:hyperlink r:id="rId10" w:history="1">
+        <w:r>
+          <w:rPr>
+            <w:rStyle w:val="Hyperlink"/>
+          </w:rPr>
+          <w:t>http://www.youtube.com/watch?v=IGQmdoK_ZfY</w:t>
+        </w:r>
+      </w:hyperlink>
+    </w:p>
+    <w:p>
+      <w:pPr>
+        <w:pStyle w:val="ListParagraph"/>
+        <w:numPr>
+          <w:ilvl w:val="1"/>
+          <w:numId w:val="5"/>
+        </w:numPr>
+        <w:spacing w:line="240" w:lineRule="auto"/>
+      </w:pPr>
+      <w:r>
+        <w:t xml:space="preserve">The point: no matter </w:t>
+      </w:r>
+      <w:r>
+        <w:t>what</w:t>
+      </w:r>
+      <w:r>
+        <w:t xml:space="preserve"> happens, you’re going to miss a lot of it. So one way to counteract it is to get everyone to volunteer what they see, even if they think it’s very obvious. (Could be as obvious as a gorilla walking across screen, since someone might not have seen it!)</w:t>
+      </w:r>
+    </w:p>
+    <w:p>
+      <w:pPr>
+        <w:pStyle w:val="ListParagraph"/>
+        <w:numPr>
+          <w:ilvl w:val="1"/>
+          <w:numId w:val="5"/>
+        </w:numPr>
+        <w:spacing w:line="240" w:lineRule="auto"/>
+      </w:pPr>
+      <w:r>
+        <w:t>Can also show McGurk effect.</w:t>
+      </w:r>
+    </w:p>
+    <w:p>
+      <w:pPr>
+        <w:pStyle w:val="ListParagraph"/>
+        <w:numPr>
+          <w:ilvl w:val="0"/>
+          <w:numId w:val="5"/>
+        </w:numPr>
+        <w:spacing w:line="240" w:lineRule="auto"/>
+      </w:pPr>
+      <w:r>
+        <w:t>SETUP</w:t>
+      </w:r>
+    </w:p>
+    <w:p>
+      <w:pPr>
+        <w:pStyle w:val="ListParagraph"/>
+        <w:numPr>
+          <w:ilvl w:val="1"/>
+          <w:numId w:val="5"/>
+        </w:numPr>
+        <w:spacing w:line="240" w:lineRule="auto"/>
+      </w:pPr>
+      <w:r>
+        <w:t>Chairs at front, circle/oval/whatever – computer at desk to the side.</w:t>
+      </w:r>
+    </w:p>
+    <w:p>
+      <w:pPr>
+        <w:pStyle w:val="ListParagraph"/>
+        <w:numPr>
+          <w:ilvl w:val="1"/>
+          <w:numId w:val="5"/>
+        </w:numPr>
+        <w:spacing w:line="240" w:lineRule="auto"/>
+      </w:pPr>
+      <w:r>
+        <w:t xml:space="preserve">Give kids post-its. </w:t>
+      </w:r>
+    </w:p>
+    <w:p>
+      <w:pPr>
+        <w:pStyle w:val="ListParagraph"/>
+        <w:numPr>
+          <w:ilvl w:val="1"/>
+          <w:numId w:val="5"/>
+        </w:numPr>
+        <w:spacing w:line="240" w:lineRule="auto"/>
+      </w:pPr>
+      <w:r>
+        <w:t>Each kid writes an observation and the last thing they just did. No talking – they just write. Then collect, and read them to the class.</w:t>
+      </w:r>
+    </w:p>
+    <w:p>
+      <w:pPr>
+        <w:pStyle w:val="ListParagraph"/>
+        <w:numPr>
+          <w:ilvl w:val="0"/>
+          <w:numId w:val="5"/>
+        </w:numPr>
+        <w:spacing w:line="240" w:lineRule="auto"/>
+      </w:pPr>
+      <w:r>
+        <w:t>PROCESS</w:t>
+      </w:r>
+    </w:p>
+    <w:p>
+      <w:pPr>
+        <w:pStyle w:val="ListParagraph"/>
+        <w:numPr>
+          <w:ilvl w:val="1"/>
+          <w:numId w:val="5"/>
+        </w:numPr>
+        <w:spacing w:line="240" w:lineRule="auto"/>
+      </w:pPr>
+      <w:r>
+        <w:lastRenderedPageBreak/>
+        <w:t>When going through Deep Dive, one student will sit @ computer, another will be standing and will tell them what to type.</w:t>
+      </w:r>
+    </w:p>
+    <w:p>
+      <w:pPr>
+        <w:pStyle w:val="ListParagraph"/>
+        <w:numPr>
+          <w:ilvl w:val="1"/>
+          <w:numId w:val="5"/>
+        </w:numPr>
+        <w:spacing w:line="240" w:lineRule="auto"/>
+      </w:pPr>
+      <w:r>
+        <w:t>After each test, standing student gives observation</w:t>
+      </w:r>
+      <w:r>
+        <w:t xml:space="preserve"> (/explains why they entered what they did)</w:t>
+      </w:r>
+      <w:r>
+        <w:t>, then they rotate.</w:t>
+      </w:r>
+    </w:p>
+    <w:p>
+      <w:pPr>
+        <w:pStyle w:val="ListParagraph"/>
+        <w:numPr>
+          <w:ilvl w:val="1"/>
+          <w:numId w:val="5"/>
+        </w:numPr>
+        <w:spacing w:line="240" w:lineRule="auto"/>
+      </w:pPr>
+      <w:r>
+        <w:t>If they ask “Does it work if…” then try it and see!</w:t>
+      </w:r>
+    </w:p>
+    <w:p>
+      <w:pPr>
+        <w:pStyle w:val="ListParagraph"/>
+        <w:numPr>
+          <w:ilvl w:val="0"/>
+          <w:numId w:val="5"/>
+        </w:numPr>
+        <w:spacing w:line="240" w:lineRule="auto"/>
+      </w:pPr>
+      <w:r>
+        <w:t>SHOW THEM THE PROCESS</w:t>
+      </w:r>
+    </w:p>
+    <w:p>
+      <w:pPr>
+        <w:pStyle w:val="ListParagraph"/>
+        <w:numPr>
+          <w:ilvl w:val="1"/>
+          <w:numId w:val="5"/>
+        </w:numPr>
+        <w:spacing w:line="240" w:lineRule="auto"/>
+      </w:pPr>
+      <w:r>
+        <w:t>numbersDoNotNeedQuotes</w:t>
+      </w:r>
+    </w:p>
+    <w:p>
+      <w:pPr>
+        <w:pStyle w:val="ListParagraph"/>
+        <w:numPr>
+          <w:ilvl w:val="2"/>
+          <w:numId w:val="5"/>
+        </w:numPr>
+        <w:spacing w:line="240" w:lineRule="auto"/>
+      </w:pPr>
+      <w:r>
+        <w:t>Put cursor on method name. Then click on “numbersDoNotNeedQuotes”, run.</w:t>
+      </w:r>
+    </w:p>
+    <w:p>
+      <w:pPr>
+        <w:pStyle w:val="ListParagraph"/>
+        <w:numPr>
+          <w:ilvl w:val="3"/>
+          <w:numId w:val="5"/>
+        </w:numPr>
+        <w:spacing w:line="240" w:lineRule="auto"/>
+      </w:pPr>
+      <w:r>
+        <w:t>Show that it does not work.</w:t>
+      </w:r>
+    </w:p>
+    <w:p>
+      <w:pPr>
+        <w:pStyle w:val="ListParagraph"/>
+        <w:numPr>
+          <w:ilvl w:val="2"/>
+          <w:numId w:val="5"/>
+        </w:numPr>
+        <w:spacing w:line="240" w:lineRule="auto"/>
+      </w:pPr>
+      <w:r>
+        <w:t>Walk them through getting it to work, then have them write observations on it.</w:t>
+      </w:r>
+      <w:r>
+        <w:t xml:space="preserve"> They read.</w:t>
+      </w:r>
+    </w:p>
+    <w:p>
+      <w:pPr>
+        <w:pStyle w:val="ListParagraph"/>
+        <w:numPr>
+          <w:ilvl w:val="1"/>
+          <w:numId w:val="5"/>
+        </w:numPr>
+        <w:spacing w:line="240" w:lineRule="auto"/>
+      </w:pPr>
+      <w:r>
+        <w:t>defaultWidthForTheTortoise</w:t>
+      </w:r>
+    </w:p>
+    <w:p>
+      <w:pPr>
+        <w:pStyle w:val="ListParagraph"/>
+        <w:numPr>
+          <w:ilvl w:val="2"/>
+          <w:numId w:val="5"/>
+        </w:numPr>
+        <w:spacing w:line="240" w:lineRule="auto"/>
+      </w:pPr>
+      <w:r>
+        <w:t>Show failure trace – how do we find the right #?</w:t>
+      </w:r>
+    </w:p>
+    <w:p>
+      <w:pPr>
+        <w:pStyle w:val="ListParagraph"/>
+        <w:numPr>
+          <w:ilvl w:val="1"/>
+          <w:numId w:val="5"/>
+        </w:numPr>
+        <w:spacing w:line="240" w:lineRule="auto"/>
+      </w:pPr>
+      <w:r>
+        <w:t>stringsNeedQuotes</w:t>
+      </w:r>
+    </w:p>
+    <w:p>
+      <w:pPr>
+        <w:pStyle w:val="ListParagraph"/>
+        <w:numPr>
+          <w:ilvl w:val="2"/>
+          <w:numId w:val="5"/>
+        </w:numPr>
+        <w:spacing w:line="240" w:lineRule="auto"/>
+      </w:pPr>
+      <w:r>
+        <w:t>Type green</w:t>
+      </w:r>
+    </w:p>
+    <w:p>
+      <w:pPr>
+        <w:pStyle w:val="ListParagraph"/>
+        <w:numPr>
+          <w:ilvl w:val="3"/>
+          <w:numId w:val="5"/>
+        </w:numPr>
+        <w:spacing w:line="240" w:lineRule="auto"/>
+      </w:pPr>
+      <w:r>
+        <w:t>Did not work. Why? Look at the title!</w:t>
+      </w:r>
+    </w:p>
+    <w:p>
+      <w:pPr>
+        <w:pStyle w:val="ListParagraph"/>
+        <w:numPr>
+          <w:ilvl w:val="2"/>
+          <w:numId w:val="5"/>
+        </w:numPr>
+        <w:spacing w:line="240" w:lineRule="auto"/>
+      </w:pPr>
+      <w:r>
+        <w:t xml:space="preserve">Change to “green”. </w:t>
+      </w:r>
+    </w:p>
+    <w:p>
+      <w:pPr>
+        <w:pStyle w:val="ListParagraph"/>
+        <w:numPr>
+          <w:ilvl w:val="3"/>
+          <w:numId w:val="5"/>
+        </w:numPr>
+        <w:spacing w:line="240" w:lineRule="auto"/>
+      </w:pPr>
+      <w:r>
+        <w:t>We done? Nope! Must run.</w:t>
+      </w:r>
+    </w:p>
+    <w:p>
+      <w:pPr>
+        <w:pStyle w:val="ListParagraph"/>
+        <w:numPr>
+          <w:ilvl w:val="3"/>
+          <w:numId w:val="5"/>
+        </w:numPr>
+        <w:spacing w:line="240" w:lineRule="auto"/>
+      </w:pPr>
+      <w:r>
+        <w:t>D</w:t>
+      </w:r>
+      <w:r>
+        <w:t>ouble click on the failure trace when running the failed program – show the window that pops up.</w:t>
+      </w:r>
+    </w:p>
+    <w:p>
+      <w:pPr>
+        <w:pStyle w:val="ListParagraph"/>
+        <w:numPr>
+          <w:ilvl w:val="1"/>
+          <w:numId w:val="5"/>
+        </w:numPr>
+        <w:spacing w:line="240" w:lineRule="auto"/>
+      </w:pPr>
+      <w:r>
+        <w:t>theTortoiseTurns15Twice</w:t>
+      </w:r>
+    </w:p>
+    <w:p>
+      <w:pPr>
+        <w:pStyle w:val="ListParagraph"/>
+        <w:numPr>
+          <w:ilvl w:val="2"/>
+          <w:numId w:val="5"/>
+        </w:numPr>
+        <w:spacing w:line="240" w:lineRule="auto"/>
+      </w:pPr>
+      <w:r>
+        <w:t>How is this different from the last one? (Turning twice, but looking at the angle which results from both turns)</w:t>
+      </w:r>
+    </w:p>
+    <w:p>
+      <w:pPr>
+        <w:pStyle w:val="ListParagraph"/>
+        <w:numPr>
+          <w:ilvl w:val="1"/>
+          <w:numId w:val="5"/>
+        </w:numPr>
+        <w:spacing w:line="240" w:lineRule="auto"/>
+      </w:pPr>
+      <w:r>
+        <w:t>combiningNumbers</w:t>
+      </w:r>
+    </w:p>
+    <w:p>
+      <w:pPr>
+        <w:pStyle w:val="ListParagraph"/>
+        <w:numPr>
+          <w:ilvl w:val="2"/>
+          <w:numId w:val="5"/>
+        </w:numPr>
+        <w:spacing w:line="240" w:lineRule="auto"/>
+      </w:pPr>
+      <w:r>
+        <w:t>How is this different from the last one? (Adding numbers, looking for total)</w:t>
+      </w:r>
+    </w:p>
+    <w:p>
+      <w:pPr>
+        <w:pStyle w:val="ListParagraph"/>
+        <w:numPr>
+          <w:ilvl w:val="1"/>
+          <w:numId w:val="5"/>
+        </w:numPr>
+        <w:spacing w:line="240" w:lineRule="auto"/>
+      </w:pPr>
+      <w:r>
+        <w:t>combiningText</w:t>
+      </w:r>
+    </w:p>
+    <w:p>
+      <w:pPr>
+        <w:pStyle w:val="ListParagraph"/>
+        <w:numPr>
+          <w:ilvl w:val="2"/>
+          <w:numId w:val="5"/>
+        </w:numPr>
+        <w:spacing w:line="240" w:lineRule="auto"/>
+      </w:pPr>
+      <w:r>
+        <w:t>How is this different from the last one? (Adding strings just combines them one after the other.)</w:t>
+      </w:r>
+    </w:p>
+    <w:p>
+      <w:pPr>
+        <w:pStyle w:val="ListParagraph"/>
+        <w:numPr>
+          <w:ilvl w:val="1"/>
+          <w:numId w:val="5"/>
+        </w:numPr>
+        <w:spacing w:line="240" w:lineRule="auto"/>
+      </w:pPr>
+      <w:r>
+        <w:t>combiningTextAndNumbers</w:t>
+      </w:r>
+    </w:p>
+    <w:p>
+      <w:pPr>
+        <w:pStyle w:val="ListParagraph"/>
+        <w:numPr>
+          <w:ilvl w:val="2"/>
+          <w:numId w:val="5"/>
+        </w:numPr>
+        <w:spacing w:line="240" w:lineRule="auto"/>
+      </w:pPr>
+      <w:r>
+        <w:t>How is this different from the last one? (Adding a number to a string treats the number as a string.)</w:t>
+      </w:r>
+    </w:p>
+    <w:p>
+      <w:pPr>
+        <w:pStyle w:val="ListParagraph"/>
+        <w:numPr>
+          <w:ilvl w:val="1"/>
+          <w:numId w:val="5"/>
+        </w:numPr>
+        <w:spacing w:line="240" w:lineRule="auto"/>
+      </w:pPr>
+      <w:r>
+        <w:t>Useful techniques – asking how one is different from the last. (E.g., “assigningVariables” vs. “howFastCanTheTortoiseGo”</w:t>
+      </w:r>
+    </w:p>
+    <w:p>
+      <w:pPr>
+        <w:pStyle w:val="ListParagraph"/>
+        <w:numPr>
+          <w:ilvl w:val="0"/>
+          <w:numId w:val="5"/>
+        </w:numPr>
+        <w:spacing w:line="240" w:lineRule="auto"/>
+      </w:pPr>
+      <w:r>
+        <w:t>combiningTextInALoop</w:t>
+      </w:r>
+    </w:p>
+    <w:p>
+      <w:pPr>
+        <w:pStyle w:val="ListParagraph"/>
+        <w:numPr>
+          <w:ilvl w:val="1"/>
+          <w:numId w:val="5"/>
+        </w:numPr>
+        <w:spacing w:line="240" w:lineRule="auto"/>
+      </w:pPr>
+      <w:r>
+        <w:t>Ensure the kids get what happened here. Maybe pick one from audience to explain.</w:t>
+      </w:r>
+    </w:p>
+    <w:p>
+      <w:pPr>
+        <w:pStyle w:val="ListParagraph"/>
+        <w:numPr>
+          <w:ilvl w:val="0"/>
+          <w:numId w:val="5"/>
+        </w:numPr>
+        <w:spacing w:line="240" w:lineRule="auto"/>
+      </w:pPr>
+      <w:r>
+        <w:t>forLoopsEndAtTheLine</w:t>
+      </w:r>
+    </w:p>
+    <w:p>
+      <w:pPr>
+        <w:pStyle w:val="ListParagraph"/>
+        <w:numPr>
+          <w:ilvl w:val="1"/>
+          <w:numId w:val="5"/>
+        </w:numPr>
+        <w:spacing w:line="240" w:lineRule="auto"/>
+      </w:pPr>
+      <w:r>
+        <w:t>A fairly advanced thing</w:t>
+      </w:r>
+    </w:p>
+    <w:p>
+      <w:pPr>
+        <w:pStyle w:val="ListParagraph"/>
+        <w:numPr>
+          <w:ilvl w:val="1"/>
+          <w:numId w:val="5"/>
+        </w:numPr>
+        <w:spacing w:line="240" w:lineRule="auto"/>
+      </w:pPr>
+      <w:r>
+        <w:t>Double-click in blue thing. Debug dot.</w:t>
+      </w:r>
+    </w:p>
+    <w:p>
+      <w:pPr>
+        <w:pStyle w:val="ListParagraph"/>
+        <w:numPr>
+          <w:ilvl w:val="1"/>
+          <w:numId w:val="5"/>
+        </w:numPr>
+        <w:spacing w:line="240" w:lineRule="auto"/>
+      </w:pPr>
+      <w:r>
+        <w:t>Now, right click on for loop in left part… sends you to debugger.</w:t>
+      </w:r>
+    </w:p>
+    <w:p>
+      <w:pPr>
+        <w:pStyle w:val="ListParagraph"/>
+        <w:numPr>
+          <w:ilvl w:val="1"/>
+          <w:numId w:val="5"/>
+        </w:numPr>
+        <w:spacing w:line="240" w:lineRule="auto"/>
+      </w:pPr>
+      <w:r>
+        <w:t>Use “step over” (yellow arrow top right) to see individual steps. Show the kids how this works.</w:t>
+      </w:r>
+    </w:p>
+    <w:p>
+      <w:pPr>
+        <w:pStyle w:val="ListParagraph"/>
+        <w:numPr>
+          <w:ilvl w:val="0"/>
+          <w:numId w:val="5"/>
+        </w:numPr>
+        <w:spacing w:line="240" w:lineRule="auto"/>
+      </w:pPr>
+      <w:r>
+        <w:t>forLoopsCanStartAnywhere</w:t>
+      </w:r>
+    </w:p>
+    <w:p>
+      <w:pPr>
+        <w:pStyle w:val="ListParagraph"/>
+        <w:numPr>
+          <w:ilvl w:val="1"/>
+          <w:numId w:val="5"/>
+        </w:numPr>
+        <w:spacing w:line="240" w:lineRule="auto"/>
+      </w:pPr>
+      <w:r>
+        <w:t>Same as above – have one explain</w:t>
+      </w:r>
+    </w:p>
+    <w:p>
+      <w:pPr>
+        <w:pStyle w:val="ListParagraph"/>
+        <w:numPr>
+          <w:ilvl w:val="0"/>
+          <w:numId w:val="5"/>
+        </w:numPr>
+        <w:spacing w:line="240" w:lineRule="auto"/>
+      </w:pPr>
+      <w:r>
+        <w:t>forLoopsCanSkip</w:t>
+      </w:r>
+    </w:p>
+    <w:p>
+      <w:pPr>
+        <w:pStyle w:val="ListParagraph"/>
+        <w:numPr>
+          <w:ilvl w:val="1"/>
+          <w:numId w:val="5"/>
+        </w:numPr>
+        <w:spacing w:line="240" w:lineRule="auto"/>
+      </w:pPr>
+      <w:r>
+        <w:t>Same as above – have one explain</w:t>
+      </w:r>
+    </w:p>
+    <w:p>
+      <w:pPr>
         <w:pStyle w:val="Heading1"/>
       </w:pPr>
       <w:r>
-        <w:t>Part 6</w:t>
-      </w:r>
-      <w:r>
-        <w:t xml:space="preserve"> – </w:t>
-      </w:r>
-      <w:r>
-        <w:t>Worksheet</w:t>
-      </w:r>
-      <w:r>
-        <w:t xml:space="preserve">: </w:t>
+        <w:t xml:space="preserve">Part 6 – Worksheet: </w:t>
       </w:r>
     </w:p>
     <w:p>
@@ -245,36 +2821,144 @@
     </w:p>
     <w:p>
       <w:pPr>
+        <w:pStyle w:val="ListParagraph"/>
+        <w:numPr>
+          <w:ilvl w:val="0"/>
+          <w:numId w:val="6"/>
+        </w:numPr>
+      </w:pPr>
+      <w:r>
+        <w:t>Go to navigator, click fn-F5</w:t>
+      </w:r>
+    </w:p>
+    <w:p>
+      <w:pPr>
+        <w:pStyle w:val="ListParagraph"/>
+        <w:numPr>
+          <w:ilvl w:val="0"/>
+          <w:numId w:val="6"/>
+        </w:numPr>
+      </w:pPr>
+      <w:r>
+        <w:t xml:space="preserve">Under worksheets, go to “SimpleSquareWorksheet”. </w:t>
+      </w:r>
+      <w:r>
+        <w:rPr>
+          <w:color w:val="FF0000"/>
+        </w:rPr>
+        <w:t xml:space="preserve">Have this printed. </w:t>
+      </w:r>
+      <w:r>
+        <w:t>MIGHT NEED TO RIGHT-CLICK AND REFRESH PROJECT.</w:t>
+      </w:r>
+    </w:p>
+    <w:p>
+      <w:pPr>
+        <w:pStyle w:val="ListParagraph"/>
+        <w:numPr>
+          <w:ilvl w:val="1"/>
+          <w:numId w:val="5"/>
+        </w:numPr>
+        <w:spacing w:line="240" w:lineRule="auto"/>
+      </w:pPr>
+      <w:r>
+        <w:lastRenderedPageBreak/>
+        <w:t>Have kids circle part of code, part of English, draw line between them.</w:t>
+      </w:r>
+    </w:p>
+    <w:p>
+      <w:pPr>
+        <w:pStyle w:val="ListParagraph"/>
+        <w:numPr>
+          <w:ilvl w:val="1"/>
+          <w:numId w:val="5"/>
+        </w:numPr>
+        <w:spacing w:line="240" w:lineRule="auto"/>
+      </w:pPr>
+      <w:r>
+        <w:t>Have them go through it – use teacher version for notes.</w:t>
+      </w:r>
+    </w:p>
+    <w:p>
+      <w:pPr>
+        <w:spacing w:line="240" w:lineRule="auto"/>
+      </w:pPr>
+    </w:p>
+    <w:p>
+      <w:pPr>
+        <w:spacing w:line="240" w:lineRule="auto"/>
+      </w:pPr>
+    </w:p>
+    <w:p>
+      <w:pPr>
         <w:pStyle w:val="Heading1"/>
       </w:pPr>
       <w:r>
-        <w:t>Part 7</w:t>
-      </w:r>
-      <w:r>
-        <w:t xml:space="preserve"> – </w:t>
-      </w:r>
-      <w:r>
-        <w:t>Solo Recipe</w:t>
-      </w:r>
-      <w:r>
-        <w:t>:</w:t>
-      </w:r>
-      <w:r>
-        <w:t xml:space="preserve"> Spiral</w:t>
-      </w:r>
-      <w:r>
-        <w:t xml:space="preserve"> </w:t>
+        <w:t xml:space="preserve">Part 7 – Solo Recipe: Spiral </w:t>
       </w:r>
     </w:p>
     <w:p/>
-    <w:p/>
-    <w:p>
+    <w:p>
+      <w:pPr>
+        <w:pStyle w:val="ListParagraph"/>
+        <w:numPr>
+          <w:ilvl w:val="0"/>
+          <w:numId w:val="5"/>
+        </w:numPr>
+        <w:spacing w:line="240" w:lineRule="auto"/>
+      </w:pPr>
+      <w:r>
+        <w:t>Open “Spiral”</w:t>
+      </w:r>
+    </w:p>
+    <w:p>
+      <w:pPr>
+        <w:pStyle w:val="ListParagraph"/>
+        <w:numPr>
+          <w:ilvl w:val="0"/>
+          <w:numId w:val="5"/>
+        </w:numPr>
+        <w:spacing w:line="240" w:lineRule="auto"/>
+      </w:pPr>
+      <w:r>
+        <w:t>Each kid is on a single computer.</w:t>
+      </w:r>
+    </w:p>
+    <w:p>
+      <w:pPr>
+        <w:pStyle w:val="ListParagraph"/>
+        <w:numPr>
+          <w:ilvl w:val="1"/>
+          <w:numId w:val="5"/>
+        </w:numPr>
+        <w:spacing w:line="240" w:lineRule="auto"/>
+      </w:pPr>
+      <w:r>
+        <w:t>[[Solo work is not a good way to teach. This isn’t teaching; this is exposing whatever individual misunderstands they might have.]]</w:t>
+      </w:r>
+    </w:p>
+    <w:p>
+      <w:pPr>
+        <w:pStyle w:val="ListParagraph"/>
+        <w:numPr>
+          <w:ilvl w:val="0"/>
+          <w:numId w:val="5"/>
+        </w:numPr>
+        <w:spacing w:line="240" w:lineRule="auto"/>
+      </w:pPr>
+      <w:r>
+        <w:t>If kids finish early, they can try variations</w:t>
+      </w:r>
+      <w:r>
+        <w:t>.</w:t>
+      </w:r>
       <w:bookmarkStart w:id="0" w:name="_GoBack"/>
       <w:bookmarkEnd w:id="0"/>
     </w:p>
+    <w:p/>
     <w:sectPr>
       <w:pgSz w:w="12240" w:h="15840"/>
-      <w:pgMar w:top="1440" w:right="1440" w:bottom="1440" w:left="1440" w:header="720" w:footer="720" w:gutter="0"/>
+      <w:pgMar w:top="720" w:right="1440" w:bottom="720" w:left="1440" w:header="720" w:footer="720" w:gutter="0"/>
       <w:cols w:space="720"/>
       <w:docGrid w:linePitch="360"/>
     </w:sectPr>
@@ -283,7 +2967,7 @@
 </file>
 
 <file path=word/numbering.xml><?xml version="1.0" encoding="utf-8"?>
-<w:numbering xmlns:wpc="http://schemas.microsoft.com/office/word/2010/wordprocessingCanvas" xmlns:mc="http://schemas.openxmlformats.org/markup-compatibility/2006" xmlns:o="urn:schemas-microsoft-com:office:office" xmlns:r="http://schemas.openxmlformats.org/officeDocument/2006/relationships" xmlns:m="http://schemas.openxmlformats.org/officeDocument/2006/math" xmlns:v="urn:schemas-microsoft-com:vml" xmlns:wp14="http://schemas.microsoft.com/office/word/2010/wordprocessingDrawing" xmlns:wp="http://schemas.openxmlformats.org/drawingml/2006/wordprocessingDrawing" xmlns:w10="urn:schemas-microsoft-com:office:word" xmlns:w="http://schemas.openxmlformats.org/wordprocessingml/2006/main" xmlns:w14="http://schemas.microsoft.com/office/word/2010/wordml" xmlns:wpg="http://schemas.microsoft.com/office/word/2010/wordprocessingGroup" xmlns:wpi="http://schemas.microsoft.com/office/word/2010/wordprocessingInk" xmlns:wne="http://schemas.microsoft.com/office/word/2006/wordml" xmlns:wps="http://schemas.microsoft.com/office/word/2010/wordprocessingShape" mc:Ignorable="w14 wp14">
+<w:numbering xmlns:wpc="http://schemas.microsoft.com/office/word/2010/wordprocessingCanvas" xmlns:mo="http://schemas.microsoft.com/office/mac/office/2008/main" xmlns:mc="http://schemas.openxmlformats.org/markup-compatibility/2006" xmlns:mv="urn:schemas-microsoft-com:mac:vml" xmlns:o="urn:schemas-microsoft-com:office:office" xmlns:r="http://schemas.openxmlformats.org/officeDocument/2006/relationships" xmlns:m="http://schemas.openxmlformats.org/officeDocument/2006/math" xmlns:v="urn:schemas-microsoft-com:vml" xmlns:wp14="http://schemas.microsoft.com/office/word/2010/wordprocessingDrawing" xmlns:wp="http://schemas.openxmlformats.org/drawingml/2006/wordprocessingDrawing" xmlns:w10="urn:schemas-microsoft-com:office:word" xmlns:w="http://schemas.openxmlformats.org/wordprocessingml/2006/main" xmlns:w14="http://schemas.microsoft.com/office/word/2010/wordml" xmlns:wpg="http://schemas.microsoft.com/office/word/2010/wordprocessingGroup" xmlns:wpi="http://schemas.microsoft.com/office/word/2010/wordprocessingInk" xmlns:wne="http://schemas.microsoft.com/office/word/2006/wordml" xmlns:wps="http://schemas.microsoft.com/office/word/2010/wordprocessingShape" mc:Ignorable="w14 wp14">
   <w:abstractNum w:abstractNumId="0">
     <w:nsid w:val="206A2A09"/>
     <w:multiLevelType w:val="hybridMultilevel"/>
@@ -374,6 +3058,458 @@
     </w:lvl>
   </w:abstractNum>
   <w:abstractNum w:abstractNumId="1">
+    <w:nsid w:val="220965B8"/>
+    <w:multiLevelType w:val="hybridMultilevel"/>
+    <w:tmpl w:val="D38AFADC"/>
+    <w:lvl w:ilvl="0" w:tplc="034272AC">
+      <w:start w:val="1"/>
+      <w:numFmt w:val="bullet"/>
+      <w:lvlText w:val="-"/>
+      <w:lvlJc w:val="left"/>
+      <w:pPr>
+        <w:ind w:left="720" w:hanging="360"/>
+      </w:pPr>
+      <w:rPr>
+        <w:rFonts w:ascii="Cambria" w:eastAsiaTheme="minorEastAsia" w:hAnsi="Cambria" w:cstheme="minorBidi" w:hint="default"/>
+      </w:rPr>
+    </w:lvl>
+    <w:lvl w:ilvl="1" w:tplc="04090003">
+      <w:start w:val="1"/>
+      <w:numFmt w:val="bullet"/>
+      <w:lvlText w:val="o"/>
+      <w:lvlJc w:val="left"/>
+      <w:pPr>
+        <w:ind w:left="1440" w:hanging="360"/>
+      </w:pPr>
+      <w:rPr>
+        <w:rFonts w:ascii="Courier New" w:hAnsi="Courier New" w:hint="default"/>
+      </w:rPr>
+    </w:lvl>
+    <w:lvl w:ilvl="2" w:tplc="04090005">
+      <w:start w:val="1"/>
+      <w:numFmt w:val="bullet"/>
+      <w:lvlText w:val=""/>
+      <w:lvlJc w:val="left"/>
+      <w:pPr>
+        <w:ind w:left="2160" w:hanging="360"/>
+      </w:pPr>
+      <w:rPr>
+        <w:rFonts w:ascii="Wingdings" w:hAnsi="Wingdings" w:hint="default"/>
+      </w:rPr>
+    </w:lvl>
+    <w:lvl w:ilvl="3" w:tplc="04090001" w:tentative="1">
+      <w:start w:val="1"/>
+      <w:numFmt w:val="bullet"/>
+      <w:lvlText w:val=""/>
+      <w:lvlJc w:val="left"/>
+      <w:pPr>
+        <w:ind w:left="2880" w:hanging="360"/>
+      </w:pPr>
+      <w:rPr>
+        <w:rFonts w:ascii="Symbol" w:hAnsi="Symbol" w:hint="default"/>
+      </w:rPr>
+    </w:lvl>
+    <w:lvl w:ilvl="4" w:tplc="04090003" w:tentative="1">
+      <w:start w:val="1"/>
+      <w:numFmt w:val="bullet"/>
+      <w:lvlText w:val="o"/>
+      <w:lvlJc w:val="left"/>
+      <w:pPr>
+        <w:ind w:left="3600" w:hanging="360"/>
+      </w:pPr>
+      <w:rPr>
+        <w:rFonts w:ascii="Courier New" w:hAnsi="Courier New" w:hint="default"/>
+      </w:rPr>
+    </w:lvl>
+    <w:lvl w:ilvl="5" w:tplc="04090005" w:tentative="1">
+      <w:start w:val="1"/>
+      <w:numFmt w:val="bullet"/>
+      <w:lvlText w:val=""/>
+      <w:lvlJc w:val="left"/>
+      <w:pPr>
+        <w:ind w:left="4320" w:hanging="360"/>
+      </w:pPr>
+      <w:rPr>
+        <w:rFonts w:ascii="Wingdings" w:hAnsi="Wingdings" w:hint="default"/>
+      </w:rPr>
+    </w:lvl>
+    <w:lvl w:ilvl="6" w:tplc="04090001" w:tentative="1">
+      <w:start w:val="1"/>
+      <w:numFmt w:val="bullet"/>
+      <w:lvlText w:val=""/>
+      <w:lvlJc w:val="left"/>
+      <w:pPr>
+        <w:ind w:left="5040" w:hanging="360"/>
+      </w:pPr>
+      <w:rPr>
+        <w:rFonts w:ascii="Symbol" w:hAnsi="Symbol" w:hint="default"/>
+      </w:rPr>
+    </w:lvl>
+    <w:lvl w:ilvl="7" w:tplc="04090003" w:tentative="1">
+      <w:start w:val="1"/>
+      <w:numFmt w:val="bullet"/>
+      <w:lvlText w:val="o"/>
+      <w:lvlJc w:val="left"/>
+      <w:pPr>
+        <w:ind w:left="5760" w:hanging="360"/>
+      </w:pPr>
+      <w:rPr>
+        <w:rFonts w:ascii="Courier New" w:hAnsi="Courier New" w:hint="default"/>
+      </w:rPr>
+    </w:lvl>
+    <w:lvl w:ilvl="8" w:tplc="04090005" w:tentative="1">
+      <w:start w:val="1"/>
+      <w:numFmt w:val="bullet"/>
+      <w:lvlText w:val=""/>
+      <w:lvlJc w:val="left"/>
+      <w:pPr>
+        <w:ind w:left="6480" w:hanging="360"/>
+      </w:pPr>
+      <w:rPr>
+        <w:rFonts w:ascii="Wingdings" w:hAnsi="Wingdings" w:hint="default"/>
+      </w:rPr>
+    </w:lvl>
+  </w:abstractNum>
+  <w:abstractNum w:abstractNumId="2">
+    <w:nsid w:val="2D2F1ED9"/>
+    <w:multiLevelType w:val="hybridMultilevel"/>
+    <w:tmpl w:val="63E843A0"/>
+    <w:lvl w:ilvl="0" w:tplc="034272AC">
+      <w:start w:val="1"/>
+      <w:numFmt w:val="bullet"/>
+      <w:lvlText w:val="-"/>
+      <w:lvlJc w:val="left"/>
+      <w:pPr>
+        <w:ind w:left="720" w:hanging="360"/>
+      </w:pPr>
+      <w:rPr>
+        <w:rFonts w:ascii="Cambria" w:eastAsiaTheme="minorEastAsia" w:hAnsi="Cambria" w:cstheme="minorBidi" w:hint="default"/>
+      </w:rPr>
+    </w:lvl>
+    <w:lvl w:ilvl="1" w:tplc="04090003" w:tentative="1">
+      <w:start w:val="1"/>
+      <w:numFmt w:val="bullet"/>
+      <w:lvlText w:val="o"/>
+      <w:lvlJc w:val="left"/>
+      <w:pPr>
+        <w:ind w:left="1440" w:hanging="360"/>
+      </w:pPr>
+      <w:rPr>
+        <w:rFonts w:ascii="Courier New" w:hAnsi="Courier New" w:hint="default"/>
+      </w:rPr>
+    </w:lvl>
+    <w:lvl w:ilvl="2" w:tplc="04090005" w:tentative="1">
+      <w:start w:val="1"/>
+      <w:numFmt w:val="bullet"/>
+      <w:lvlText w:val=""/>
+      <w:lvlJc w:val="left"/>
+      <w:pPr>
+        <w:ind w:left="2160" w:hanging="360"/>
+      </w:pPr>
+      <w:rPr>
+        <w:rFonts w:ascii="Wingdings" w:hAnsi="Wingdings" w:hint="default"/>
+      </w:rPr>
+    </w:lvl>
+    <w:lvl w:ilvl="3" w:tplc="04090001" w:tentative="1">
+      <w:start w:val="1"/>
+      <w:numFmt w:val="bullet"/>
+      <w:lvlText w:val=""/>
+      <w:lvlJc w:val="left"/>
+      <w:pPr>
+        <w:ind w:left="2880" w:hanging="360"/>
+      </w:pPr>
+      <w:rPr>
+        <w:rFonts w:ascii="Symbol" w:hAnsi="Symbol" w:hint="default"/>
+      </w:rPr>
+    </w:lvl>
+    <w:lvl w:ilvl="4" w:tplc="04090003" w:tentative="1">
+      <w:start w:val="1"/>
+      <w:numFmt w:val="bullet"/>
+      <w:lvlText w:val="o"/>
+      <w:lvlJc w:val="left"/>
+      <w:pPr>
+        <w:ind w:left="3600" w:hanging="360"/>
+      </w:pPr>
+      <w:rPr>
+        <w:rFonts w:ascii="Courier New" w:hAnsi="Courier New" w:hint="default"/>
+      </w:rPr>
+    </w:lvl>
+    <w:lvl w:ilvl="5" w:tplc="04090005" w:tentative="1">
+      <w:start w:val="1"/>
+      <w:numFmt w:val="bullet"/>
+      <w:lvlText w:val=""/>
+      <w:lvlJc w:val="left"/>
+      <w:pPr>
+        <w:ind w:left="4320" w:hanging="360"/>
+      </w:pPr>
+      <w:rPr>
+        <w:rFonts w:ascii="Wingdings" w:hAnsi="Wingdings" w:hint="default"/>
+      </w:rPr>
+    </w:lvl>
+    <w:lvl w:ilvl="6" w:tplc="04090001" w:tentative="1">
+      <w:start w:val="1"/>
+      <w:numFmt w:val="bullet"/>
+      <w:lvlText w:val=""/>
+      <w:lvlJc w:val="left"/>
+      <w:pPr>
+        <w:ind w:left="5040" w:hanging="360"/>
+      </w:pPr>
+      <w:rPr>
+        <w:rFonts w:ascii="Symbol" w:hAnsi="Symbol" w:hint="default"/>
+      </w:rPr>
+    </w:lvl>
+    <w:lvl w:ilvl="7" w:tplc="04090003" w:tentative="1">
+      <w:start w:val="1"/>
+      <w:numFmt w:val="bullet"/>
+      <w:lvlText w:val="o"/>
+      <w:lvlJc w:val="left"/>
+      <w:pPr>
+        <w:ind w:left="5760" w:hanging="360"/>
+      </w:pPr>
+      <w:rPr>
+        <w:rFonts w:ascii="Courier New" w:hAnsi="Courier New" w:hint="default"/>
+      </w:rPr>
+    </w:lvl>
+    <w:lvl w:ilvl="8" w:tplc="04090005" w:tentative="1">
+      <w:start w:val="1"/>
+      <w:numFmt w:val="bullet"/>
+      <w:lvlText w:val=""/>
+      <w:lvlJc w:val="left"/>
+      <w:pPr>
+        <w:ind w:left="6480" w:hanging="360"/>
+      </w:pPr>
+      <w:rPr>
+        <w:rFonts w:ascii="Wingdings" w:hAnsi="Wingdings" w:hint="default"/>
+      </w:rPr>
+    </w:lvl>
+  </w:abstractNum>
+  <w:abstractNum w:abstractNumId="3">
+    <w:nsid w:val="3A534165"/>
+    <w:multiLevelType w:val="hybridMultilevel"/>
+    <w:tmpl w:val="09382054"/>
+    <w:lvl w:ilvl="0" w:tplc="034272AC">
+      <w:start w:val="1"/>
+      <w:numFmt w:val="bullet"/>
+      <w:lvlText w:val="-"/>
+      <w:lvlJc w:val="left"/>
+      <w:pPr>
+        <w:ind w:left="720" w:hanging="360"/>
+      </w:pPr>
+      <w:rPr>
+        <w:rFonts w:ascii="Cambria" w:eastAsiaTheme="minorEastAsia" w:hAnsi="Cambria" w:cstheme="minorBidi" w:hint="default"/>
+      </w:rPr>
+    </w:lvl>
+    <w:lvl w:ilvl="1" w:tplc="04090003">
+      <w:start w:val="1"/>
+      <w:numFmt w:val="bullet"/>
+      <w:lvlText w:val="o"/>
+      <w:lvlJc w:val="left"/>
+      <w:pPr>
+        <w:ind w:left="1440" w:hanging="360"/>
+      </w:pPr>
+      <w:rPr>
+        <w:rFonts w:ascii="Courier New" w:hAnsi="Courier New" w:hint="default"/>
+      </w:rPr>
+    </w:lvl>
+    <w:lvl w:ilvl="2" w:tplc="04090005">
+      <w:start w:val="1"/>
+      <w:numFmt w:val="bullet"/>
+      <w:lvlText w:val=""/>
+      <w:lvlJc w:val="left"/>
+      <w:pPr>
+        <w:ind w:left="2160" w:hanging="360"/>
+      </w:pPr>
+      <w:rPr>
+        <w:rFonts w:ascii="Wingdings" w:hAnsi="Wingdings" w:hint="default"/>
+      </w:rPr>
+    </w:lvl>
+    <w:lvl w:ilvl="3" w:tplc="04090001">
+      <w:start w:val="1"/>
+      <w:numFmt w:val="bullet"/>
+      <w:lvlText w:val=""/>
+      <w:lvlJc w:val="left"/>
+      <w:pPr>
+        <w:ind w:left="2880" w:hanging="360"/>
+      </w:pPr>
+      <w:rPr>
+        <w:rFonts w:ascii="Symbol" w:hAnsi="Symbol" w:hint="default"/>
+      </w:rPr>
+    </w:lvl>
+    <w:lvl w:ilvl="4" w:tplc="04090003" w:tentative="1">
+      <w:start w:val="1"/>
+      <w:numFmt w:val="bullet"/>
+      <w:lvlText w:val="o"/>
+      <w:lvlJc w:val="left"/>
+      <w:pPr>
+        <w:ind w:left="3600" w:hanging="360"/>
+      </w:pPr>
+      <w:rPr>
+        <w:rFonts w:ascii="Courier New" w:hAnsi="Courier New" w:hint="default"/>
+      </w:rPr>
+    </w:lvl>
+    <w:lvl w:ilvl="5" w:tplc="04090005" w:tentative="1">
+      <w:start w:val="1"/>
+      <w:numFmt w:val="bullet"/>
+      <w:lvlText w:val=""/>
+      <w:lvlJc w:val="left"/>
+      <w:pPr>
+        <w:ind w:left="4320" w:hanging="360"/>
+      </w:pPr>
+      <w:rPr>
+        <w:rFonts w:ascii="Wingdings" w:hAnsi="Wingdings" w:hint="default"/>
+      </w:rPr>
+    </w:lvl>
+    <w:lvl w:ilvl="6" w:tplc="04090001" w:tentative="1">
+      <w:start w:val="1"/>
+      <w:numFmt w:val="bullet"/>
+      <w:lvlText w:val=""/>
+      <w:lvlJc w:val="left"/>
+      <w:pPr>
+        <w:ind w:left="5040" w:hanging="360"/>
+      </w:pPr>
+      <w:rPr>
+        <w:rFonts w:ascii="Symbol" w:hAnsi="Symbol" w:hint="default"/>
+      </w:rPr>
+    </w:lvl>
+    <w:lvl w:ilvl="7" w:tplc="04090003" w:tentative="1">
+      <w:start w:val="1"/>
+      <w:numFmt w:val="bullet"/>
+      <w:lvlText w:val="o"/>
+      <w:lvlJc w:val="left"/>
+      <w:pPr>
+        <w:ind w:left="5760" w:hanging="360"/>
+      </w:pPr>
+      <w:rPr>
+        <w:rFonts w:ascii="Courier New" w:hAnsi="Courier New" w:hint="default"/>
+      </w:rPr>
+    </w:lvl>
+    <w:lvl w:ilvl="8" w:tplc="04090005" w:tentative="1">
+      <w:start w:val="1"/>
+      <w:numFmt w:val="bullet"/>
+      <w:lvlText w:val=""/>
+      <w:lvlJc w:val="left"/>
+      <w:pPr>
+        <w:ind w:left="6480" w:hanging="360"/>
+      </w:pPr>
+      <w:rPr>
+        <w:rFonts w:ascii="Wingdings" w:hAnsi="Wingdings" w:hint="default"/>
+      </w:rPr>
+    </w:lvl>
+  </w:abstractNum>
+  <w:abstractNum w:abstractNumId="4">
+    <w:nsid w:val="50964668"/>
+    <w:multiLevelType w:val="hybridMultilevel"/>
+    <w:tmpl w:val="D38426C4"/>
+    <w:lvl w:ilvl="0" w:tplc="04090001">
+      <w:start w:val="1"/>
+      <w:numFmt w:val="bullet"/>
+      <w:lvlText w:val=""/>
+      <w:lvlJc w:val="left"/>
+      <w:pPr>
+        <w:ind w:left="720" w:hanging="360"/>
+      </w:pPr>
+      <w:rPr>
+        <w:rFonts w:ascii="Symbol" w:hAnsi="Symbol" w:hint="default"/>
+      </w:rPr>
+    </w:lvl>
+    <w:lvl w:ilvl="1" w:tplc="04090003">
+      <w:start w:val="1"/>
+      <w:numFmt w:val="bullet"/>
+      <w:lvlText w:val="o"/>
+      <w:lvlJc w:val="left"/>
+      <w:pPr>
+        <w:ind w:left="1440" w:hanging="360"/>
+      </w:pPr>
+      <w:rPr>
+        <w:rFonts w:ascii="Courier New" w:hAnsi="Courier New" w:hint="default"/>
+      </w:rPr>
+    </w:lvl>
+    <w:lvl w:ilvl="2" w:tplc="04090005" w:tentative="1">
+      <w:start w:val="1"/>
+      <w:numFmt w:val="bullet"/>
+      <w:lvlText w:val=""/>
+      <w:lvlJc w:val="left"/>
+      <w:pPr>
+        <w:ind w:left="2160" w:hanging="360"/>
+      </w:pPr>
+      <w:rPr>
+        <w:rFonts w:ascii="Wingdings" w:hAnsi="Wingdings" w:hint="default"/>
+      </w:rPr>
+    </w:lvl>
+    <w:lvl w:ilvl="3" w:tplc="04090001" w:tentative="1">
+      <w:start w:val="1"/>
+      <w:numFmt w:val="bullet"/>
+      <w:lvlText w:val=""/>
+      <w:lvlJc w:val="left"/>
+      <w:pPr>
+        <w:ind w:left="2880" w:hanging="360"/>
+      </w:pPr>
+      <w:rPr>
+        <w:rFonts w:ascii="Symbol" w:hAnsi="Symbol" w:hint="default"/>
+      </w:rPr>
+    </w:lvl>
+    <w:lvl w:ilvl="4" w:tplc="04090003" w:tentative="1">
+      <w:start w:val="1"/>
+      <w:numFmt w:val="bullet"/>
+      <w:lvlText w:val="o"/>
+      <w:lvlJc w:val="left"/>
+      <w:pPr>
+        <w:ind w:left="3600" w:hanging="360"/>
+      </w:pPr>
+      <w:rPr>
+        <w:rFonts w:ascii="Courier New" w:hAnsi="Courier New" w:hint="default"/>
+      </w:rPr>
+    </w:lvl>
+    <w:lvl w:ilvl="5" w:tplc="04090005" w:tentative="1">
+      <w:start w:val="1"/>
+      <w:numFmt w:val="bullet"/>
+      <w:lvlText w:val=""/>
+      <w:lvlJc w:val="left"/>
+      <w:pPr>
+        <w:ind w:left="4320" w:hanging="360"/>
+      </w:pPr>
+      <w:rPr>
+        <w:rFonts w:ascii="Wingdings" w:hAnsi="Wingdings" w:hint="default"/>
+      </w:rPr>
+    </w:lvl>
+    <w:lvl w:ilvl="6" w:tplc="04090001" w:tentative="1">
+      <w:start w:val="1"/>
+      <w:numFmt w:val="bullet"/>
+      <w:lvlText w:val=""/>
+      <w:lvlJc w:val="left"/>
+      <w:pPr>
+        <w:ind w:left="5040" w:hanging="360"/>
+      </w:pPr>
+      <w:rPr>
+        <w:rFonts w:ascii="Symbol" w:hAnsi="Symbol" w:hint="default"/>
+      </w:rPr>
+    </w:lvl>
+    <w:lvl w:ilvl="7" w:tplc="04090003" w:tentative="1">
+      <w:start w:val="1"/>
+      <w:numFmt w:val="bullet"/>
+      <w:lvlText w:val="o"/>
+      <w:lvlJc w:val="left"/>
+      <w:pPr>
+        <w:ind w:left="5760" w:hanging="360"/>
+      </w:pPr>
+      <w:rPr>
+        <w:rFonts w:ascii="Courier New" w:hAnsi="Courier New" w:hint="default"/>
+      </w:rPr>
+    </w:lvl>
+    <w:lvl w:ilvl="8" w:tplc="04090005" w:tentative="1">
+      <w:start w:val="1"/>
+      <w:numFmt w:val="bullet"/>
+      <w:lvlText w:val=""/>
+      <w:lvlJc w:val="left"/>
+      <w:pPr>
+        <w:ind w:left="6480" w:hanging="360"/>
+      </w:pPr>
+      <w:rPr>
+        <w:rFonts w:ascii="Wingdings" w:hAnsi="Wingdings" w:hint="default"/>
+      </w:rPr>
+    </w:lvl>
+  </w:abstractNum>
+  <w:abstractNum w:abstractNumId="5">
     <w:nsid w:val="6AED4CD2"/>
     <w:multiLevelType w:val="hybridMultilevel"/>
     <w:tmpl w:val="FAC85C6E"/>
@@ -462,11 +3598,139 @@
       </w:pPr>
     </w:lvl>
   </w:abstractNum>
+  <w:abstractNum w:abstractNumId="6">
+    <w:nsid w:val="6C856A33"/>
+    <w:multiLevelType w:val="hybridMultilevel"/>
+    <w:tmpl w:val="BE263AD8"/>
+    <w:lvl w:ilvl="0" w:tplc="5BA435E4">
+      <w:start w:val="50"/>
+      <w:numFmt w:val="bullet"/>
+      <w:lvlText w:val=""/>
+      <w:lvlJc w:val="left"/>
+      <w:pPr>
+        <w:ind w:left="720" w:hanging="360"/>
+      </w:pPr>
+      <w:rPr>
+        <w:rFonts w:ascii="Symbol" w:eastAsiaTheme="minorEastAsia" w:hAnsi="Symbol" w:cstheme="minorBidi" w:hint="default"/>
+      </w:rPr>
+    </w:lvl>
+    <w:lvl w:ilvl="1" w:tplc="04090003" w:tentative="1">
+      <w:start w:val="1"/>
+      <w:numFmt w:val="bullet"/>
+      <w:lvlText w:val="o"/>
+      <w:lvlJc w:val="left"/>
+      <w:pPr>
+        <w:ind w:left="1440" w:hanging="360"/>
+      </w:pPr>
+      <w:rPr>
+        <w:rFonts w:ascii="Courier New" w:hAnsi="Courier New" w:hint="default"/>
+      </w:rPr>
+    </w:lvl>
+    <w:lvl w:ilvl="2" w:tplc="04090005" w:tentative="1">
+      <w:start w:val="1"/>
+      <w:numFmt w:val="bullet"/>
+      <w:lvlText w:val=""/>
+      <w:lvlJc w:val="left"/>
+      <w:pPr>
+        <w:ind w:left="2160" w:hanging="360"/>
+      </w:pPr>
+      <w:rPr>
+        <w:rFonts w:ascii="Wingdings" w:hAnsi="Wingdings" w:hint="default"/>
+      </w:rPr>
+    </w:lvl>
+    <w:lvl w:ilvl="3" w:tplc="04090001" w:tentative="1">
+      <w:start w:val="1"/>
+      <w:numFmt w:val="bullet"/>
+      <w:lvlText w:val=""/>
+      <w:lvlJc w:val="left"/>
+      <w:pPr>
+        <w:ind w:left="2880" w:hanging="360"/>
+      </w:pPr>
+      <w:rPr>
+        <w:rFonts w:ascii="Symbol" w:hAnsi="Symbol" w:hint="default"/>
+      </w:rPr>
+    </w:lvl>
+    <w:lvl w:ilvl="4" w:tplc="04090003" w:tentative="1">
+      <w:start w:val="1"/>
+      <w:numFmt w:val="bullet"/>
+      <w:lvlText w:val="o"/>
+      <w:lvlJc w:val="left"/>
+      <w:pPr>
+        <w:ind w:left="3600" w:hanging="360"/>
+      </w:pPr>
+      <w:rPr>
+        <w:rFonts w:ascii="Courier New" w:hAnsi="Courier New" w:hint="default"/>
+      </w:rPr>
+    </w:lvl>
+    <w:lvl w:ilvl="5" w:tplc="04090005" w:tentative="1">
+      <w:start w:val="1"/>
+      <w:numFmt w:val="bullet"/>
+      <w:lvlText w:val=""/>
+      <w:lvlJc w:val="left"/>
+      <w:pPr>
+        <w:ind w:left="4320" w:hanging="360"/>
+      </w:pPr>
+      <w:rPr>
+        <w:rFonts w:ascii="Wingdings" w:hAnsi="Wingdings" w:hint="default"/>
+      </w:rPr>
+    </w:lvl>
+    <w:lvl w:ilvl="6" w:tplc="04090001" w:tentative="1">
+      <w:start w:val="1"/>
+      <w:numFmt w:val="bullet"/>
+      <w:lvlText w:val=""/>
+      <w:lvlJc w:val="left"/>
+      <w:pPr>
+        <w:ind w:left="5040" w:hanging="360"/>
+      </w:pPr>
+      <w:rPr>
+        <w:rFonts w:ascii="Symbol" w:hAnsi="Symbol" w:hint="default"/>
+      </w:rPr>
+    </w:lvl>
+    <w:lvl w:ilvl="7" w:tplc="04090003" w:tentative="1">
+      <w:start w:val="1"/>
+      <w:numFmt w:val="bullet"/>
+      <w:lvlText w:val="o"/>
+      <w:lvlJc w:val="left"/>
+      <w:pPr>
+        <w:ind w:left="5760" w:hanging="360"/>
+      </w:pPr>
+      <w:rPr>
+        <w:rFonts w:ascii="Courier New" w:hAnsi="Courier New" w:hint="default"/>
+      </w:rPr>
+    </w:lvl>
+    <w:lvl w:ilvl="8" w:tplc="04090005" w:tentative="1">
+      <w:start w:val="1"/>
+      <w:numFmt w:val="bullet"/>
+      <w:lvlText w:val=""/>
+      <w:lvlJc w:val="left"/>
+      <w:pPr>
+        <w:ind w:left="6480" w:hanging="360"/>
+      </w:pPr>
+      <w:rPr>
+        <w:rFonts w:ascii="Wingdings" w:hAnsi="Wingdings" w:hint="default"/>
+      </w:rPr>
+    </w:lvl>
+  </w:abstractNum>
   <w:num w:numId="1">
-    <w:abstractNumId w:val="1"/>
+    <w:abstractNumId w:val="5"/>
   </w:num>
   <w:num w:numId="2">
     <w:abstractNumId w:val="0"/>
+  </w:num>
+  <w:num w:numId="3">
+    <w:abstractNumId w:val="1"/>
+  </w:num>
+  <w:num w:numId="4">
+    <w:abstractNumId w:val="6"/>
+  </w:num>
+  <w:num w:numId="5">
+    <w:abstractNumId w:val="3"/>
+  </w:num>
+  <w:num w:numId="6">
+    <w:abstractNumId w:val="2"/>
+  </w:num>
+  <w:num w:numId="7">
+    <w:abstractNumId w:val="4"/>
   </w:num>
 </w:numbering>
 </file>
@@ -488,7 +3752,7 @@
       </w:pPr>
     </w:pPrDefault>
   </w:docDefaults>
-  <w:latentStyles w:defLockedState="0" w:defUIPriority="99" w:defSemiHidden="1" w:defUnhideWhenUsed="1" w:defQFormat="0" w:count="267">
+  <w:latentStyles w:defLockedState="0" w:defUIPriority="99" w:defSemiHidden="1" w:defUnhideWhenUsed="1" w:defQFormat="0" w:count="276">
     <w:lsdException w:name="Normal" w:semiHidden="0" w:uiPriority="0" w:unhideWhenUsed="0" w:qFormat="1"/>
     <w:lsdException w:name="heading 1" w:semiHidden="0" w:uiPriority="9" w:unhideWhenUsed="0" w:qFormat="1"/>
     <w:lsdException w:name="heading 2" w:uiPriority="9" w:qFormat="1"/>
@@ -826,11 +4090,37 @@
       <w:szCs w:val="16"/>
     </w:rPr>
   </w:style>
+  <w:style w:type="table" w:styleId="TableGrid">
+    <w:name w:val="Table Grid"/>
+    <w:basedOn w:val="TableNormal"/>
+    <w:uiPriority w:val="59"/>
+    <w:rsid w:val="00A11A2D"/>
+    <w:pPr>
+      <w:spacing w:line="240" w:lineRule="auto"/>
+    </w:pPr>
+    <w:tblPr>
+      <w:tblInd w:w="0" w:type="dxa"/>
+      <w:tblBorders>
+        <w:top w:val="single" w:sz="4" w:space="0" w:color="auto"/>
+        <w:left w:val="single" w:sz="4" w:space="0" w:color="auto"/>
+        <w:bottom w:val="single" w:sz="4" w:space="0" w:color="auto"/>
+        <w:right w:val="single" w:sz="4" w:space="0" w:color="auto"/>
+        <w:insideH w:val="single" w:sz="4" w:space="0" w:color="auto"/>
+        <w:insideV w:val="single" w:sz="4" w:space="0" w:color="auto"/>
+      </w:tblBorders>
+      <w:tblCellMar>
+        <w:top w:w="0" w:type="dxa"/>
+        <w:left w:w="108" w:type="dxa"/>
+        <w:bottom w:w="0" w:type="dxa"/>
+        <w:right w:w="108" w:type="dxa"/>
+      </w:tblCellMar>
+    </w:tblPr>
+  </w:style>
 </w:styles>
 </file>
 
 <file path=word/stylesWithEffects.xml><?xml version="1.0" encoding="utf-8"?>
-<w:styles xmlns:wpc="http://schemas.microsoft.com/office/word/2010/wordprocessingCanvas" xmlns:mc="http://schemas.openxmlformats.org/markup-compatibility/2006" xmlns:o="urn:schemas-microsoft-com:office:office" xmlns:r="http://schemas.openxmlformats.org/officeDocument/2006/relationships" xmlns:m="http://schemas.openxmlformats.org/officeDocument/2006/math" xmlns:v="urn:schemas-microsoft-com:vml" xmlns:wp14="http://schemas.microsoft.com/office/word/2010/wordprocessingDrawing" xmlns:wp="http://schemas.openxmlformats.org/drawingml/2006/wordprocessingDrawing" xmlns:w10="urn:schemas-microsoft-com:office:word" xmlns:w="http://schemas.openxmlformats.org/wordprocessingml/2006/main" xmlns:w14="http://schemas.microsoft.com/office/word/2010/wordml" xmlns:wpg="http://schemas.microsoft.com/office/word/2010/wordprocessingGroup" xmlns:wpi="http://schemas.microsoft.com/office/word/2010/wordprocessingInk" xmlns:wne="http://schemas.microsoft.com/office/word/2006/wordml" xmlns:wps="http://schemas.microsoft.com/office/word/2010/wordprocessingShape" mc:Ignorable="w14 wp14">
+<w:styles xmlns:wpc="http://schemas.microsoft.com/office/word/2010/wordprocessingCanvas" xmlns:mo="http://schemas.microsoft.com/office/mac/office/2008/main" xmlns:mc="http://schemas.openxmlformats.org/markup-compatibility/2006" xmlns:mv="urn:schemas-microsoft-com:mac:vml" xmlns:o="urn:schemas-microsoft-com:office:office" xmlns:r="http://schemas.openxmlformats.org/officeDocument/2006/relationships" xmlns:m="http://schemas.openxmlformats.org/officeDocument/2006/math" xmlns:v="urn:schemas-microsoft-com:vml" xmlns:wp14="http://schemas.microsoft.com/office/word/2010/wordprocessingDrawing" xmlns:wp="http://schemas.openxmlformats.org/drawingml/2006/wordprocessingDrawing" xmlns:w10="urn:schemas-microsoft-com:office:word" xmlns:w="http://schemas.openxmlformats.org/wordprocessingml/2006/main" xmlns:w14="http://schemas.microsoft.com/office/word/2010/wordml" xmlns:wpg="http://schemas.microsoft.com/office/word/2010/wordprocessingGroup" xmlns:wpi="http://schemas.microsoft.com/office/word/2010/wordprocessingInk" xmlns:wne="http://schemas.microsoft.com/office/word/2006/wordml" xmlns:wps="http://schemas.microsoft.com/office/word/2010/wordprocessingShape" mc:Ignorable="w14 wp14">
   <w:docDefaults>
     <w:rPrDefault>
       <w:rPr>
@@ -846,7 +4136,7 @@
       </w:pPr>
     </w:pPrDefault>
   </w:docDefaults>
-  <w:latentStyles w:defLockedState="0" w:defUIPriority="99" w:defSemiHidden="1" w:defUnhideWhenUsed="1" w:defQFormat="0" w:count="267">
+  <w:latentStyles w:defLockedState="0" w:defUIPriority="99" w:defSemiHidden="1" w:defUnhideWhenUsed="1" w:defQFormat="0" w:count="276">
     <w:lsdException w:name="Normal" w:semiHidden="0" w:uiPriority="0" w:unhideWhenUsed="0" w:qFormat="1"/>
     <w:lsdException w:name="heading 1" w:semiHidden="0" w:uiPriority="9" w:unhideWhenUsed="0" w:qFormat="1"/>
     <w:lsdException w:name="heading 2" w:uiPriority="9" w:qFormat="1"/>
@@ -1184,6 +4474,32 @@
       <w:szCs w:val="16"/>
     </w:rPr>
   </w:style>
+  <w:style w:type="table" w:styleId="TableGrid">
+    <w:name w:val="Table Grid"/>
+    <w:basedOn w:val="TableNormal"/>
+    <w:uiPriority w:val="59"/>
+    <w:rsid w:val="00A11A2D"/>
+    <w:pPr>
+      <w:spacing w:line="240" w:lineRule="auto"/>
+    </w:pPr>
+    <w:tblPr>
+      <w:tblInd w:w="0" w:type="dxa"/>
+      <w:tblBorders>
+        <w:top w:val="single" w:sz="4" w:space="0" w:color="auto"/>
+        <w:left w:val="single" w:sz="4" w:space="0" w:color="auto"/>
+        <w:bottom w:val="single" w:sz="4" w:space="0" w:color="auto"/>
+        <w:right w:val="single" w:sz="4" w:space="0" w:color="auto"/>
+        <w:insideH w:val="single" w:sz="4" w:space="0" w:color="auto"/>
+        <w:insideV w:val="single" w:sz="4" w:space="0" w:color="auto"/>
+      </w:tblBorders>
+      <w:tblCellMar>
+        <w:top w:w="0" w:type="dxa"/>
+        <w:left w:w="108" w:type="dxa"/>
+        <w:bottom w:w="0" w:type="dxa"/>
+        <w:right w:w="108" w:type="dxa"/>
+      </w:tblCellMar>
+    </w:tblPr>
+  </w:style>
 </w:styles>
 </file>
 

</xml_diff>

<commit_message>
Updated L1,L2,L3 with new deepdive lesson names
</commit_message>
<xml_diff>
--- a/Lesson Plans/Lesson Plan 01-ObjectsMethodsForLoops.docx
+++ b/Lesson Plans/Lesson Plan 01-ObjectsMethodsForLoops.docx
@@ -1,6 +1,6 @@
 
 <file path=word/document.xml><?xml version="1.0" encoding="utf-8"?>
-<w:document xmlns:wpc="http://schemas.microsoft.com/office/word/2010/wordprocessingCanvas" xmlns:mo="http://schemas.microsoft.com/office/mac/office/2008/main" xmlns:mc="http://schemas.openxmlformats.org/markup-compatibility/2006" xmlns:mv="urn:schemas-microsoft-com:mac:vml" xmlns:o="urn:schemas-microsoft-com:office:office" xmlns:r="http://schemas.openxmlformats.org/officeDocument/2006/relationships" xmlns:m="http://schemas.openxmlformats.org/officeDocument/2006/math" xmlns:v="urn:schemas-microsoft-com:vml" xmlns:wp14="http://schemas.microsoft.com/office/word/2010/wordprocessingDrawing" xmlns:wp="http://schemas.openxmlformats.org/drawingml/2006/wordprocessingDrawing" xmlns:w10="urn:schemas-microsoft-com:office:word" xmlns:w="http://schemas.openxmlformats.org/wordprocessingml/2006/main" xmlns:w14="http://schemas.microsoft.com/office/word/2010/wordml" xmlns:wpg="http://schemas.microsoft.com/office/word/2010/wordprocessingGroup" xmlns:wpi="http://schemas.microsoft.com/office/word/2010/wordprocessingInk" xmlns:wne="http://schemas.microsoft.com/office/word/2006/wordml" xmlns:wps="http://schemas.microsoft.com/office/word/2010/wordprocessingShape" mc:Ignorable="w14 wp14">
+<w:document xmlns:wpc="http://schemas.microsoft.com/office/word/2010/wordprocessingCanvas" xmlns:mc="http://schemas.openxmlformats.org/markup-compatibility/2006" xmlns:o="urn:schemas-microsoft-com:office:office" xmlns:r="http://schemas.openxmlformats.org/officeDocument/2006/relationships" xmlns:m="http://schemas.openxmlformats.org/officeDocument/2006/math" xmlns:v="urn:schemas-microsoft-com:vml" xmlns:wp14="http://schemas.microsoft.com/office/word/2010/wordprocessingDrawing" xmlns:wp="http://schemas.openxmlformats.org/drawingml/2006/wordprocessingDrawing" xmlns:w10="urn:schemas-microsoft-com:office:word" xmlns:w="http://schemas.openxmlformats.org/wordprocessingml/2006/main" xmlns:w14="http://schemas.microsoft.com/office/word/2010/wordml" xmlns:w15="http://schemas.microsoft.com/office/word/2012/wordml" xmlns:wpg="http://schemas.microsoft.com/office/word/2010/wordprocessingGroup" xmlns:wpi="http://schemas.microsoft.com/office/word/2010/wordprocessingInk" xmlns:wne="http://schemas.microsoft.com/office/word/2006/wordml" xmlns:wps="http://schemas.microsoft.com/office/word/2010/wordprocessingShape" mc:Ignorable="w14 w15 wp14">
   <w:body>
     <w:p>
       <w:pPr>
@@ -87,31 +87,15 @@
         <w:spacing w:line="240" w:lineRule="auto"/>
       </w:pPr>
       <w:r>
-        <w:t xml:space="preserve">Install from </w:t>
+        <w:t xml:space="preserve">Install from GitHub – </w:t>
       </w:r>
       <w:proofErr w:type="spellStart"/>
       <w:r>
-        <w:t>GitHub</w:t>
+        <w:t>TeachingKidsProgramming</w:t>
       </w:r>
       <w:proofErr w:type="spellEnd"/>
       <w:r>
-        <w:t xml:space="preserve"> – </w:t>
-      </w:r>
-      <w:proofErr w:type="spellStart"/>
-      <w:r>
-        <w:t>TeachingKidsProgramming</w:t>
-      </w:r>
-      <w:proofErr w:type="spellEnd"/>
-      <w:r>
-        <w:t>. (</w:t>
-      </w:r>
-      <w:proofErr w:type="gramStart"/>
-      <w:r>
-        <w:t>lfal.co</w:t>
-      </w:r>
-      <w:proofErr w:type="gramEnd"/>
-      <w:r>
-        <w:t>/</w:t>
+        <w:t>. (lfal.co/</w:t>
       </w:r>
       <w:proofErr w:type="spellStart"/>
       <w:r>
@@ -160,15 +144,7 @@
     </w:p>
     <w:p>
       <w:r>
-        <w:t xml:space="preserve">Kids all working in pairs unless otherwise noted. </w:t>
-      </w:r>
-      <w:proofErr w:type="gramStart"/>
-      <w:r>
-        <w:t>5 minute</w:t>
-      </w:r>
-      <w:proofErr w:type="gramEnd"/>
-      <w:r>
-        <w:t xml:space="preserve"> timer – kids switch off. One types, while the other tells the typist what to do.</w:t>
+        <w:t>Kids all working in pairs unless otherwise noted. 5 minute timer – kids switch off. One types, while the other tells the typist what to do.</w:t>
       </w:r>
     </w:p>
     <w:p>
@@ -225,7 +201,7 @@
       <w:r>
         <w:t xml:space="preserve">. (Use </w:t>
       </w:r>
-      <w:hyperlink r:id="rId6" w:history="1">
+      <w:hyperlink r:id="rId5" w:history="1">
         <w:r>
           <w:rPr>
             <w:rStyle w:val="Hyperlink"/>
@@ -233,7 +209,6 @@
           <w:t>http://virtualproctor-tkp.appspot.com/</w:t>
         </w:r>
       </w:hyperlink>
-      <w:proofErr w:type="gramStart"/>
       <w:r>
         <w:rPr>
           <w:rStyle w:val="Hyperlink"/>
@@ -241,11 +216,7 @@
         <w:t xml:space="preserve"> </w:t>
       </w:r>
       <w:r>
-        <w:t xml:space="preserve"> to</w:t>
-      </w:r>
-      <w:proofErr w:type="gramEnd"/>
-      <w:r>
-        <w:t xml:space="preserve"> show student windows on screen when they close)</w:t>
+        <w:t xml:space="preserve"> to show student windows on screen when they close)</w:t>
       </w:r>
     </w:p>
     <w:p>
@@ -319,17 +290,12 @@
         <w:t xml:space="preserve">    </w:t>
       </w:r>
       <w:proofErr w:type="spellStart"/>
-      <w:proofErr w:type="gramStart"/>
       <w:r>
         <w:t>Tortoise.show</w:t>
       </w:r>
       <w:proofErr w:type="spellEnd"/>
       <w:r>
-        <w:t>(</w:t>
-      </w:r>
-      <w:proofErr w:type="gramEnd"/>
-      <w:r>
-        <w:t>);</w:t>
+        <w:t>();</w:t>
       </w:r>
     </w:p>
     <w:p>
@@ -422,17 +388,12 @@
         <w:t xml:space="preserve">#2: </w:t>
       </w:r>
       <w:proofErr w:type="spellStart"/>
-      <w:proofErr w:type="gramStart"/>
       <w:r>
         <w:t>Tortoise.move</w:t>
       </w:r>
       <w:proofErr w:type="spellEnd"/>
       <w:r>
-        <w:t>(</w:t>
-      </w:r>
-      <w:proofErr w:type="gramEnd"/>
-      <w:r>
-        <w:t>50);</w:t>
+        <w:t>(50);</w:t>
       </w:r>
     </w:p>
     <w:p>
@@ -461,17 +422,12 @@
         <w:t xml:space="preserve">#3: </w:t>
       </w:r>
       <w:proofErr w:type="spellStart"/>
-      <w:proofErr w:type="gramStart"/>
       <w:r>
         <w:t>Tortoise.turn</w:t>
       </w:r>
       <w:proofErr w:type="spellEnd"/>
       <w:r>
-        <w:t>(</w:t>
-      </w:r>
-      <w:proofErr w:type="gramEnd"/>
-      <w:r>
-        <w:t>90);</w:t>
+        <w:t>(90);</w:t>
       </w:r>
     </w:p>
     <w:p>
@@ -487,7 +443,6 @@
         <w:t xml:space="preserve">#4: </w:t>
       </w:r>
       <w:proofErr w:type="spellStart"/>
-      <w:proofErr w:type="gramStart"/>
       <w:r>
         <w:t>Tortoise.</w:t>
       </w:r>
@@ -503,7 +458,6 @@
         <w:t>(</w:t>
       </w:r>
       <w:proofErr w:type="spellStart"/>
-      <w:proofErr w:type="gramEnd"/>
       <w:r>
         <w:t>Color</w:t>
       </w:r>
@@ -678,31 +632,7 @@
           <w:iCs/>
           <w:color w:val="339900"/>
         </w:rPr>
-        <w:t>/</w:t>
-      </w:r>
-      <w:proofErr w:type="gramStart"/>
-      <w:r>
-        <w:rPr>
-          <w:rFonts w:ascii="Monaco" w:hAnsi="Monaco" w:cs="Monaco"/>
-          <w:b/>
-          <w:bCs/>
-          <w:i/>
-          <w:iCs/>
-          <w:color w:val="339900"/>
-        </w:rPr>
-        <w:t>/  Do</w:t>
-      </w:r>
-      <w:proofErr w:type="gramEnd"/>
-      <w:r>
-        <w:rPr>
-          <w:rFonts w:ascii="Monaco" w:hAnsi="Monaco" w:cs="Monaco"/>
-          <w:b/>
-          <w:bCs/>
-          <w:i/>
-          <w:iCs/>
-          <w:color w:val="339900"/>
-        </w:rPr>
-        <w:t xml:space="preserve"> the following 4 times --#5.1</w:t>
+        <w:t>//  Do the following 4 times --#5.1</w:t>
       </w:r>
       <w:r>
         <w:t>)</w:t>
@@ -747,15 +677,7 @@
         <w:spacing w:line="240" w:lineRule="auto"/>
       </w:pPr>
       <w:r>
-        <w:t xml:space="preserve">But what if you had to do it 400 times? Violate the most important rule for </w:t>
-      </w:r>
-      <w:proofErr w:type="gramStart"/>
-      <w:r>
-        <w:t>programmers</w:t>
-      </w:r>
-      <w:proofErr w:type="gramEnd"/>
-      <w:r>
-        <w:t xml:space="preserve"> – be lazy. We don’t want to break that rule. So… </w:t>
+        <w:t xml:space="preserve">But what if you had to do it 400 times? Violate the most important rule for programmers – be lazy. We don’t want to break that rule. So… </w:t>
       </w:r>
     </w:p>
     <w:p>
@@ -824,7 +746,6 @@
         <w:t xml:space="preserve">#6: </w:t>
       </w:r>
       <w:proofErr w:type="spellStart"/>
-      <w:proofErr w:type="gramStart"/>
       <w:r>
         <w:t>Tortoise.</w:t>
       </w:r>
@@ -837,11 +758,7 @@
       </w:r>
       <w:proofErr w:type="spellEnd"/>
       <w:r>
-        <w:t>(</w:t>
-      </w:r>
-      <w:proofErr w:type="gramEnd"/>
-      <w:r>
-        <w:t>10);</w:t>
+        <w:t>(10);</w:t>
       </w:r>
     </w:p>
     <w:p>
@@ -911,7 +828,7 @@
           <w:szCs w:val="20"/>
         </w:rPr>
       </w:pPr>
-      <w:hyperlink r:id="rId7" w:history="1">
+      <w:hyperlink r:id="rId6" w:history="1">
         <w:r>
           <w:rPr>
             <w:rStyle w:val="Hyperlink"/>
@@ -1292,15 +1209,7 @@
         <w:spacing w:line="240" w:lineRule="auto"/>
       </w:pPr>
       <w:r>
-        <w:t xml:space="preserve">How do we know that 90 </w:t>
-      </w:r>
-      <w:proofErr w:type="gramStart"/>
-      <w:r>
-        <w:t>is</w:t>
-      </w:r>
-      <w:proofErr w:type="gramEnd"/>
-      <w:r>
-        <w:t xml:space="preserve"> ¼ of 360? Math. (Or memorization.)</w:t>
+        <w:t>How do we know that 90 is ¼ of 360? Math. (Or memorization.)</w:t>
       </w:r>
     </w:p>
     <w:p>
@@ -1352,13 +1261,8 @@
         </w:numPr>
         <w:spacing w:line="240" w:lineRule="auto"/>
       </w:pPr>
-      <w:proofErr w:type="gramStart"/>
-      <w:r>
-        <w:t>Run,</w:t>
-      </w:r>
-      <w:proofErr w:type="gramEnd"/>
-      <w:r>
-        <w:t xml:space="preserve"> see that it’s the same. [THIS IS IMPORTANT.]</w:t>
+      <w:r>
+        <w:t>Run, see that it’s the same. [THIS IS IMPORTANT.]</w:t>
       </w:r>
     </w:p>
     <w:p>
@@ -1498,17 +1402,12 @@
         <w:t xml:space="preserve">for loop, add: </w:t>
       </w:r>
       <w:proofErr w:type="spellStart"/>
-      <w:proofErr w:type="gramStart"/>
       <w:r>
         <w:t>Tortoise.setPenWidth</w:t>
       </w:r>
       <w:proofErr w:type="spellEnd"/>
       <w:r>
-        <w:t>(</w:t>
-      </w:r>
-      <w:proofErr w:type="gramEnd"/>
-      <w:r>
-        <w:t>2);</w:t>
+        <w:t>(2);</w:t>
       </w:r>
     </w:p>
     <w:p>
@@ -1819,7 +1718,6 @@
         <w:spacing w:line="240" w:lineRule="auto"/>
       </w:pPr>
       <w:proofErr w:type="spellStart"/>
-      <w:proofErr w:type="gramStart"/>
       <w:r>
         <w:t>Tortoise.</w:t>
       </w:r>
@@ -1835,7 +1733,6 @@
         <w:t>(</w:t>
       </w:r>
       <w:proofErr w:type="spellStart"/>
-      <w:proofErr w:type="gramEnd"/>
       <w:r>
         <w:t>Colors.</w:t>
       </w:r>
@@ -2028,15 +1925,7 @@
         <w:spacing w:line="240" w:lineRule="auto"/>
       </w:pPr>
       <w:r>
-        <w:t xml:space="preserve">Show that sides is in black. So </w:t>
-      </w:r>
-      <w:proofErr w:type="gramStart"/>
-      <w:r>
-        <w:t>is</w:t>
-      </w:r>
-      <w:proofErr w:type="gramEnd"/>
-      <w:r>
-        <w:t xml:space="preserve"> </w:t>
+        <w:t xml:space="preserve">Show that sides is in black. So is </w:t>
       </w:r>
       <w:proofErr w:type="spellStart"/>
       <w:r>
@@ -2136,12 +2025,10 @@
         <w:spacing w:line="240" w:lineRule="auto"/>
       </w:pPr>
       <w:proofErr w:type="spellStart"/>
-      <w:proofErr w:type="gramStart"/>
       <w:r>
         <w:t>i</w:t>
       </w:r>
       <w:proofErr w:type="spellEnd"/>
-      <w:proofErr w:type="gramEnd"/>
       <w:r>
         <w:t>*5</w:t>
       </w:r>
@@ -2155,13 +2042,8 @@
         </w:numPr>
         <w:spacing w:line="240" w:lineRule="auto"/>
       </w:pPr>
-      <w:proofErr w:type="gramStart"/>
-      <w:r>
-        <w:t>run</w:t>
-      </w:r>
-      <w:proofErr w:type="gramEnd"/>
-      <w:r>
-        <w:t xml:space="preserve"> it</w:t>
+      <w:r>
+        <w:t>run it</w:t>
       </w:r>
     </w:p>
     <w:p>
@@ -2207,7 +2089,7 @@
                     </pic:cNvPicPr>
                   </pic:nvPicPr>
                   <pic:blipFill>
-                    <a:blip r:embed="rId8">
+                    <a:blip r:embed="rId7">
                       <a:extLst>
                         <a:ext uri="{28A0092B-C50C-407E-A947-70E740481C1C}">
                           <a14:useLocalDpi xmlns:a14="http://schemas.microsoft.com/office/drawing/2010/main" val="0"/>
@@ -2337,15 +2219,7 @@
         <w:spacing w:line="240" w:lineRule="auto"/>
       </w:pPr>
       <w:r>
-        <w:t xml:space="preserve">They simply enter </w:t>
-      </w:r>
-      <w:proofErr w:type="gramStart"/>
-      <w:r>
-        <w:t>code matching</w:t>
-      </w:r>
-      <w:proofErr w:type="gramEnd"/>
-      <w:r>
-        <w:t xml:space="preserve"> recipe, then run and it will tell them if they passed the test.</w:t>
+        <w:t>They simply enter code matching recipe, then run and it will tell them if they passed the test.</w:t>
       </w:r>
     </w:p>
     <w:p>
@@ -2461,8 +2335,13 @@
     </w:p>
     <w:p>
       <w:r>
-        <w:t>Homework01.java</w:t>
-      </w:r>
+        <w:t>DeepDive</w:t>
+      </w:r>
+      <w:r>
+        <w:t>01.java</w:t>
+      </w:r>
+      <w:bookmarkStart w:id="0" w:name="_GoBack"/>
+      <w:bookmarkEnd w:id="0"/>
     </w:p>
     <w:p>
       <w:pPr>
@@ -2474,12 +2353,10 @@
         <w:spacing w:line="240" w:lineRule="auto"/>
       </w:pPr>
       <w:proofErr w:type="spellStart"/>
-      <w:proofErr w:type="gramStart"/>
       <w:r>
         <w:t>cmd</w:t>
       </w:r>
       <w:proofErr w:type="spellEnd"/>
-      <w:proofErr w:type="gramEnd"/>
       <w:r>
         <w:t>-shift-t, type “home”</w:t>
       </w:r>
@@ -2506,7 +2383,7 @@
         </w:numPr>
         <w:spacing w:line="240" w:lineRule="auto"/>
       </w:pPr>
-      <w:hyperlink r:id="rId9" w:history="1">
+      <w:hyperlink r:id="rId8" w:history="1">
         <w:r>
           <w:rPr>
             <w:rStyle w:val="Hyperlink"/>
@@ -2530,7 +2407,7 @@
       <w:r>
         <w:t xml:space="preserve">If they have seen it, you can use this one: </w:t>
       </w:r>
-      <w:hyperlink r:id="rId10" w:history="1">
+      <w:hyperlink r:id="rId9" w:history="1">
         <w:r>
           <w:rPr>
             <w:rStyle w:val="Hyperlink"/>
@@ -2555,15 +2432,7 @@
         <w:t>what</w:t>
       </w:r>
       <w:r>
-        <w:t xml:space="preserve"> happens, you’re going to miss a lot of it. So one way to counteract it is to get everyone to volunteer what </w:t>
-      </w:r>
-      <w:proofErr w:type="gramStart"/>
-      <w:r>
-        <w:t>they</w:t>
-      </w:r>
-      <w:proofErr w:type="gramEnd"/>
-      <w:r>
-        <w:t xml:space="preserve"> see, even if they think it’s very obvious. (Could be as obvious as a gorilla walking across screen, since someone might not have seen it!)</w:t>
+        <w:t xml:space="preserve"> happens, you’re going to miss a lot of it. So one way to counteract it is to get everyone to volunteer what they see, even if they think it’s very obvious. (Could be as obvious as a gorilla walking across screen, since someone might not have seen it!)</w:t>
       </w:r>
     </w:p>
     <w:p>
@@ -2590,16 +2459,11 @@
         <w:t xml:space="preserve"> (</w:t>
       </w:r>
       <w:r>
-        <w:t>http://youtu.be/G-</w:t>
-      </w:r>
-      <w:proofErr w:type="gramStart"/>
-      <w:r>
-        <w:t>lN8vWm3m0</w:t>
+        <w:t>http://youtu.be/G-lN8vWm3m0</w:t>
       </w:r>
       <w:r>
         <w:t xml:space="preserve"> )</w:t>
       </w:r>
-      <w:proofErr w:type="gramEnd"/>
     </w:p>
     <w:p>
       <w:pPr>
@@ -2624,12 +2488,7 @@
         <w:spacing w:line="240" w:lineRule="auto"/>
       </w:pPr>
       <w:r>
-        <w:t>Chairs at front, circle/oval/wha</w:t>
-      </w:r>
-      <w:bookmarkStart w:id="0" w:name="_GoBack"/>
-      <w:bookmarkEnd w:id="0"/>
-      <w:r>
-        <w:t>tever – computer at desk to the side.</w:t>
+        <w:t>Chairs at front, circle/oval/whatever – computer at desk to the side.</w:t>
       </w:r>
     </w:p>
     <w:p>
@@ -2701,36 +2560,20 @@
         <w:t xml:space="preserve"> (/explains why they entered what they did)</w:t>
       </w:r>
       <w:r>
-        <w:t xml:space="preserve">, </w:t>
-      </w:r>
-      <w:proofErr w:type="gramStart"/>
-      <w:r>
-        <w:t>then</w:t>
-      </w:r>
-      <w:proofErr w:type="gramEnd"/>
-      <w:r>
-        <w:t xml:space="preserve"> they rotate.</w:t>
-      </w:r>
-    </w:p>
-    <w:p>
-      <w:pPr>
-        <w:pStyle w:val="ListParagraph"/>
-        <w:numPr>
-          <w:ilvl w:val="1"/>
-          <w:numId w:val="5"/>
-        </w:numPr>
-        <w:spacing w:line="240" w:lineRule="auto"/>
-      </w:pPr>
-      <w:r>
-        <w:t xml:space="preserve">If they </w:t>
-      </w:r>
-      <w:proofErr w:type="gramStart"/>
-      <w:r>
-        <w:t>ask</w:t>
-      </w:r>
-      <w:proofErr w:type="gramEnd"/>
-      <w:r>
-        <w:t xml:space="preserve"> “Does it work if…” then try it and see!</w:t>
+        <w:t>, then they rotate.</w:t>
+      </w:r>
+    </w:p>
+    <w:p>
+      <w:pPr>
+        <w:pStyle w:val="ListParagraph"/>
+        <w:numPr>
+          <w:ilvl w:val="1"/>
+          <w:numId w:val="5"/>
+        </w:numPr>
+        <w:spacing w:line="240" w:lineRule="auto"/>
+      </w:pPr>
+      <w:r>
+        <w:t>If they ask “Does it work if…” then try it and see!</w:t>
       </w:r>
     </w:p>
     <w:p>
@@ -2756,12 +2599,10 @@
         <w:spacing w:line="240" w:lineRule="auto"/>
       </w:pPr>
       <w:proofErr w:type="spellStart"/>
-      <w:proofErr w:type="gramStart"/>
       <w:r>
         <w:t>numbersDoNotNeedQuotes</w:t>
       </w:r>
       <w:proofErr w:type="spellEnd"/>
-      <w:proofErr w:type="gramEnd"/>
     </w:p>
     <w:p>
       <w:pPr>
@@ -2807,15 +2648,7 @@
         <w:spacing w:line="240" w:lineRule="auto"/>
       </w:pPr>
       <w:r>
-        <w:t xml:space="preserve">Walk them through getting it to work, </w:t>
-      </w:r>
-      <w:proofErr w:type="gramStart"/>
-      <w:r>
-        <w:t>then</w:t>
-      </w:r>
-      <w:proofErr w:type="gramEnd"/>
-      <w:r>
-        <w:t xml:space="preserve"> have them write observations on it.</w:t>
+        <w:t>Walk them through getting it to work, then have them write observations on it.</w:t>
       </w:r>
       <w:r>
         <w:t xml:space="preserve"> They read.</w:t>
@@ -2831,12 +2664,10 @@
         <w:spacing w:line="240" w:lineRule="auto"/>
       </w:pPr>
       <w:proofErr w:type="spellStart"/>
-      <w:proofErr w:type="gramStart"/>
       <w:r>
         <w:t>defaultWidthForTheTortoise</w:t>
       </w:r>
       <w:proofErr w:type="spellEnd"/>
-      <w:proofErr w:type="gramEnd"/>
     </w:p>
     <w:p>
       <w:pPr>
@@ -2861,12 +2692,10 @@
         <w:spacing w:line="240" w:lineRule="auto"/>
       </w:pPr>
       <w:proofErr w:type="spellStart"/>
-      <w:proofErr w:type="gramStart"/>
       <w:r>
         <w:t>stringsNeedQuotes</w:t>
       </w:r>
       <w:proofErr w:type="spellEnd"/>
-      <w:proofErr w:type="gramEnd"/>
     </w:p>
     <w:p>
       <w:pPr>
@@ -2945,11 +2774,9 @@
         </w:numPr>
         <w:spacing w:line="240" w:lineRule="auto"/>
       </w:pPr>
-      <w:proofErr w:type="gramStart"/>
       <w:r>
         <w:t>theTortoiseTurns15Twice</w:t>
       </w:r>
-      <w:proofErr w:type="gramEnd"/>
     </w:p>
     <w:p>
       <w:pPr>
@@ -2974,12 +2801,10 @@
         <w:spacing w:line="240" w:lineRule="auto"/>
       </w:pPr>
       <w:proofErr w:type="spellStart"/>
-      <w:proofErr w:type="gramStart"/>
       <w:r>
         <w:t>combiningNumbers</w:t>
       </w:r>
       <w:proofErr w:type="spellEnd"/>
-      <w:proofErr w:type="gramEnd"/>
     </w:p>
     <w:p>
       <w:pPr>
@@ -3004,12 +2829,10 @@
         <w:spacing w:line="240" w:lineRule="auto"/>
       </w:pPr>
       <w:proofErr w:type="spellStart"/>
-      <w:proofErr w:type="gramStart"/>
       <w:r>
         <w:t>combiningText</w:t>
       </w:r>
       <w:proofErr w:type="spellEnd"/>
-      <w:proofErr w:type="gramEnd"/>
     </w:p>
     <w:p>
       <w:pPr>
@@ -3034,12 +2857,10 @@
         <w:spacing w:line="240" w:lineRule="auto"/>
       </w:pPr>
       <w:proofErr w:type="spellStart"/>
-      <w:proofErr w:type="gramStart"/>
       <w:r>
         <w:t>combiningTextAndNumbers</w:t>
       </w:r>
       <w:proofErr w:type="spellEnd"/>
-      <w:proofErr w:type="gramEnd"/>
     </w:p>
     <w:p>
       <w:pPr>
@@ -3093,12 +2914,10 @@
         <w:spacing w:line="240" w:lineRule="auto"/>
       </w:pPr>
       <w:proofErr w:type="spellStart"/>
-      <w:proofErr w:type="gramStart"/>
       <w:r>
         <w:t>combiningTextInALoop</w:t>
       </w:r>
       <w:proofErr w:type="spellEnd"/>
-      <w:proofErr w:type="gramEnd"/>
     </w:p>
     <w:p>
       <w:pPr>
@@ -3123,12 +2942,10 @@
         <w:spacing w:line="240" w:lineRule="auto"/>
       </w:pPr>
       <w:proofErr w:type="spellStart"/>
-      <w:proofErr w:type="gramStart"/>
       <w:r>
         <w:t>forLoopsEndAtTheLine</w:t>
       </w:r>
       <w:proofErr w:type="spellEnd"/>
-      <w:proofErr w:type="gramEnd"/>
     </w:p>
     <w:p>
       <w:pPr>
@@ -3192,12 +3009,10 @@
         <w:spacing w:line="240" w:lineRule="auto"/>
       </w:pPr>
       <w:proofErr w:type="spellStart"/>
-      <w:proofErr w:type="gramStart"/>
       <w:r>
         <w:t>forLoopsCanStartAnywhere</w:t>
       </w:r>
       <w:proofErr w:type="spellEnd"/>
-      <w:proofErr w:type="gramEnd"/>
     </w:p>
     <w:p>
       <w:pPr>
@@ -3222,12 +3037,10 @@
         <w:spacing w:line="240" w:lineRule="auto"/>
       </w:pPr>
       <w:proofErr w:type="spellStart"/>
-      <w:proofErr w:type="gramStart"/>
       <w:r>
         <w:t>forLoopsCanSkip</w:t>
       </w:r>
       <w:proofErr w:type="spellEnd"/>
-      <w:proofErr w:type="gramEnd"/>
     </w:p>
     <w:p>
       <w:pPr>
@@ -3409,7 +3222,7 @@
 </file>
 
 <file path=word/numbering.xml><?xml version="1.0" encoding="utf-8"?>
-<w:numbering xmlns:wpc="http://schemas.microsoft.com/office/word/2010/wordprocessingCanvas" xmlns:mo="http://schemas.microsoft.com/office/mac/office/2008/main" xmlns:mc="http://schemas.openxmlformats.org/markup-compatibility/2006" xmlns:mv="urn:schemas-microsoft-com:mac:vml" xmlns:o="urn:schemas-microsoft-com:office:office" xmlns:r="http://schemas.openxmlformats.org/officeDocument/2006/relationships" xmlns:m="http://schemas.openxmlformats.org/officeDocument/2006/math" xmlns:v="urn:schemas-microsoft-com:vml" xmlns:wp14="http://schemas.microsoft.com/office/word/2010/wordprocessingDrawing" xmlns:wp="http://schemas.openxmlformats.org/drawingml/2006/wordprocessingDrawing" xmlns:w10="urn:schemas-microsoft-com:office:word" xmlns:w="http://schemas.openxmlformats.org/wordprocessingml/2006/main" xmlns:w14="http://schemas.microsoft.com/office/word/2010/wordml" xmlns:wpg="http://schemas.microsoft.com/office/word/2010/wordprocessingGroup" xmlns:wpi="http://schemas.microsoft.com/office/word/2010/wordprocessingInk" xmlns:wne="http://schemas.microsoft.com/office/word/2006/wordml" xmlns:wps="http://schemas.microsoft.com/office/word/2010/wordprocessingShape" mc:Ignorable="w14 wp14">
+<w:numbering xmlns:wpc="http://schemas.microsoft.com/office/word/2010/wordprocessingCanvas" xmlns:mc="http://schemas.openxmlformats.org/markup-compatibility/2006" xmlns:o="urn:schemas-microsoft-com:office:office" xmlns:r="http://schemas.openxmlformats.org/officeDocument/2006/relationships" xmlns:m="http://schemas.openxmlformats.org/officeDocument/2006/math" xmlns:v="urn:schemas-microsoft-com:vml" xmlns:wp14="http://schemas.microsoft.com/office/word/2010/wordprocessingDrawing" xmlns:wp="http://schemas.openxmlformats.org/drawingml/2006/wordprocessingDrawing" xmlns:w10="urn:schemas-microsoft-com:office:word" xmlns:w="http://schemas.openxmlformats.org/wordprocessingml/2006/main" xmlns:w14="http://schemas.microsoft.com/office/word/2010/wordml" xmlns:w15="http://schemas.microsoft.com/office/word/2012/wordml" xmlns:wpg="http://schemas.microsoft.com/office/word/2010/wordprocessingGroup" xmlns:wpi="http://schemas.microsoft.com/office/word/2010/wordprocessingInk" xmlns:wne="http://schemas.microsoft.com/office/word/2006/wordml" xmlns:wps="http://schemas.microsoft.com/office/word/2010/wordprocessingShape" mc:Ignorable="w14 w15 wp14">
   <w:abstractNum w:abstractNumId="0">
     <w:nsid w:val="206A2A09"/>
     <w:multiLevelType w:val="hybridMultilevel"/>
@@ -4178,7 +3991,7 @@
 </file>
 
 <file path=word/styles.xml><?xml version="1.0" encoding="utf-8"?>
-<w:styles xmlns:mc="http://schemas.openxmlformats.org/markup-compatibility/2006" xmlns:r="http://schemas.openxmlformats.org/officeDocument/2006/relationships" xmlns:w="http://schemas.openxmlformats.org/wordprocessingml/2006/main" xmlns:w14="http://schemas.microsoft.com/office/word/2010/wordml" mc:Ignorable="w14">
+<w:styles xmlns:mc="http://schemas.openxmlformats.org/markup-compatibility/2006" xmlns:r="http://schemas.openxmlformats.org/officeDocument/2006/relationships" xmlns:w="http://schemas.openxmlformats.org/wordprocessingml/2006/main" xmlns:w14="http://schemas.microsoft.com/office/word/2010/wordml" xmlns:w15="http://schemas.microsoft.com/office/word/2012/wordml" mc:Ignorable="w14 w15">
   <w:docDefaults>
     <w:rPrDefault>
       <w:rPr>
@@ -4194,528 +4007,369 @@
       </w:pPr>
     </w:pPrDefault>
   </w:docDefaults>
-  <w:latentStyles w:defLockedState="0" w:defUIPriority="99" w:defSemiHidden="1" w:defUnhideWhenUsed="1" w:defQFormat="0" w:count="276">
-    <w:lsdException w:name="Normal" w:semiHidden="0" w:uiPriority="0" w:unhideWhenUsed="0" w:qFormat="1"/>
-    <w:lsdException w:name="heading 1" w:semiHidden="0" w:uiPriority="9" w:unhideWhenUsed="0" w:qFormat="1"/>
-    <w:lsdException w:name="heading 2" w:uiPriority="9" w:qFormat="1"/>
-    <w:lsdException w:name="heading 3" w:uiPriority="9" w:qFormat="1"/>
-    <w:lsdException w:name="heading 4" w:uiPriority="9" w:qFormat="1"/>
-    <w:lsdException w:name="heading 5" w:uiPriority="9" w:qFormat="1"/>
-    <w:lsdException w:name="heading 6" w:uiPriority="9" w:qFormat="1"/>
-    <w:lsdException w:name="heading 7" w:uiPriority="9" w:qFormat="1"/>
-    <w:lsdException w:name="heading 8" w:uiPriority="9" w:qFormat="1"/>
-    <w:lsdException w:name="heading 9" w:uiPriority="9" w:qFormat="1"/>
-    <w:lsdException w:name="toc 1" w:uiPriority="39"/>
-    <w:lsdException w:name="toc 2" w:uiPriority="39"/>
-    <w:lsdException w:name="toc 3" w:uiPriority="39"/>
-    <w:lsdException w:name="toc 4" w:uiPriority="39"/>
-    <w:lsdException w:name="toc 5" w:uiPriority="39"/>
-    <w:lsdException w:name="toc 6" w:uiPriority="39"/>
-    <w:lsdException w:name="toc 7" w:uiPriority="39"/>
-    <w:lsdException w:name="toc 8" w:uiPriority="39"/>
-    <w:lsdException w:name="toc 9" w:uiPriority="39"/>
-    <w:lsdException w:name="caption" w:uiPriority="35" w:qFormat="1"/>
-    <w:lsdException w:name="Title" w:semiHidden="0" w:uiPriority="10" w:unhideWhenUsed="0" w:qFormat="1"/>
-    <w:lsdException w:name="Default Paragraph Font" w:uiPriority="1"/>
-    <w:lsdException w:name="Subtitle" w:semiHidden="0" w:uiPriority="11" w:unhideWhenUsed="0" w:qFormat="1"/>
-    <w:lsdException w:name="Strong" w:semiHidden="0" w:uiPriority="22" w:unhideWhenUsed="0" w:qFormat="1"/>
-    <w:lsdException w:name="Emphasis" w:semiHidden="0" w:uiPriority="20" w:unhideWhenUsed="0" w:qFormat="1"/>
-    <w:lsdException w:name="Table Grid" w:semiHidden="0" w:uiPriority="59" w:unhideWhenUsed="0"/>
-    <w:lsdException w:name="Placeholder Text" w:unhideWhenUsed="0"/>
-    <w:lsdException w:name="No Spacing" w:semiHidden="0" w:uiPriority="1" w:unhideWhenUsed="0" w:qFormat="1"/>
-    <w:lsdException w:name="Light Shading" w:semiHidden="0" w:uiPriority="60" w:unhideWhenUsed="0"/>
-    <w:lsdException w:name="Light List" w:semiHidden="0" w:uiPriority="61" w:unhideWhenUsed="0"/>
-    <w:lsdException w:name="Light Grid" w:semiHidden="0" w:uiPriority="62" w:unhideWhenUsed="0"/>
-    <w:lsdException w:name="Medium Shading 1" w:semiHidden="0" w:uiPriority="63" w:unhideWhenUsed="0"/>
-    <w:lsdException w:name="Medium Shading 2" w:semiHidden="0" w:uiPriority="64" w:unhideWhenUsed="0"/>
-    <w:lsdException w:name="Medium List 1" w:semiHidden="0" w:uiPriority="65" w:unhideWhenUsed="0"/>
-    <w:lsdException w:name="Medium List 2" w:semiHidden="0" w:uiPriority="66" w:unhideWhenUsed="0"/>
-    <w:lsdException w:name="Medium Grid 1" w:semiHidden="0" w:uiPriority="67" w:unhideWhenUsed="0"/>
-    <w:lsdException w:name="Medium Grid 2" w:semiHidden="0" w:uiPriority="68" w:unhideWhenUsed="0"/>
-    <w:lsdException w:name="Medium Grid 3" w:semiHidden="0" w:uiPriority="69" w:unhideWhenUsed="0"/>
-    <w:lsdException w:name="Dark List" w:semiHidden="0" w:uiPriority="70" w:unhideWhenUsed="0"/>
-    <w:lsdException w:name="Colorful Shading" w:semiHidden="0" w:uiPriority="71" w:unhideWhenUsed="0"/>
-    <w:lsdException w:name="Colorful List" w:semiHidden="0" w:uiPriority="72" w:unhideWhenUsed="0"/>
-    <w:lsdException w:name="Colorful Grid" w:semiHidden="0" w:uiPriority="73" w:unhideWhenUsed="0"/>
-    <w:lsdException w:name="Light Shading Accent 1" w:semiHidden="0" w:uiPriority="60" w:unhideWhenUsed="0"/>
-    <w:lsdException w:name="Light List Accent 1" w:semiHidden="0" w:uiPriority="61" w:unhideWhenUsed="0"/>
-    <w:lsdException w:name="Light Grid Accent 1" w:semiHidden="0" w:uiPriority="62" w:unhideWhenUsed="0"/>
-    <w:lsdException w:name="Medium Shading 1 Accent 1" w:semiHidden="0" w:uiPriority="63" w:unhideWhenUsed="0"/>
-    <w:lsdException w:name="Medium Shading 2 Accent 1" w:semiHidden="0" w:uiPriority="64" w:unhideWhenUsed="0"/>
-    <w:lsdException w:name="Medium List 1 Accent 1" w:semiHidden="0" w:uiPriority="65" w:unhideWhenUsed="0"/>
-    <w:lsdException w:name="Revision" w:unhideWhenUsed="0"/>
-    <w:lsdException w:name="List Paragraph" w:semiHidden="0" w:uiPriority="34" w:unhideWhenUsed="0" w:qFormat="1"/>
-    <w:lsdException w:name="Quote" w:semiHidden="0" w:uiPriority="29" w:unhideWhenUsed="0" w:qFormat="1"/>
-    <w:lsdException w:name="Intense Quote" w:semiHidden="0" w:uiPriority="30" w:unhideWhenUsed="0" w:qFormat="1"/>
-    <w:lsdException w:name="Medium List 2 Accent 1" w:semiHidden="0" w:uiPriority="66" w:unhideWhenUsed="0"/>
-    <w:lsdException w:name="Medium Grid 1 Accent 1" w:semiHidden="0" w:uiPriority="67" w:unhideWhenUsed="0"/>
-    <w:lsdException w:name="Medium Grid 2 Accent 1" w:semiHidden="0" w:uiPriority="68" w:unhideWhenUsed="0"/>
-    <w:lsdException w:name="Medium Grid 3 Accent 1" w:semiHidden="0" w:uiPriority="69" w:unhideWhenUsed="0"/>
-    <w:lsdException w:name="Dark List Accent 1" w:semiHidden="0" w:uiPriority="70" w:unhideWhenUsed="0"/>
-    <w:lsdException w:name="Colorful Shading Accent 1" w:semiHidden="0" w:uiPriority="71" w:unhideWhenUsed="0"/>
-    <w:lsdException w:name="Colorful List Accent 1" w:semiHidden="0" w:uiPriority="72" w:unhideWhenUsed="0"/>
-    <w:lsdException w:name="Colorful Grid Accent 1" w:semiHidden="0" w:uiPriority="73" w:unhideWhenUsed="0"/>
-    <w:lsdException w:name="Light Shading Accent 2" w:semiHidden="0" w:uiPriority="60" w:unhideWhenUsed="0"/>
-    <w:lsdException w:name="Light List Accent 2" w:semiHidden="0" w:uiPriority="61" w:unhideWhenUsed="0"/>
-    <w:lsdException w:name="Light Grid Accent 2" w:semiHidden="0" w:uiPriority="62" w:unhideWhenUsed="0"/>
-    <w:lsdException w:name="Medium Shading 1 Accent 2" w:semiHidden="0" w:uiPriority="63" w:unhideWhenUsed="0"/>
-    <w:lsdException w:name="Medium Shading 2 Accent 2" w:semiHidden="0" w:uiPriority="64" w:unhideWhenUsed="0"/>
-    <w:lsdException w:name="Medium List 1 Accent 2" w:semiHidden="0" w:uiPriority="65" w:unhideWhenUsed="0"/>
-    <w:lsdException w:name="Medium List 2 Accent 2" w:semiHidden="0" w:uiPriority="66" w:unhideWhenUsed="0"/>
-    <w:lsdException w:name="Medium Grid 1 Accent 2" w:semiHidden="0" w:uiPriority="67" w:unhideWhenUsed="0"/>
-    <w:lsdException w:name="Medium Grid 2 Accent 2" w:semiHidden="0" w:uiPriority="68" w:unhideWhenUsed="0"/>
-    <w:lsdException w:name="Medium Grid 3 Accent 2" w:semiHidden="0" w:uiPriority="69" w:unhideWhenUsed="0"/>
-    <w:lsdException w:name="Dark List Accent 2" w:semiHidden="0" w:uiPriority="70" w:unhideWhenUsed="0"/>
-    <w:lsdException w:name="Colorful Shading Accent 2" w:semiHidden="0" w:uiPriority="71" w:unhideWhenUsed="0"/>
-    <w:lsdException w:name="Colorful List Accent 2" w:semiHidden="0" w:uiPriority="72" w:unhideWhenUsed="0"/>
-    <w:lsdException w:name="Colorful Grid Accent 2" w:semiHidden="0" w:uiPriority="73" w:unhideWhenUsed="0"/>
-    <w:lsdException w:name="Light Shading Accent 3" w:semiHidden="0" w:uiPriority="60" w:unhideWhenUsed="0"/>
-    <w:lsdException w:name="Light List Accent 3" w:semiHidden="0" w:uiPriority="61" w:unhideWhenUsed="0"/>
-    <w:lsdException w:name="Light Grid Accent 3" w:semiHidden="0" w:uiPriority="62" w:unhideWhenUsed="0"/>
-    <w:lsdException w:name="Medium Shading 1 Accent 3" w:semiHidden="0" w:uiPriority="63" w:unhideWhenUsed="0"/>
-    <w:lsdException w:name="Medium Shading 2 Accent 3" w:semiHidden="0" w:uiPriority="64" w:unhideWhenUsed="0"/>
-    <w:lsdException w:name="Medium List 1 Accent 3" w:semiHidden="0" w:uiPriority="65" w:unhideWhenUsed="0"/>
-    <w:lsdException w:name="Medium List 2 Accent 3" w:semiHidden="0" w:uiPriority="66" w:unhideWhenUsed="0"/>
-    <w:lsdException w:name="Medium Grid 1 Accent 3" w:semiHidden="0" w:uiPriority="67" w:unhideWhenUsed="0"/>
-    <w:lsdException w:name="Medium Grid 2 Accent 3" w:semiHidden="0" w:uiPriority="68" w:unhideWhenUsed="0"/>
-    <w:lsdException w:name="Medium Grid 3 Accent 3" w:semiHidden="0" w:uiPriority="69" w:unhideWhenUsed="0"/>
-    <w:lsdException w:name="Dark List Accent 3" w:semiHidden="0" w:uiPriority="70" w:unhideWhenUsed="0"/>
-    <w:lsdException w:name="Colorful Shading Accent 3" w:semiHidden="0" w:uiPriority="71" w:unhideWhenUsed="0"/>
-    <w:lsdException w:name="Colorful List Accent 3" w:semiHidden="0" w:uiPriority="72" w:unhideWhenUsed="0"/>
-    <w:lsdException w:name="Colorful Grid Accent 3" w:semiHidden="0" w:uiPriority="73" w:unhideWhenUsed="0"/>
-    <w:lsdException w:name="Light Shading Accent 4" w:semiHidden="0" w:uiPriority="60" w:unhideWhenUsed="0"/>
-    <w:lsdException w:name="Light List Accent 4" w:semiHidden="0" w:uiPriority="61" w:unhideWhenUsed="0"/>
-    <w:lsdException w:name="Light Grid Accent 4" w:semiHidden="0" w:uiPriority="62" w:unhideWhenUsed="0"/>
-    <w:lsdException w:name="Medium Shading 1 Accent 4" w:semiHidden="0" w:uiPriority="63" w:unhideWhenUsed="0"/>
-    <w:lsdException w:name="Medium Shading 2 Accent 4" w:semiHidden="0" w:uiPriority="64" w:unhideWhenUsed="0"/>
-    <w:lsdException w:name="Medium List 1 Accent 4" w:semiHidden="0" w:uiPriority="65" w:unhideWhenUsed="0"/>
-    <w:lsdException w:name="Medium List 2 Accent 4" w:semiHidden="0" w:uiPriority="66" w:unhideWhenUsed="0"/>
-    <w:lsdException w:name="Medium Grid 1 Accent 4" w:semiHidden="0" w:uiPriority="67" w:unhideWhenUsed="0"/>
-    <w:lsdException w:name="Medium Grid 2 Accent 4" w:semiHidden="0" w:uiPriority="68" w:unhideWhenUsed="0"/>
-    <w:lsdException w:name="Medium Grid 3 Accent 4" w:semiHidden="0" w:uiPriority="69" w:unhideWhenUsed="0"/>
-    <w:lsdException w:name="Dark List Accent 4" w:semiHidden="0" w:uiPriority="70" w:unhideWhenUsed="0"/>
-    <w:lsdException w:name="Colorful Shading Accent 4" w:semiHidden="0" w:uiPriority="71" w:unhideWhenUsed="0"/>
-    <w:lsdException w:name="Colorful List Accent 4" w:semiHidden="0" w:uiPriority="72" w:unhideWhenUsed="0"/>
-    <w:lsdException w:name="Colorful Grid Accent 4" w:semiHidden="0" w:uiPriority="73" w:unhideWhenUsed="0"/>
-    <w:lsdException w:name="Light Shading Accent 5" w:semiHidden="0" w:uiPriority="60" w:unhideWhenUsed="0"/>
-    <w:lsdException w:name="Light List Accent 5" w:semiHidden="0" w:uiPriority="61" w:unhideWhenUsed="0"/>
-    <w:lsdException w:name="Light Grid Accent 5" w:semiHidden="0" w:uiPriority="62" w:unhideWhenUsed="0"/>
-    <w:lsdException w:name="Medium Shading 1 Accent 5" w:semiHidden="0" w:uiPriority="63" w:unhideWhenUsed="0"/>
-    <w:lsdException w:name="Medium Shading 2 Accent 5" w:semiHidden="0" w:uiPriority="64" w:unhideWhenUsed="0"/>
-    <w:lsdException w:name="Medium List 1 Accent 5" w:semiHidden="0" w:uiPriority="65" w:unhideWhenUsed="0"/>
-    <w:lsdException w:name="Medium List 2 Accent 5" w:semiHidden="0" w:uiPriority="66" w:unhideWhenUsed="0"/>
-    <w:lsdException w:name="Medium Grid 1 Accent 5" w:semiHidden="0" w:uiPriority="67" w:unhideWhenUsed="0"/>
-    <w:lsdException w:name="Medium Grid 2 Accent 5" w:semiHidden="0" w:uiPriority="68" w:unhideWhenUsed="0"/>
-    <w:lsdException w:name="Medium Grid 3 Accent 5" w:semiHidden="0" w:uiPriority="69" w:unhideWhenUsed="0"/>
-    <w:lsdException w:name="Dark List Accent 5" w:semiHidden="0" w:uiPriority="70" w:unhideWhenUsed="0"/>
-    <w:lsdException w:name="Colorful Shading Accent 5" w:semiHidden="0" w:uiPriority="71" w:unhideWhenUsed="0"/>
-    <w:lsdException w:name="Colorful List Accent 5" w:semiHidden="0" w:uiPriority="72" w:unhideWhenUsed="0"/>
-    <w:lsdException w:name="Colorful Grid Accent 5" w:semiHidden="0" w:uiPriority="73" w:unhideWhenUsed="0"/>
-    <w:lsdException w:name="Light Shading Accent 6" w:semiHidden="0" w:uiPriority="60" w:unhideWhenUsed="0"/>
-    <w:lsdException w:name="Light List Accent 6" w:semiHidden="0" w:uiPriority="61" w:unhideWhenUsed="0"/>
-    <w:lsdException w:name="Light Grid Accent 6" w:semiHidden="0" w:uiPriority="62" w:unhideWhenUsed="0"/>
-    <w:lsdException w:name="Medium Shading 1 Accent 6" w:semiHidden="0" w:uiPriority="63" w:unhideWhenUsed="0"/>
-    <w:lsdException w:name="Medium Shading 2 Accent 6" w:semiHidden="0" w:uiPriority="64" w:unhideWhenUsed="0"/>
-    <w:lsdException w:name="Medium List 1 Accent 6" w:semiHidden="0" w:uiPriority="65" w:unhideWhenUsed="0"/>
-    <w:lsdException w:name="Medium List 2 Accent 6" w:semiHidden="0" w:uiPriority="66" w:unhideWhenUsed="0"/>
-    <w:lsdException w:name="Medium Grid 1 Accent 6" w:semiHidden="0" w:uiPriority="67" w:unhideWhenUsed="0"/>
-    <w:lsdException w:name="Medium Grid 2 Accent 6" w:semiHidden="0" w:uiPriority="68" w:unhideWhenUsed="0"/>
-    <w:lsdException w:name="Medium Grid 3 Accent 6" w:semiHidden="0" w:uiPriority="69" w:unhideWhenUsed="0"/>
-    <w:lsdException w:name="Dark List Accent 6" w:semiHidden="0" w:uiPriority="70" w:unhideWhenUsed="0"/>
-    <w:lsdException w:name="Colorful Shading Accent 6" w:semiHidden="0" w:uiPriority="71" w:unhideWhenUsed="0"/>
-    <w:lsdException w:name="Colorful List Accent 6" w:semiHidden="0" w:uiPriority="72" w:unhideWhenUsed="0"/>
-    <w:lsdException w:name="Colorful Grid Accent 6" w:semiHidden="0" w:uiPriority="73" w:unhideWhenUsed="0"/>
-    <w:lsdException w:name="Subtle Emphasis" w:semiHidden="0" w:uiPriority="19" w:unhideWhenUsed="0" w:qFormat="1"/>
-    <w:lsdException w:name="Intense Emphasis" w:semiHidden="0" w:uiPriority="21" w:unhideWhenUsed="0" w:qFormat="1"/>
-    <w:lsdException w:name="Subtle Reference" w:semiHidden="0" w:uiPriority="31" w:unhideWhenUsed="0" w:qFormat="1"/>
-    <w:lsdException w:name="Intense Reference" w:semiHidden="0" w:uiPriority="32" w:unhideWhenUsed="0" w:qFormat="1"/>
-    <w:lsdException w:name="Book Title" w:semiHidden="0" w:uiPriority="33" w:unhideWhenUsed="0" w:qFormat="1"/>
-    <w:lsdException w:name="Bibliography" w:uiPriority="37"/>
-    <w:lsdException w:name="TOC Heading" w:uiPriority="39" w:qFormat="1"/>
-  </w:latentStyles>
-  <w:style w:type="paragraph" w:default="1" w:styleId="Normal">
-    <w:name w:val="Normal"/>
-    <w:qFormat/>
-  </w:style>
-  <w:style w:type="paragraph" w:styleId="Heading1">
-    <w:name w:val="heading 1"/>
-    <w:basedOn w:val="Normal"/>
-    <w:next w:val="Normal"/>
-    <w:link w:val="Heading1Char"/>
-    <w:uiPriority w:val="9"/>
-    <w:qFormat/>
-    <w:rsid w:val="00B81F87"/>
-    <w:pPr>
-      <w:keepNext/>
-      <w:keepLines/>
-      <w:spacing w:before="480"/>
-      <w:outlineLvl w:val="0"/>
-    </w:pPr>
-    <w:rPr>
-      <w:rFonts w:asciiTheme="majorHAnsi" w:eastAsiaTheme="majorEastAsia" w:hAnsiTheme="majorHAnsi" w:cstheme="majorBidi"/>
-      <w:b/>
-      <w:bCs/>
-      <w:color w:val="365F91" w:themeColor="accent1" w:themeShade="BF"/>
-      <w:sz w:val="28"/>
-      <w:szCs w:val="28"/>
-    </w:rPr>
-  </w:style>
-  <w:style w:type="character" w:default="1" w:styleId="DefaultParagraphFont">
-    <w:name w:val="Default Paragraph Font"/>
-    <w:uiPriority w:val="1"/>
-    <w:semiHidden/>
-    <w:unhideWhenUsed/>
-  </w:style>
-  <w:style w:type="table" w:default="1" w:styleId="TableNormal">
-    <w:name w:val="Normal Table"/>
-    <w:uiPriority w:val="99"/>
-    <w:semiHidden/>
-    <w:unhideWhenUsed/>
-    <w:tblPr>
-      <w:tblInd w:w="0" w:type="dxa"/>
-      <w:tblCellMar>
-        <w:top w:w="0" w:type="dxa"/>
-        <w:left w:w="108" w:type="dxa"/>
-        <w:bottom w:w="0" w:type="dxa"/>
-        <w:right w:w="108" w:type="dxa"/>
-      </w:tblCellMar>
-    </w:tblPr>
-  </w:style>
-  <w:style w:type="numbering" w:default="1" w:styleId="NoList">
-    <w:name w:val="No List"/>
-    <w:uiPriority w:val="99"/>
-    <w:semiHidden/>
-    <w:unhideWhenUsed/>
-  </w:style>
-  <w:style w:type="paragraph" w:styleId="ListParagraph">
-    <w:name w:val="List Paragraph"/>
-    <w:basedOn w:val="Normal"/>
-    <w:uiPriority w:val="34"/>
-    <w:qFormat/>
-    <w:rsid w:val="00B81F87"/>
-    <w:pPr>
-      <w:ind w:left="720"/>
-      <w:contextualSpacing/>
-    </w:pPr>
-  </w:style>
-  <w:style w:type="paragraph" w:styleId="Title">
-    <w:name w:val="Title"/>
-    <w:basedOn w:val="Normal"/>
-    <w:next w:val="Normal"/>
-    <w:link w:val="TitleChar"/>
-    <w:uiPriority w:val="10"/>
-    <w:qFormat/>
-    <w:rsid w:val="00B81F87"/>
-    <w:pPr>
-      <w:pBdr>
-        <w:bottom w:val="single" w:sz="8" w:space="4" w:color="4F81BD" w:themeColor="accent1"/>
-      </w:pBdr>
-      <w:spacing w:after="300" w:line="240" w:lineRule="auto"/>
-      <w:contextualSpacing/>
-    </w:pPr>
-    <w:rPr>
-      <w:rFonts w:asciiTheme="majorHAnsi" w:eastAsiaTheme="majorEastAsia" w:hAnsiTheme="majorHAnsi" w:cstheme="majorBidi"/>
-      <w:color w:val="17365D" w:themeColor="text2" w:themeShade="BF"/>
-      <w:spacing w:val="5"/>
-      <w:kern w:val="28"/>
-      <w:sz w:val="52"/>
-      <w:szCs w:val="52"/>
-    </w:rPr>
-  </w:style>
-  <w:style w:type="character" w:customStyle="1" w:styleId="TitleChar">
-    <w:name w:val="Title Char"/>
-    <w:basedOn w:val="DefaultParagraphFont"/>
-    <w:link w:val="Title"/>
-    <w:uiPriority w:val="10"/>
-    <w:rsid w:val="00B81F87"/>
-    <w:rPr>
-      <w:rFonts w:asciiTheme="majorHAnsi" w:eastAsiaTheme="majorEastAsia" w:hAnsiTheme="majorHAnsi" w:cstheme="majorBidi"/>
-      <w:color w:val="17365D" w:themeColor="text2" w:themeShade="BF"/>
-      <w:spacing w:val="5"/>
-      <w:kern w:val="28"/>
-      <w:sz w:val="52"/>
-      <w:szCs w:val="52"/>
-    </w:rPr>
-  </w:style>
-  <w:style w:type="character" w:customStyle="1" w:styleId="Heading1Char">
-    <w:name w:val="Heading 1 Char"/>
-    <w:basedOn w:val="DefaultParagraphFont"/>
-    <w:link w:val="Heading1"/>
-    <w:uiPriority w:val="9"/>
-    <w:rsid w:val="00B81F87"/>
-    <w:rPr>
-      <w:rFonts w:asciiTheme="majorHAnsi" w:eastAsiaTheme="majorEastAsia" w:hAnsiTheme="majorHAnsi" w:cstheme="majorBidi"/>
-      <w:b/>
-      <w:bCs/>
-      <w:color w:val="365F91" w:themeColor="accent1" w:themeShade="BF"/>
-      <w:sz w:val="28"/>
-      <w:szCs w:val="28"/>
-    </w:rPr>
-  </w:style>
-  <w:style w:type="paragraph" w:styleId="Subtitle">
-    <w:name w:val="Subtitle"/>
-    <w:basedOn w:val="Normal"/>
-    <w:next w:val="Normal"/>
-    <w:link w:val="SubtitleChar"/>
-    <w:uiPriority w:val="11"/>
-    <w:qFormat/>
-    <w:rsid w:val="00B81F87"/>
-    <w:pPr>
-      <w:numPr>
-        <w:ilvl w:val="1"/>
-      </w:numPr>
-    </w:pPr>
-    <w:rPr>
-      <w:rFonts w:asciiTheme="majorHAnsi" w:eastAsiaTheme="majorEastAsia" w:hAnsiTheme="majorHAnsi" w:cstheme="majorBidi"/>
-      <w:i/>
-      <w:iCs/>
-      <w:color w:val="4F81BD" w:themeColor="accent1"/>
-      <w:spacing w:val="15"/>
-      <w:sz w:val="24"/>
-      <w:szCs w:val="24"/>
-    </w:rPr>
-  </w:style>
-  <w:style w:type="character" w:customStyle="1" w:styleId="SubtitleChar">
-    <w:name w:val="Subtitle Char"/>
-    <w:basedOn w:val="DefaultParagraphFont"/>
-    <w:link w:val="Subtitle"/>
-    <w:uiPriority w:val="11"/>
-    <w:rsid w:val="00B81F87"/>
-    <w:rPr>
-      <w:rFonts w:asciiTheme="majorHAnsi" w:eastAsiaTheme="majorEastAsia" w:hAnsiTheme="majorHAnsi" w:cstheme="majorBidi"/>
-      <w:i/>
-      <w:iCs/>
-      <w:color w:val="4F81BD" w:themeColor="accent1"/>
-      <w:spacing w:val="15"/>
-      <w:sz w:val="24"/>
-      <w:szCs w:val="24"/>
-    </w:rPr>
-  </w:style>
-  <w:style w:type="character" w:styleId="Hyperlink">
-    <w:name w:val="Hyperlink"/>
-    <w:basedOn w:val="DefaultParagraphFont"/>
-    <w:uiPriority w:val="99"/>
-    <w:unhideWhenUsed/>
-    <w:rsid w:val="00B81F87"/>
-    <w:rPr>
-      <w:color w:val="0000FF" w:themeColor="hyperlink"/>
-      <w:u w:val="single"/>
-    </w:rPr>
-  </w:style>
-  <w:style w:type="paragraph" w:styleId="BalloonText">
-    <w:name w:val="Balloon Text"/>
-    <w:basedOn w:val="Normal"/>
-    <w:link w:val="BalloonTextChar"/>
-    <w:uiPriority w:val="99"/>
-    <w:semiHidden/>
-    <w:unhideWhenUsed/>
-    <w:rsid w:val="00B81F87"/>
-    <w:pPr>
-      <w:spacing w:line="240" w:lineRule="auto"/>
-    </w:pPr>
-    <w:rPr>
-      <w:rFonts w:ascii="Tahoma" w:hAnsi="Tahoma" w:cs="Tahoma"/>
-      <w:sz w:val="16"/>
-      <w:szCs w:val="16"/>
-    </w:rPr>
-  </w:style>
-  <w:style w:type="character" w:customStyle="1" w:styleId="BalloonTextChar">
-    <w:name w:val="Balloon Text Char"/>
-    <w:basedOn w:val="DefaultParagraphFont"/>
-    <w:link w:val="BalloonText"/>
-    <w:uiPriority w:val="99"/>
-    <w:semiHidden/>
-    <w:rsid w:val="00B81F87"/>
-    <w:rPr>
-      <w:rFonts w:ascii="Tahoma" w:hAnsi="Tahoma" w:cs="Tahoma"/>
-      <w:sz w:val="16"/>
-      <w:szCs w:val="16"/>
-    </w:rPr>
-  </w:style>
-  <w:style w:type="table" w:styleId="TableGrid">
-    <w:name w:val="Table Grid"/>
-    <w:basedOn w:val="TableNormal"/>
-    <w:uiPriority w:val="59"/>
-    <w:rsid w:val="00A11A2D"/>
-    <w:pPr>
-      <w:spacing w:line="240" w:lineRule="auto"/>
-    </w:pPr>
-    <w:tblPr>
-      <w:tblInd w:w="0" w:type="dxa"/>
-      <w:tblBorders>
-        <w:top w:val="single" w:sz="4" w:space="0" w:color="auto"/>
-        <w:left w:val="single" w:sz="4" w:space="0" w:color="auto"/>
-        <w:bottom w:val="single" w:sz="4" w:space="0" w:color="auto"/>
-        <w:right w:val="single" w:sz="4" w:space="0" w:color="auto"/>
-        <w:insideH w:val="single" w:sz="4" w:space="0" w:color="auto"/>
-        <w:insideV w:val="single" w:sz="4" w:space="0" w:color="auto"/>
-      </w:tblBorders>
-      <w:tblCellMar>
-        <w:top w:w="0" w:type="dxa"/>
-        <w:left w:w="108" w:type="dxa"/>
-        <w:bottom w:w="0" w:type="dxa"/>
-        <w:right w:w="108" w:type="dxa"/>
-      </w:tblCellMar>
-    </w:tblPr>
-  </w:style>
-</w:styles>
-</file>
-
-<file path=word/stylesWithEffects.xml><?xml version="1.0" encoding="utf-8"?>
-<w:styles xmlns:wpc="http://schemas.microsoft.com/office/word/2010/wordprocessingCanvas" xmlns:mo="http://schemas.microsoft.com/office/mac/office/2008/main" xmlns:mc="http://schemas.openxmlformats.org/markup-compatibility/2006" xmlns:mv="urn:schemas-microsoft-com:mac:vml" xmlns:o="urn:schemas-microsoft-com:office:office" xmlns:r="http://schemas.openxmlformats.org/officeDocument/2006/relationships" xmlns:m="http://schemas.openxmlformats.org/officeDocument/2006/math" xmlns:v="urn:schemas-microsoft-com:vml" xmlns:wp14="http://schemas.microsoft.com/office/word/2010/wordprocessingDrawing" xmlns:wp="http://schemas.openxmlformats.org/drawingml/2006/wordprocessingDrawing" xmlns:w10="urn:schemas-microsoft-com:office:word" xmlns:w="http://schemas.openxmlformats.org/wordprocessingml/2006/main" xmlns:w14="http://schemas.microsoft.com/office/word/2010/wordml" xmlns:wpg="http://schemas.microsoft.com/office/word/2010/wordprocessingGroup" xmlns:wpi="http://schemas.microsoft.com/office/word/2010/wordprocessingInk" xmlns:wne="http://schemas.microsoft.com/office/word/2006/wordml" xmlns:wps="http://schemas.microsoft.com/office/word/2010/wordprocessingShape" mc:Ignorable="w14 wp14">
-  <w:docDefaults>
-    <w:rPrDefault>
-      <w:rPr>
-        <w:rFonts w:asciiTheme="minorHAnsi" w:eastAsiaTheme="minorHAnsi" w:hAnsiTheme="minorHAnsi" w:cstheme="minorBidi"/>
-        <w:sz w:val="22"/>
-        <w:szCs w:val="22"/>
-        <w:lang w:val="en-US" w:eastAsia="en-US" w:bidi="ar-SA"/>
-      </w:rPr>
-    </w:rPrDefault>
-    <w:pPrDefault>
-      <w:pPr>
-        <w:spacing w:line="276" w:lineRule="auto"/>
-      </w:pPr>
-    </w:pPrDefault>
-  </w:docDefaults>
-  <w:latentStyles w:defLockedState="0" w:defUIPriority="99" w:defSemiHidden="1" w:defUnhideWhenUsed="1" w:defQFormat="0" w:count="276">
-    <w:lsdException w:name="Normal" w:semiHidden="0" w:uiPriority="0" w:unhideWhenUsed="0" w:qFormat="1"/>
-    <w:lsdException w:name="heading 1" w:semiHidden="0" w:uiPriority="9" w:unhideWhenUsed="0" w:qFormat="1"/>
-    <w:lsdException w:name="heading 2" w:uiPriority="9" w:qFormat="1"/>
-    <w:lsdException w:name="heading 3" w:uiPriority="9" w:qFormat="1"/>
-    <w:lsdException w:name="heading 4" w:uiPriority="9" w:qFormat="1"/>
-    <w:lsdException w:name="heading 5" w:uiPriority="9" w:qFormat="1"/>
-    <w:lsdException w:name="heading 6" w:uiPriority="9" w:qFormat="1"/>
-    <w:lsdException w:name="heading 7" w:uiPriority="9" w:qFormat="1"/>
-    <w:lsdException w:name="heading 8" w:uiPriority="9" w:qFormat="1"/>
-    <w:lsdException w:name="heading 9" w:uiPriority="9" w:qFormat="1"/>
-    <w:lsdException w:name="toc 1" w:uiPriority="39"/>
-    <w:lsdException w:name="toc 2" w:uiPriority="39"/>
-    <w:lsdException w:name="toc 3" w:uiPriority="39"/>
-    <w:lsdException w:name="toc 4" w:uiPriority="39"/>
-    <w:lsdException w:name="toc 5" w:uiPriority="39"/>
-    <w:lsdException w:name="toc 6" w:uiPriority="39"/>
-    <w:lsdException w:name="toc 7" w:uiPriority="39"/>
-    <w:lsdException w:name="toc 8" w:uiPriority="39"/>
-    <w:lsdException w:name="toc 9" w:uiPriority="39"/>
-    <w:lsdException w:name="caption" w:uiPriority="35" w:qFormat="1"/>
-    <w:lsdException w:name="Title" w:semiHidden="0" w:uiPriority="10" w:unhideWhenUsed="0" w:qFormat="1"/>
-    <w:lsdException w:name="Default Paragraph Font" w:uiPriority="1"/>
-    <w:lsdException w:name="Subtitle" w:semiHidden="0" w:uiPriority="11" w:unhideWhenUsed="0" w:qFormat="1"/>
-    <w:lsdException w:name="Strong" w:semiHidden="0" w:uiPriority="22" w:unhideWhenUsed="0" w:qFormat="1"/>
-    <w:lsdException w:name="Emphasis" w:semiHidden="0" w:uiPriority="20" w:unhideWhenUsed="0" w:qFormat="1"/>
-    <w:lsdException w:name="Table Grid" w:semiHidden="0" w:uiPriority="59" w:unhideWhenUsed="0"/>
-    <w:lsdException w:name="Placeholder Text" w:unhideWhenUsed="0"/>
-    <w:lsdException w:name="No Spacing" w:semiHidden="0" w:uiPriority="1" w:unhideWhenUsed="0" w:qFormat="1"/>
-    <w:lsdException w:name="Light Shading" w:semiHidden="0" w:uiPriority="60" w:unhideWhenUsed="0"/>
-    <w:lsdException w:name="Light List" w:semiHidden="0" w:uiPriority="61" w:unhideWhenUsed="0"/>
-    <w:lsdException w:name="Light Grid" w:semiHidden="0" w:uiPriority="62" w:unhideWhenUsed="0"/>
-    <w:lsdException w:name="Medium Shading 1" w:semiHidden="0" w:uiPriority="63" w:unhideWhenUsed="0"/>
-    <w:lsdException w:name="Medium Shading 2" w:semiHidden="0" w:uiPriority="64" w:unhideWhenUsed="0"/>
-    <w:lsdException w:name="Medium List 1" w:semiHidden="0" w:uiPriority="65" w:unhideWhenUsed="0"/>
-    <w:lsdException w:name="Medium List 2" w:semiHidden="0" w:uiPriority="66" w:unhideWhenUsed="0"/>
-    <w:lsdException w:name="Medium Grid 1" w:semiHidden="0" w:uiPriority="67" w:unhideWhenUsed="0"/>
-    <w:lsdException w:name="Medium Grid 2" w:semiHidden="0" w:uiPriority="68" w:unhideWhenUsed="0"/>
-    <w:lsdException w:name="Medium Grid 3" w:semiHidden="0" w:uiPriority="69" w:unhideWhenUsed="0"/>
-    <w:lsdException w:name="Dark List" w:semiHidden="0" w:uiPriority="70" w:unhideWhenUsed="0"/>
-    <w:lsdException w:name="Colorful Shading" w:semiHidden="0" w:uiPriority="71" w:unhideWhenUsed="0"/>
-    <w:lsdException w:name="Colorful List" w:semiHidden="0" w:uiPriority="72" w:unhideWhenUsed="0"/>
-    <w:lsdException w:name="Colorful Grid" w:semiHidden="0" w:uiPriority="73" w:unhideWhenUsed="0"/>
-    <w:lsdException w:name="Light Shading Accent 1" w:semiHidden="0" w:uiPriority="60" w:unhideWhenUsed="0"/>
-    <w:lsdException w:name="Light List Accent 1" w:semiHidden="0" w:uiPriority="61" w:unhideWhenUsed="0"/>
-    <w:lsdException w:name="Light Grid Accent 1" w:semiHidden="0" w:uiPriority="62" w:unhideWhenUsed="0"/>
-    <w:lsdException w:name="Medium Shading 1 Accent 1" w:semiHidden="0" w:uiPriority="63" w:unhideWhenUsed="0"/>
-    <w:lsdException w:name="Medium Shading 2 Accent 1" w:semiHidden="0" w:uiPriority="64" w:unhideWhenUsed="0"/>
-    <w:lsdException w:name="Medium List 1 Accent 1" w:semiHidden="0" w:uiPriority="65" w:unhideWhenUsed="0"/>
-    <w:lsdException w:name="Revision" w:unhideWhenUsed="0"/>
-    <w:lsdException w:name="List Paragraph" w:semiHidden="0" w:uiPriority="34" w:unhideWhenUsed="0" w:qFormat="1"/>
-    <w:lsdException w:name="Quote" w:semiHidden="0" w:uiPriority="29" w:unhideWhenUsed="0" w:qFormat="1"/>
-    <w:lsdException w:name="Intense Quote" w:semiHidden="0" w:uiPriority="30" w:unhideWhenUsed="0" w:qFormat="1"/>
-    <w:lsdException w:name="Medium List 2 Accent 1" w:semiHidden="0" w:uiPriority="66" w:unhideWhenUsed="0"/>
-    <w:lsdException w:name="Medium Grid 1 Accent 1" w:semiHidden="0" w:uiPriority="67" w:unhideWhenUsed="0"/>
-    <w:lsdException w:name="Medium Grid 2 Accent 1" w:semiHidden="0" w:uiPriority="68" w:unhideWhenUsed="0"/>
-    <w:lsdException w:name="Medium Grid 3 Accent 1" w:semiHidden="0" w:uiPriority="69" w:unhideWhenUsed="0"/>
-    <w:lsdException w:name="Dark List Accent 1" w:semiHidden="0" w:uiPriority="70" w:unhideWhenUsed="0"/>
-    <w:lsdException w:name="Colorful Shading Accent 1" w:semiHidden="0" w:uiPriority="71" w:unhideWhenUsed="0"/>
-    <w:lsdException w:name="Colorful List Accent 1" w:semiHidden="0" w:uiPriority="72" w:unhideWhenUsed="0"/>
-    <w:lsdException w:name="Colorful Grid Accent 1" w:semiHidden="0" w:uiPriority="73" w:unhideWhenUsed="0"/>
-    <w:lsdException w:name="Light Shading Accent 2" w:semiHidden="0" w:uiPriority="60" w:unhideWhenUsed="0"/>
-    <w:lsdException w:name="Light List Accent 2" w:semiHidden="0" w:uiPriority="61" w:unhideWhenUsed="0"/>
-    <w:lsdException w:name="Light Grid Accent 2" w:semiHidden="0" w:uiPriority="62" w:unhideWhenUsed="0"/>
-    <w:lsdException w:name="Medium Shading 1 Accent 2" w:semiHidden="0" w:uiPriority="63" w:unhideWhenUsed="0"/>
-    <w:lsdException w:name="Medium Shading 2 Accent 2" w:semiHidden="0" w:uiPriority="64" w:unhideWhenUsed="0"/>
-    <w:lsdException w:name="Medium List 1 Accent 2" w:semiHidden="0" w:uiPriority="65" w:unhideWhenUsed="0"/>
-    <w:lsdException w:name="Medium List 2 Accent 2" w:semiHidden="0" w:uiPriority="66" w:unhideWhenUsed="0"/>
-    <w:lsdException w:name="Medium Grid 1 Accent 2" w:semiHidden="0" w:uiPriority="67" w:unhideWhenUsed="0"/>
-    <w:lsdException w:name="Medium Grid 2 Accent 2" w:semiHidden="0" w:uiPriority="68" w:unhideWhenUsed="0"/>
-    <w:lsdException w:name="Medium Grid 3 Accent 2" w:semiHidden="0" w:uiPriority="69" w:unhideWhenUsed="0"/>
-    <w:lsdException w:name="Dark List Accent 2" w:semiHidden="0" w:uiPriority="70" w:unhideWhenUsed="0"/>
-    <w:lsdException w:name="Colorful Shading Accent 2" w:semiHidden="0" w:uiPriority="71" w:unhideWhenUsed="0"/>
-    <w:lsdException w:name="Colorful List Accent 2" w:semiHidden="0" w:uiPriority="72" w:unhideWhenUsed="0"/>
-    <w:lsdException w:name="Colorful Grid Accent 2" w:semiHidden="0" w:uiPriority="73" w:unhideWhenUsed="0"/>
-    <w:lsdException w:name="Light Shading Accent 3" w:semiHidden="0" w:uiPriority="60" w:unhideWhenUsed="0"/>
-    <w:lsdException w:name="Light List Accent 3" w:semiHidden="0" w:uiPriority="61" w:unhideWhenUsed="0"/>
-    <w:lsdException w:name="Light Grid Accent 3" w:semiHidden="0" w:uiPriority="62" w:unhideWhenUsed="0"/>
-    <w:lsdException w:name="Medium Shading 1 Accent 3" w:semiHidden="0" w:uiPriority="63" w:unhideWhenUsed="0"/>
-    <w:lsdException w:name="Medium Shading 2 Accent 3" w:semiHidden="0" w:uiPriority="64" w:unhideWhenUsed="0"/>
-    <w:lsdException w:name="Medium List 1 Accent 3" w:semiHidden="0" w:uiPriority="65" w:unhideWhenUsed="0"/>
-    <w:lsdException w:name="Medium List 2 Accent 3" w:semiHidden="0" w:uiPriority="66" w:unhideWhenUsed="0"/>
-    <w:lsdException w:name="Medium Grid 1 Accent 3" w:semiHidden="0" w:uiPriority="67" w:unhideWhenUsed="0"/>
-    <w:lsdException w:name="Medium Grid 2 Accent 3" w:semiHidden="0" w:uiPriority="68" w:unhideWhenUsed="0"/>
-    <w:lsdException w:name="Medium Grid 3 Accent 3" w:semiHidden="0" w:uiPriority="69" w:unhideWhenUsed="0"/>
-    <w:lsdException w:name="Dark List Accent 3" w:semiHidden="0" w:uiPriority="70" w:unhideWhenUsed="0"/>
-    <w:lsdException w:name="Colorful Shading Accent 3" w:semiHidden="0" w:uiPriority="71" w:unhideWhenUsed="0"/>
-    <w:lsdException w:name="Colorful List Accent 3" w:semiHidden="0" w:uiPriority="72" w:unhideWhenUsed="0"/>
-    <w:lsdException w:name="Colorful Grid Accent 3" w:semiHidden="0" w:uiPriority="73" w:unhideWhenUsed="0"/>
-    <w:lsdException w:name="Light Shading Accent 4" w:semiHidden="0" w:uiPriority="60" w:unhideWhenUsed="0"/>
-    <w:lsdException w:name="Light List Accent 4" w:semiHidden="0" w:uiPriority="61" w:unhideWhenUsed="0"/>
-    <w:lsdException w:name="Light Grid Accent 4" w:semiHidden="0" w:uiPriority="62" w:unhideWhenUsed="0"/>
-    <w:lsdException w:name="Medium Shading 1 Accent 4" w:semiHidden="0" w:uiPriority="63" w:unhideWhenUsed="0"/>
-    <w:lsdException w:name="Medium Shading 2 Accent 4" w:semiHidden="0" w:uiPriority="64" w:unhideWhenUsed="0"/>
-    <w:lsdException w:name="Medium List 1 Accent 4" w:semiHidden="0" w:uiPriority="65" w:unhideWhenUsed="0"/>
-    <w:lsdException w:name="Medium List 2 Accent 4" w:semiHidden="0" w:uiPriority="66" w:unhideWhenUsed="0"/>
-    <w:lsdException w:name="Medium Grid 1 Accent 4" w:semiHidden="0" w:uiPriority="67" w:unhideWhenUsed="0"/>
-    <w:lsdException w:name="Medium Grid 2 Accent 4" w:semiHidden="0" w:uiPriority="68" w:unhideWhenUsed="0"/>
-    <w:lsdException w:name="Medium Grid 3 Accent 4" w:semiHidden="0" w:uiPriority="69" w:unhideWhenUsed="0"/>
-    <w:lsdException w:name="Dark List Accent 4" w:semiHidden="0" w:uiPriority="70" w:unhideWhenUsed="0"/>
-    <w:lsdException w:name="Colorful Shading Accent 4" w:semiHidden="0" w:uiPriority="71" w:unhideWhenUsed="0"/>
-    <w:lsdException w:name="Colorful List Accent 4" w:semiHidden="0" w:uiPriority="72" w:unhideWhenUsed="0"/>
-    <w:lsdException w:name="Colorful Grid Accent 4" w:semiHidden="0" w:uiPriority="73" w:unhideWhenUsed="0"/>
-    <w:lsdException w:name="Light Shading Accent 5" w:semiHidden="0" w:uiPriority="60" w:unhideWhenUsed="0"/>
-    <w:lsdException w:name="Light List Accent 5" w:semiHidden="0" w:uiPriority="61" w:unhideWhenUsed="0"/>
-    <w:lsdException w:name="Light Grid Accent 5" w:semiHidden="0" w:uiPriority="62" w:unhideWhenUsed="0"/>
-    <w:lsdException w:name="Medium Shading 1 Accent 5" w:semiHidden="0" w:uiPriority="63" w:unhideWhenUsed="0"/>
-    <w:lsdException w:name="Medium Shading 2 Accent 5" w:semiHidden="0" w:uiPriority="64" w:unhideWhenUsed="0"/>
-    <w:lsdException w:name="Medium List 1 Accent 5" w:semiHidden="0" w:uiPriority="65" w:unhideWhenUsed="0"/>
-    <w:lsdException w:name="Medium List 2 Accent 5" w:semiHidden="0" w:uiPriority="66" w:unhideWhenUsed="0"/>
-    <w:lsdException w:name="Medium Grid 1 Accent 5" w:semiHidden="0" w:uiPriority="67" w:unhideWhenUsed="0"/>
-    <w:lsdException w:name="Medium Grid 2 Accent 5" w:semiHidden="0" w:uiPriority="68" w:unhideWhenUsed="0"/>
-    <w:lsdException w:name="Medium Grid 3 Accent 5" w:semiHidden="0" w:uiPriority="69" w:unhideWhenUsed="0"/>
-    <w:lsdException w:name="Dark List Accent 5" w:semiHidden="0" w:uiPriority="70" w:unhideWhenUsed="0"/>
-    <w:lsdException w:name="Colorful Shading Accent 5" w:semiHidden="0" w:uiPriority="71" w:unhideWhenUsed="0"/>
-    <w:lsdException w:name="Colorful List Accent 5" w:semiHidden="0" w:uiPriority="72" w:unhideWhenUsed="0"/>
-    <w:lsdException w:name="Colorful Grid Accent 5" w:semiHidden="0" w:uiPriority="73" w:unhideWhenUsed="0"/>
-    <w:lsdException w:name="Light Shading Accent 6" w:semiHidden="0" w:uiPriority="60" w:unhideWhenUsed="0"/>
-    <w:lsdException w:name="Light List Accent 6" w:semiHidden="0" w:uiPriority="61" w:unhideWhenUsed="0"/>
-    <w:lsdException w:name="Light Grid Accent 6" w:semiHidden="0" w:uiPriority="62" w:unhideWhenUsed="0"/>
-    <w:lsdException w:name="Medium Shading 1 Accent 6" w:semiHidden="0" w:uiPriority="63" w:unhideWhenUsed="0"/>
-    <w:lsdException w:name="Medium Shading 2 Accent 6" w:semiHidden="0" w:uiPriority="64" w:unhideWhenUsed="0"/>
-    <w:lsdException w:name="Medium List 1 Accent 6" w:semiHidden="0" w:uiPriority="65" w:unhideWhenUsed="0"/>
-    <w:lsdException w:name="Medium List 2 Accent 6" w:semiHidden="0" w:uiPriority="66" w:unhideWhenUsed="0"/>
-    <w:lsdException w:name="Medium Grid 1 Accent 6" w:semiHidden="0" w:uiPriority="67" w:unhideWhenUsed="0"/>
-    <w:lsdException w:name="Medium Grid 2 Accent 6" w:semiHidden="0" w:uiPriority="68" w:unhideWhenUsed="0"/>
-    <w:lsdException w:name="Medium Grid 3 Accent 6" w:semiHidden="0" w:uiPriority="69" w:unhideWhenUsed="0"/>
-    <w:lsdException w:name="Dark List Accent 6" w:semiHidden="0" w:uiPriority="70" w:unhideWhenUsed="0"/>
-    <w:lsdException w:name="Colorful Shading Accent 6" w:semiHidden="0" w:uiPriority="71" w:unhideWhenUsed="0"/>
-    <w:lsdException w:name="Colorful List Accent 6" w:semiHidden="0" w:uiPriority="72" w:unhideWhenUsed="0"/>
-    <w:lsdException w:name="Colorful Grid Accent 6" w:semiHidden="0" w:uiPriority="73" w:unhideWhenUsed="0"/>
-    <w:lsdException w:name="Subtle Emphasis" w:semiHidden="0" w:uiPriority="19" w:unhideWhenUsed="0" w:qFormat="1"/>
-    <w:lsdException w:name="Intense Emphasis" w:semiHidden="0" w:uiPriority="21" w:unhideWhenUsed="0" w:qFormat="1"/>
-    <w:lsdException w:name="Subtle Reference" w:semiHidden="0" w:uiPriority="31" w:unhideWhenUsed="0" w:qFormat="1"/>
-    <w:lsdException w:name="Intense Reference" w:semiHidden="0" w:uiPriority="32" w:unhideWhenUsed="0" w:qFormat="1"/>
-    <w:lsdException w:name="Book Title" w:semiHidden="0" w:uiPriority="33" w:unhideWhenUsed="0" w:qFormat="1"/>
-    <w:lsdException w:name="Bibliography" w:uiPriority="37"/>
-    <w:lsdException w:name="TOC Heading" w:uiPriority="39" w:qFormat="1"/>
+  <w:latentStyles w:defLockedState="0" w:defUIPriority="99" w:defSemiHidden="0" w:defUnhideWhenUsed="0" w:defQFormat="0" w:count="371">
+    <w:lsdException w:name="Normal" w:uiPriority="0" w:qFormat="1"/>
+    <w:lsdException w:name="heading 1" w:uiPriority="9" w:qFormat="1"/>
+    <w:lsdException w:name="heading 2" w:semiHidden="1" w:uiPriority="9" w:unhideWhenUsed="1" w:qFormat="1"/>
+    <w:lsdException w:name="heading 3" w:semiHidden="1" w:uiPriority="9" w:unhideWhenUsed="1" w:qFormat="1"/>
+    <w:lsdException w:name="heading 4" w:semiHidden="1" w:uiPriority="9" w:unhideWhenUsed="1" w:qFormat="1"/>
+    <w:lsdException w:name="heading 5" w:semiHidden="1" w:uiPriority="9" w:unhideWhenUsed="1" w:qFormat="1"/>
+    <w:lsdException w:name="heading 6" w:semiHidden="1" w:uiPriority="9" w:unhideWhenUsed="1" w:qFormat="1"/>
+    <w:lsdException w:name="heading 7" w:semiHidden="1" w:uiPriority="9" w:unhideWhenUsed="1" w:qFormat="1"/>
+    <w:lsdException w:name="heading 8" w:semiHidden="1" w:uiPriority="9" w:unhideWhenUsed="1" w:qFormat="1"/>
+    <w:lsdException w:name="heading 9" w:semiHidden="1" w:uiPriority="9" w:unhideWhenUsed="1" w:qFormat="1"/>
+    <w:lsdException w:name="index 1" w:semiHidden="1" w:unhideWhenUsed="1"/>
+    <w:lsdException w:name="index 2" w:semiHidden="1" w:unhideWhenUsed="1"/>
+    <w:lsdException w:name="index 3" w:semiHidden="1" w:unhideWhenUsed="1"/>
+    <w:lsdException w:name="index 4" w:semiHidden="1" w:unhideWhenUsed="1"/>
+    <w:lsdException w:name="index 5" w:semiHidden="1" w:unhideWhenUsed="1"/>
+    <w:lsdException w:name="index 6" w:semiHidden="1" w:unhideWhenUsed="1"/>
+    <w:lsdException w:name="index 7" w:semiHidden="1" w:unhideWhenUsed="1"/>
+    <w:lsdException w:name="index 8" w:semiHidden="1" w:unhideWhenUsed="1"/>
+    <w:lsdException w:name="index 9" w:semiHidden="1" w:unhideWhenUsed="1"/>
+    <w:lsdException w:name="toc 1" w:semiHidden="1" w:uiPriority="39" w:unhideWhenUsed="1"/>
+    <w:lsdException w:name="toc 2" w:semiHidden="1" w:uiPriority="39" w:unhideWhenUsed="1"/>
+    <w:lsdException w:name="toc 3" w:semiHidden="1" w:uiPriority="39" w:unhideWhenUsed="1"/>
+    <w:lsdException w:name="toc 4" w:semiHidden="1" w:uiPriority="39" w:unhideWhenUsed="1"/>
+    <w:lsdException w:name="toc 5" w:semiHidden="1" w:uiPriority="39" w:unhideWhenUsed="1"/>
+    <w:lsdException w:name="toc 6" w:semiHidden="1" w:uiPriority="39" w:unhideWhenUsed="1"/>
+    <w:lsdException w:name="toc 7" w:semiHidden="1" w:uiPriority="39" w:unhideWhenUsed="1"/>
+    <w:lsdException w:name="toc 8" w:semiHidden="1" w:uiPriority="39" w:unhideWhenUsed="1"/>
+    <w:lsdException w:name="toc 9" w:semiHidden="1" w:uiPriority="39" w:unhideWhenUsed="1"/>
+    <w:lsdException w:name="Normal Indent" w:semiHidden="1" w:unhideWhenUsed="1"/>
+    <w:lsdException w:name="footnote text" w:semiHidden="1" w:unhideWhenUsed="1"/>
+    <w:lsdException w:name="annotation text" w:semiHidden="1" w:unhideWhenUsed="1"/>
+    <w:lsdException w:name="header" w:semiHidden="1" w:unhideWhenUsed="1"/>
+    <w:lsdException w:name="footer" w:semiHidden="1" w:unhideWhenUsed="1"/>
+    <w:lsdException w:name="index heading" w:semiHidden="1" w:unhideWhenUsed="1"/>
+    <w:lsdException w:name="caption" w:semiHidden="1" w:uiPriority="35" w:unhideWhenUsed="1" w:qFormat="1"/>
+    <w:lsdException w:name="table of figures" w:semiHidden="1" w:unhideWhenUsed="1"/>
+    <w:lsdException w:name="envelope address" w:semiHidden="1" w:unhideWhenUsed="1"/>
+    <w:lsdException w:name="envelope return" w:semiHidden="1" w:unhideWhenUsed="1"/>
+    <w:lsdException w:name="footnote reference" w:semiHidden="1" w:unhideWhenUsed="1"/>
+    <w:lsdException w:name="annotation reference" w:semiHidden="1" w:unhideWhenUsed="1"/>
+    <w:lsdException w:name="line number" w:semiHidden="1" w:unhideWhenUsed="1"/>
+    <w:lsdException w:name="page number" w:semiHidden="1" w:unhideWhenUsed="1"/>
+    <w:lsdException w:name="endnote reference" w:semiHidden="1" w:unhideWhenUsed="1"/>
+    <w:lsdException w:name="endnote text" w:semiHidden="1" w:unhideWhenUsed="1"/>
+    <w:lsdException w:name="table of authorities" w:semiHidden="1" w:unhideWhenUsed="1"/>
+    <w:lsdException w:name="macro" w:semiHidden="1" w:unhideWhenUsed="1"/>
+    <w:lsdException w:name="toa heading" w:semiHidden="1" w:unhideWhenUsed="1"/>
+    <w:lsdException w:name="List" w:semiHidden="1" w:unhideWhenUsed="1"/>
+    <w:lsdException w:name="List Bullet" w:semiHidden="1" w:unhideWhenUsed="1"/>
+    <w:lsdException w:name="List Number" w:semiHidden="1" w:unhideWhenUsed="1"/>
+    <w:lsdException w:name="List 2" w:semiHidden="1" w:unhideWhenUsed="1"/>
+    <w:lsdException w:name="List 3" w:semiHidden="1" w:unhideWhenUsed="1"/>
+    <w:lsdException w:name="List 4" w:semiHidden="1" w:unhideWhenUsed="1"/>
+    <w:lsdException w:name="List 5" w:semiHidden="1" w:unhideWhenUsed="1"/>
+    <w:lsdException w:name="List Bullet 2" w:semiHidden="1" w:unhideWhenUsed="1"/>
+    <w:lsdException w:name="List Bullet 3" w:semiHidden="1" w:unhideWhenUsed="1"/>
+    <w:lsdException w:name="List Bullet 4" w:semiHidden="1" w:unhideWhenUsed="1"/>
+    <w:lsdException w:name="List Bullet 5" w:semiHidden="1" w:unhideWhenUsed="1"/>
+    <w:lsdException w:name="List Number 2" w:semiHidden="1" w:unhideWhenUsed="1"/>
+    <w:lsdException w:name="List Number 3" w:semiHidden="1" w:unhideWhenUsed="1"/>
+    <w:lsdException w:name="List Number 4" w:semiHidden="1" w:unhideWhenUsed="1"/>
+    <w:lsdException w:name="List Number 5" w:semiHidden="1" w:unhideWhenUsed="1"/>
+    <w:lsdException w:name="Title" w:uiPriority="10" w:qFormat="1"/>
+    <w:lsdException w:name="Closing" w:semiHidden="1" w:unhideWhenUsed="1"/>
+    <w:lsdException w:name="Signature" w:semiHidden="1" w:unhideWhenUsed="1"/>
+    <w:lsdException w:name="Default Paragraph Font" w:semiHidden="1" w:uiPriority="1" w:unhideWhenUsed="1"/>
+    <w:lsdException w:name="Body Text" w:semiHidden="1" w:unhideWhenUsed="1"/>
+    <w:lsdException w:name="Body Text Indent" w:semiHidden="1" w:unhideWhenUsed="1"/>
+    <w:lsdException w:name="List Continue" w:semiHidden="1" w:unhideWhenUsed="1"/>
+    <w:lsdException w:name="List Continue 2" w:semiHidden="1" w:unhideWhenUsed="1"/>
+    <w:lsdException w:name="List Continue 3" w:semiHidden="1" w:unhideWhenUsed="1"/>
+    <w:lsdException w:name="List Continue 4" w:semiHidden="1" w:unhideWhenUsed="1"/>
+    <w:lsdException w:name="List Continue 5" w:semiHidden="1" w:unhideWhenUsed="1"/>
+    <w:lsdException w:name="Message Header" w:semiHidden="1" w:unhideWhenUsed="1"/>
+    <w:lsdException w:name="Subtitle" w:uiPriority="11" w:qFormat="1"/>
+    <w:lsdException w:name="Salutation" w:semiHidden="1" w:unhideWhenUsed="1"/>
+    <w:lsdException w:name="Date" w:semiHidden="1" w:unhideWhenUsed="1"/>
+    <w:lsdException w:name="Body Text First Indent" w:semiHidden="1" w:unhideWhenUsed="1"/>
+    <w:lsdException w:name="Body Text First Indent 2" w:semiHidden="1" w:unhideWhenUsed="1"/>
+    <w:lsdException w:name="Note Heading" w:semiHidden="1" w:unhideWhenUsed="1"/>
+    <w:lsdException w:name="Body Text 2" w:semiHidden="1" w:unhideWhenUsed="1"/>
+    <w:lsdException w:name="Body Text 3" w:semiHidden="1" w:unhideWhenUsed="1"/>
+    <w:lsdException w:name="Body Text Indent 2" w:semiHidden="1" w:unhideWhenUsed="1"/>
+    <w:lsdException w:name="Body Text Indent 3" w:semiHidden="1" w:unhideWhenUsed="1"/>
+    <w:lsdException w:name="Block Text" w:semiHidden="1" w:unhideWhenUsed="1"/>
+    <w:lsdException w:name="Hyperlink" w:semiHidden="1" w:unhideWhenUsed="1"/>
+    <w:lsdException w:name="FollowedHyperlink" w:semiHidden="1" w:unhideWhenUsed="1"/>
+    <w:lsdException w:name="Strong" w:uiPriority="22" w:qFormat="1"/>
+    <w:lsdException w:name="Emphasis" w:uiPriority="20" w:qFormat="1"/>
+    <w:lsdException w:name="Document Map" w:semiHidden="1" w:unhideWhenUsed="1"/>
+    <w:lsdException w:name="Plain Text" w:semiHidden="1" w:unhideWhenUsed="1"/>
+    <w:lsdException w:name="E-mail Signature" w:semiHidden="1" w:unhideWhenUsed="1"/>
+    <w:lsdException w:name="HTML Top of Form" w:semiHidden="1" w:unhideWhenUsed="1"/>
+    <w:lsdException w:name="HTML Bottom of Form" w:semiHidden="1" w:unhideWhenUsed="1"/>
+    <w:lsdException w:name="Normal (Web)" w:semiHidden="1" w:unhideWhenUsed="1"/>
+    <w:lsdException w:name="HTML Acronym" w:semiHidden="1" w:unhideWhenUsed="1"/>
+    <w:lsdException w:name="HTML Address" w:semiHidden="1" w:unhideWhenUsed="1"/>
+    <w:lsdException w:name="HTML Cite" w:semiHidden="1" w:unhideWhenUsed="1"/>
+    <w:lsdException w:name="HTML Code" w:semiHidden="1" w:unhideWhenUsed="1"/>
+    <w:lsdException w:name="HTML Definition" w:semiHidden="1" w:unhideWhenUsed="1"/>
+    <w:lsdException w:name="HTML Keyboard" w:semiHidden="1" w:unhideWhenUsed="1"/>
+    <w:lsdException w:name="HTML Preformatted" w:semiHidden="1" w:unhideWhenUsed="1"/>
+    <w:lsdException w:name="HTML Sample" w:semiHidden="1" w:unhideWhenUsed="1"/>
+    <w:lsdException w:name="HTML Typewriter" w:semiHidden="1" w:unhideWhenUsed="1"/>
+    <w:lsdException w:name="HTML Variable" w:semiHidden="1" w:unhideWhenUsed="1"/>
+    <w:lsdException w:name="Normal Table" w:semiHidden="1" w:unhideWhenUsed="1"/>
+    <w:lsdException w:name="annotation subject" w:semiHidden="1" w:unhideWhenUsed="1"/>
+    <w:lsdException w:name="No List" w:semiHidden="1" w:unhideWhenUsed="1"/>
+    <w:lsdException w:name="Outline List 1" w:semiHidden="1" w:unhideWhenUsed="1"/>
+    <w:lsdException w:name="Outline List 2" w:semiHidden="1" w:unhideWhenUsed="1"/>
+    <w:lsdException w:name="Outline List 3" w:semiHidden="1" w:unhideWhenUsed="1"/>
+    <w:lsdException w:name="Table Simple 1" w:semiHidden="1" w:unhideWhenUsed="1"/>
+    <w:lsdException w:name="Table Simple 2" w:semiHidden="1" w:unhideWhenUsed="1"/>
+    <w:lsdException w:name="Table Simple 3" w:semiHidden="1" w:unhideWhenUsed="1"/>
+    <w:lsdException w:name="Table Classic 1" w:semiHidden="1" w:unhideWhenUsed="1"/>
+    <w:lsdException w:name="Table Classic 2" w:semiHidden="1" w:unhideWhenUsed="1"/>
+    <w:lsdException w:name="Table Classic 3" w:semiHidden="1" w:unhideWhenUsed="1"/>
+    <w:lsdException w:name="Table Classic 4" w:semiHidden="1" w:unhideWhenUsed="1"/>
+    <w:lsdException w:name="Table Colorful 1" w:semiHidden="1" w:unhideWhenUsed="1"/>
+    <w:lsdException w:name="Table Colorful 2" w:semiHidden="1" w:unhideWhenUsed="1"/>
+    <w:lsdException w:name="Table Colorful 3" w:semiHidden="1" w:unhideWhenUsed="1"/>
+    <w:lsdException w:name="Table Columns 1" w:semiHidden="1" w:unhideWhenUsed="1"/>
+    <w:lsdException w:name="Table Columns 2" w:semiHidden="1" w:unhideWhenUsed="1"/>
+    <w:lsdException w:name="Table Columns 3" w:semiHidden="1" w:unhideWhenUsed="1"/>
+    <w:lsdException w:name="Table Columns 4" w:semiHidden="1" w:unhideWhenUsed="1"/>
+    <w:lsdException w:name="Table Columns 5" w:semiHidden="1" w:unhideWhenUsed="1"/>
+    <w:lsdException w:name="Table Grid 1" w:semiHidden="1" w:unhideWhenUsed="1"/>
+    <w:lsdException w:name="Table Grid 2" w:semiHidden="1" w:unhideWhenUsed="1"/>
+    <w:lsdException w:name="Table Grid 3" w:semiHidden="1" w:unhideWhenUsed="1"/>
+    <w:lsdException w:name="Table Grid 4" w:semiHidden="1" w:unhideWhenUsed="1"/>
+    <w:lsdException w:name="Table Grid 5" w:semiHidden="1" w:unhideWhenUsed="1"/>
+    <w:lsdException w:name="Table Grid 6" w:semiHidden="1" w:unhideWhenUsed="1"/>
+    <w:lsdException w:name="Table Grid 7" w:semiHidden="1" w:unhideWhenUsed="1"/>
+    <w:lsdException w:name="Table Grid 8" w:semiHidden="1" w:unhideWhenUsed="1"/>
+    <w:lsdException w:name="Table List 1" w:semiHidden="1" w:unhideWhenUsed="1"/>
+    <w:lsdException w:name="Table List 2" w:semiHidden="1" w:unhideWhenUsed="1"/>
+    <w:lsdException w:name="Table List 3" w:semiHidden="1" w:unhideWhenUsed="1"/>
+    <w:lsdException w:name="Table List 4" w:semiHidden="1" w:unhideWhenUsed="1"/>
+    <w:lsdException w:name="Table List 5" w:semiHidden="1" w:unhideWhenUsed="1"/>
+    <w:lsdException w:name="Table List 6" w:semiHidden="1" w:unhideWhenUsed="1"/>
+    <w:lsdException w:name="Table List 7" w:semiHidden="1" w:unhideWhenUsed="1"/>
+    <w:lsdException w:name="Table List 8" w:semiHidden="1" w:unhideWhenUsed="1"/>
+    <w:lsdException w:name="Table 3D effects 1" w:semiHidden="1" w:unhideWhenUsed="1"/>
+    <w:lsdException w:name="Table 3D effects 2" w:semiHidden="1" w:unhideWhenUsed="1"/>
+    <w:lsdException w:name="Table 3D effects 3" w:semiHidden="1" w:unhideWhenUsed="1"/>
+    <w:lsdException w:name="Table Contemporary" w:semiHidden="1" w:unhideWhenUsed="1"/>
+    <w:lsdException w:name="Table Elegant" w:semiHidden="1" w:unhideWhenUsed="1"/>
+    <w:lsdException w:name="Table Professional" w:semiHidden="1" w:unhideWhenUsed="1"/>
+    <w:lsdException w:name="Table Subtle 1" w:semiHidden="1" w:unhideWhenUsed="1"/>
+    <w:lsdException w:name="Table Subtle 2" w:semiHidden="1" w:unhideWhenUsed="1"/>
+    <w:lsdException w:name="Table Web 1" w:semiHidden="1" w:unhideWhenUsed="1"/>
+    <w:lsdException w:name="Table Web 2" w:semiHidden="1" w:unhideWhenUsed="1"/>
+    <w:lsdException w:name="Table Web 3" w:semiHidden="1" w:unhideWhenUsed="1"/>
+    <w:lsdException w:name="Balloon Text" w:semiHidden="1" w:unhideWhenUsed="1"/>
+    <w:lsdException w:name="Table Grid" w:uiPriority="59"/>
+    <w:lsdException w:name="Table Theme" w:semiHidden="1" w:unhideWhenUsed="1"/>
+    <w:lsdException w:name="Placeholder Text" w:semiHidden="1"/>
+    <w:lsdException w:name="No Spacing" w:uiPriority="1" w:qFormat="1"/>
+    <w:lsdException w:name="Light Shading" w:uiPriority="60"/>
+    <w:lsdException w:name="Light List" w:uiPriority="61"/>
+    <w:lsdException w:name="Light Grid" w:uiPriority="62"/>
+    <w:lsdException w:name="Medium Shading 1" w:uiPriority="63"/>
+    <w:lsdException w:name="Medium Shading 2" w:uiPriority="64"/>
+    <w:lsdException w:name="Medium List 1" w:uiPriority="65"/>
+    <w:lsdException w:name="Medium List 2" w:uiPriority="66"/>
+    <w:lsdException w:name="Medium Grid 1" w:uiPriority="67"/>
+    <w:lsdException w:name="Medium Grid 2" w:uiPriority="68"/>
+    <w:lsdException w:name="Medium Grid 3" w:uiPriority="69"/>
+    <w:lsdException w:name="Dark List" w:uiPriority="70"/>
+    <w:lsdException w:name="Colorful Shading" w:uiPriority="71"/>
+    <w:lsdException w:name="Colorful List" w:uiPriority="72"/>
+    <w:lsdException w:name="Colorful Grid" w:uiPriority="73"/>
+    <w:lsdException w:name="Light Shading Accent 1" w:uiPriority="60"/>
+    <w:lsdException w:name="Light List Accent 1" w:uiPriority="61"/>
+    <w:lsdException w:name="Light Grid Accent 1" w:uiPriority="62"/>
+    <w:lsdException w:name="Medium Shading 1 Accent 1" w:uiPriority="63"/>
+    <w:lsdException w:name="Medium Shading 2 Accent 1" w:uiPriority="64"/>
+    <w:lsdException w:name="Medium List 1 Accent 1" w:uiPriority="65"/>
+    <w:lsdException w:name="Revision" w:semiHidden="1"/>
+    <w:lsdException w:name="List Paragraph" w:uiPriority="34" w:qFormat="1"/>
+    <w:lsdException w:name="Quote" w:uiPriority="29" w:qFormat="1"/>
+    <w:lsdException w:name="Intense Quote" w:uiPriority="30" w:qFormat="1"/>
+    <w:lsdException w:name="Medium List 2 Accent 1" w:uiPriority="66"/>
+    <w:lsdException w:name="Medium Grid 1 Accent 1" w:uiPriority="67"/>
+    <w:lsdException w:name="Medium Grid 2 Accent 1" w:uiPriority="68"/>
+    <w:lsdException w:name="Medium Grid 3 Accent 1" w:uiPriority="69"/>
+    <w:lsdException w:name="Dark List Accent 1" w:uiPriority="70"/>
+    <w:lsdException w:name="Colorful Shading Accent 1" w:uiPriority="71"/>
+    <w:lsdException w:name="Colorful List Accent 1" w:uiPriority="72"/>
+    <w:lsdException w:name="Colorful Grid Accent 1" w:uiPriority="73"/>
+    <w:lsdException w:name="Light Shading Accent 2" w:uiPriority="60"/>
+    <w:lsdException w:name="Light List Accent 2" w:uiPriority="61"/>
+    <w:lsdException w:name="Light Grid Accent 2" w:uiPriority="62"/>
+    <w:lsdException w:name="Medium Shading 1 Accent 2" w:uiPriority="63"/>
+    <w:lsdException w:name="Medium Shading 2 Accent 2" w:uiPriority="64"/>
+    <w:lsdException w:name="Medium List 1 Accent 2" w:uiPriority="65"/>
+    <w:lsdException w:name="Medium List 2 Accent 2" w:uiPriority="66"/>
+    <w:lsdException w:name="Medium Grid 1 Accent 2" w:uiPriority="67"/>
+    <w:lsdException w:name="Medium Grid 2 Accent 2" w:uiPriority="68"/>
+    <w:lsdException w:name="Medium Grid 3 Accent 2" w:uiPriority="69"/>
+    <w:lsdException w:name="Dark List Accent 2" w:uiPriority="70"/>
+    <w:lsdException w:name="Colorful Shading Accent 2" w:uiPriority="71"/>
+    <w:lsdException w:name="Colorful List Accent 2" w:uiPriority="72"/>
+    <w:lsdException w:name="Colorful Grid Accent 2" w:uiPriority="73"/>
+    <w:lsdException w:name="Light Shading Accent 3" w:uiPriority="60"/>
+    <w:lsdException w:name="Light List Accent 3" w:uiPriority="61"/>
+    <w:lsdException w:name="Light Grid Accent 3" w:uiPriority="62"/>
+    <w:lsdException w:name="Medium Shading 1 Accent 3" w:uiPriority="63"/>
+    <w:lsdException w:name="Medium Shading 2 Accent 3" w:uiPriority="64"/>
+    <w:lsdException w:name="Medium List 1 Accent 3" w:uiPriority="65"/>
+    <w:lsdException w:name="Medium List 2 Accent 3" w:uiPriority="66"/>
+    <w:lsdException w:name="Medium Grid 1 Accent 3" w:uiPriority="67"/>
+    <w:lsdException w:name="Medium Grid 2 Accent 3" w:uiPriority="68"/>
+    <w:lsdException w:name="Medium Grid 3 Accent 3" w:uiPriority="69"/>
+    <w:lsdException w:name="Dark List Accent 3" w:uiPriority="70"/>
+    <w:lsdException w:name="Colorful Shading Accent 3" w:uiPriority="71"/>
+    <w:lsdException w:name="Colorful List Accent 3" w:uiPriority="72"/>
+    <w:lsdException w:name="Colorful Grid Accent 3" w:uiPriority="73"/>
+    <w:lsdException w:name="Light Shading Accent 4" w:uiPriority="60"/>
+    <w:lsdException w:name="Light List Accent 4" w:uiPriority="61"/>
+    <w:lsdException w:name="Light Grid Accent 4" w:uiPriority="62"/>
+    <w:lsdException w:name="Medium Shading 1 Accent 4" w:uiPriority="63"/>
+    <w:lsdException w:name="Medium Shading 2 Accent 4" w:uiPriority="64"/>
+    <w:lsdException w:name="Medium List 1 Accent 4" w:uiPriority="65"/>
+    <w:lsdException w:name="Medium List 2 Accent 4" w:uiPriority="66"/>
+    <w:lsdException w:name="Medium Grid 1 Accent 4" w:uiPriority="67"/>
+    <w:lsdException w:name="Medium Grid 2 Accent 4" w:uiPriority="68"/>
+    <w:lsdException w:name="Medium Grid 3 Accent 4" w:uiPriority="69"/>
+    <w:lsdException w:name="Dark List Accent 4" w:uiPriority="70"/>
+    <w:lsdException w:name="Colorful Shading Accent 4" w:uiPriority="71"/>
+    <w:lsdException w:name="Colorful List Accent 4" w:uiPriority="72"/>
+    <w:lsdException w:name="Colorful Grid Accent 4" w:uiPriority="73"/>
+    <w:lsdException w:name="Light Shading Accent 5" w:uiPriority="60"/>
+    <w:lsdException w:name="Light List Accent 5" w:uiPriority="61"/>
+    <w:lsdException w:name="Light Grid Accent 5" w:uiPriority="62"/>
+    <w:lsdException w:name="Medium Shading 1 Accent 5" w:uiPriority="63"/>
+    <w:lsdException w:name="Medium Shading 2 Accent 5" w:uiPriority="64"/>
+    <w:lsdException w:name="Medium List 1 Accent 5" w:uiPriority="65"/>
+    <w:lsdException w:name="Medium List 2 Accent 5" w:uiPriority="66"/>
+    <w:lsdException w:name="Medium Grid 1 Accent 5" w:uiPriority="67"/>
+    <w:lsdException w:name="Medium Grid 2 Accent 5" w:uiPriority="68"/>
+    <w:lsdException w:name="Medium Grid 3 Accent 5" w:uiPriority="69"/>
+    <w:lsdException w:name="Dark List Accent 5" w:uiPriority="70"/>
+    <w:lsdException w:name="Colorful Shading Accent 5" w:uiPriority="71"/>
+    <w:lsdException w:name="Colorful List Accent 5" w:uiPriority="72"/>
+    <w:lsdException w:name="Colorful Grid Accent 5" w:uiPriority="73"/>
+    <w:lsdException w:name="Light Shading Accent 6" w:uiPriority="60"/>
+    <w:lsdException w:name="Light List Accent 6" w:uiPriority="61"/>
+    <w:lsdException w:name="Light Grid Accent 6" w:uiPriority="62"/>
+    <w:lsdException w:name="Medium Shading 1 Accent 6" w:uiPriority="63"/>
+    <w:lsdException w:name="Medium Shading 2 Accent 6" w:uiPriority="64"/>
+    <w:lsdException w:name="Medium List 1 Accent 6" w:uiPriority="65"/>
+    <w:lsdException w:name="Medium List 2 Accent 6" w:uiPriority="66"/>
+    <w:lsdException w:name="Medium Grid 1 Accent 6" w:uiPriority="67"/>
+    <w:lsdException w:name="Medium Grid 2 Accent 6" w:uiPriority="68"/>
+    <w:lsdException w:name="Medium Grid 3 Accent 6" w:uiPriority="69"/>
+    <w:lsdException w:name="Dark List Accent 6" w:uiPriority="70"/>
+    <w:lsdException w:name="Colorful Shading Accent 6" w:uiPriority="71"/>
+    <w:lsdException w:name="Colorful List Accent 6" w:uiPriority="72"/>
+    <w:lsdException w:name="Colorful Grid Accent 6" w:uiPriority="73"/>
+    <w:lsdException w:name="Subtle Emphasis" w:uiPriority="19" w:qFormat="1"/>
+    <w:lsdException w:name="Intense Emphasis" w:uiPriority="21" w:qFormat="1"/>
+    <w:lsdException w:name="Subtle Reference" w:uiPriority="31" w:qFormat="1"/>
+    <w:lsdException w:name="Intense Reference" w:uiPriority="32" w:qFormat="1"/>
+    <w:lsdException w:name="Book Title" w:uiPriority="33" w:qFormat="1"/>
+    <w:lsdException w:name="Bibliography" w:semiHidden="1" w:uiPriority="37" w:unhideWhenUsed="1"/>
+    <w:lsdException w:name="TOC Heading" w:semiHidden="1" w:uiPriority="39" w:unhideWhenUsed="1" w:qFormat="1"/>
+    <w:lsdException w:name="Grid Table 4" w:uiPriority="49"/>
+    <w:lsdException w:name="Grid Table 5 Dark" w:uiPriority="50"/>
+    <w:lsdException w:name="Grid Table 6 Colorful" w:uiPriority="51"/>
+    <w:lsdException w:name="Grid Table 7 Colorful" w:uiPriority="52"/>
+    <w:lsdException w:name="Grid Table 1 Light Accent 1" w:uiPriority="46"/>
+    <w:lsdException w:name="Grid Table 2 Accent 1" w:uiPriority="47"/>
+    <w:lsdException w:name="Grid Table 3 Accent 1" w:uiPriority="48"/>
+    <w:lsdException w:name="Grid Table 4 Accent 1" w:uiPriority="49"/>
+    <w:lsdException w:name="Grid Table 5 Dark Accent 1" w:uiPriority="50"/>
+    <w:lsdException w:name="Grid Table 6 Colorful Accent 1" w:uiPriority="51"/>
+    <w:lsdException w:name="Grid Table 7 Colorful Accent 1" w:uiPriority="52"/>
+    <w:lsdException w:name="Grid Table 1 Light Accent 2" w:uiPriority="46"/>
+    <w:lsdException w:name="Grid Table 2 Accent 2" w:uiPriority="47"/>
+    <w:lsdException w:name="Grid Table 3 Accent 2" w:uiPriority="48"/>
+    <w:lsdException w:name="Grid Table 4 Accent 2" w:uiPriority="49"/>
+    <w:lsdException w:name="Grid Table 5 Dark Accent 2" w:uiPriority="50"/>
+    <w:lsdException w:name="Grid Table 6 Colorful Accent 2" w:uiPriority="51"/>
+    <w:lsdException w:name="Grid Table 7 Colorful Accent 2" w:uiPriority="52"/>
+    <w:lsdException w:name="Grid Table 1 Light Accent 3" w:uiPriority="46"/>
+    <w:lsdException w:name="Grid Table 2 Accent 3" w:uiPriority="47"/>
+    <w:lsdException w:name="Grid Table 3 Accent 3" w:uiPriority="48"/>
+    <w:lsdException w:name="Grid Table 4 Accent 3" w:uiPriority="49"/>
+    <w:lsdException w:name="Grid Table 5 Dark Accent 3" w:uiPriority="50"/>
+    <w:lsdException w:name="Grid Table 6 Colorful Accent 3" w:uiPriority="51"/>
+    <w:lsdException w:name="Grid Table 7 Colorful Accent 3" w:uiPriority="52"/>
+    <w:lsdException w:name="Grid Table 1 Light Accent 4" w:uiPriority="46"/>
+    <w:lsdException w:name="Grid Table 2 Accent 4" w:uiPriority="47"/>
+    <w:lsdException w:name="Grid Table 3 Accent 4" w:uiPriority="48"/>
+    <w:lsdException w:name="Grid Table 4 Accent 4" w:uiPriority="49"/>
+    <w:lsdException w:name="Grid Table 5 Dark Accent 4" w:uiPriority="50"/>
+    <w:lsdException w:name="Grid Table 6 Colorful Accent 4" w:uiPriority="51"/>
+    <w:lsdException w:name="Grid Table 7 Colorful Accent 4" w:uiPriority="52"/>
+    <w:lsdException w:name="Grid Table 1 Light Accent 5" w:uiPriority="46"/>
+    <w:lsdException w:name="Grid Table 2 Accent 5" w:uiPriority="47"/>
+    <w:lsdException w:name="Grid Table 3 Accent 5" w:uiPriority="48"/>
+    <w:lsdException w:name="Grid Table 4 Accent 5" w:uiPriority="49"/>
+    <w:lsdException w:name="Grid Table 5 Dark Accent 5" w:uiPriority="50"/>
+    <w:lsdException w:name="Grid Table 6 Colorful Accent 5" w:uiPriority="51"/>
+    <w:lsdException w:name="Grid Table 7 Colorful Accent 5" w:uiPriority="52"/>
+    <w:lsdException w:name="Grid Table 1 Light Accent 6" w:uiPriority="46"/>
+    <w:lsdException w:name="Grid Table 2 Accent 6" w:uiPriority="47"/>
+    <w:lsdException w:name="Grid Table 3 Accent 6" w:uiPriority="48"/>
+    <w:lsdException w:name="Grid Table 4 Accent 6" w:uiPriority="49"/>
+    <w:lsdException w:name="Grid Table 5 Dark Accent 6" w:uiPriority="50"/>
+    <w:lsdException w:name="Grid Table 6 Colorful Accent 6" w:uiPriority="51"/>
+    <w:lsdException w:name="Grid Table 7 Colorful Accent 6" w:uiPriority="52"/>
+    <w:lsdException w:name="List Table 1 Light" w:uiPriority="46"/>
+    <w:lsdException w:name="List Table 2" w:uiPriority="47"/>
+    <w:lsdException w:name="List Table 3" w:uiPriority="48"/>
+    <w:lsdException w:name="List Table 4" w:uiPriority="49"/>
+    <w:lsdException w:name="List Table 5 Dark" w:uiPriority="50"/>
+    <w:lsdException w:name="List Table 6 Colorful" w:uiPriority="51"/>
+    <w:lsdException w:name="List Table 7 Colorful" w:uiPriority="52"/>
+    <w:lsdException w:name="List Table 1 Light Accent 1" w:uiPriority="46"/>
+    <w:lsdException w:name="List Table 2 Accent 1" w:uiPriority="47"/>
+    <w:lsdException w:name="List Table 3 Accent 1" w:uiPriority="48"/>
+    <w:lsdException w:name="List Table 4 Accent 1" w:uiPriority="49"/>
+    <w:lsdException w:name="List Table 5 Dark Accent 1" w:uiPriority="50"/>
+    <w:lsdException w:name="List Table 6 Colorful Accent 1" w:uiPriority="51"/>
+    <w:lsdException w:name="List Table 7 Colorful Accent 1" w:uiPriority="52"/>
+    <w:lsdException w:name="List Table 1 Light Accent 2" w:uiPriority="46"/>
+    <w:lsdException w:name="List Table 2 Accent 2" w:uiPriority="47"/>
+    <w:lsdException w:name="List Table 3 Accent 2" w:uiPriority="48"/>
+    <w:lsdException w:name="List Table 4 Accent 2" w:uiPriority="49"/>
+    <w:lsdException w:name="List Table 5 Dark Accent 2" w:uiPriority="50"/>
+    <w:lsdException w:name="List Table 6 Colorful Accent 2" w:uiPriority="51"/>
+    <w:lsdException w:name="List Table 7 Colorful Accent 2" w:uiPriority="52"/>
+    <w:lsdException w:name="List Table 1 Light Accent 3" w:uiPriority="46"/>
+    <w:lsdException w:name="List Table 2 Accent 3" w:uiPriority="47"/>
+    <w:lsdException w:name="List Table 3 Accent 3" w:uiPriority="48"/>
+    <w:lsdException w:name="List Table 4 Accent 3" w:uiPriority="49"/>
+    <w:lsdException w:name="List Table 5 Dark Accent 3" w:uiPriority="50"/>
+    <w:lsdException w:name="List Table 6 Colorful Accent 3" w:uiPriority="51"/>
+    <w:lsdException w:name="List Table 7 Colorful Accent 3" w:uiPriority="52"/>
+    <w:lsdException w:name="List Table 1 Light Accent 4" w:uiPriority="46"/>
+    <w:lsdException w:name="List Table 2 Accent 4" w:uiPriority="47"/>
+    <w:lsdException w:name="List Table 3 Accent 4" w:uiPriority="48"/>
+    <w:lsdException w:name="List Table 4 Accent 4" w:uiPriority="49"/>
+    <w:lsdException w:name="List Table 5 Dark Accent 4" w:uiPriority="50"/>
+    <w:lsdException w:name="List Table 6 Colorful Accent 4" w:uiPriority="51"/>
+    <w:lsdException w:name="List Table 7 Colorful Accent 4" w:uiPriority="52"/>
+    <w:lsdException w:name="List Table 1 Light Accent 5" w:uiPriority="46"/>
+    <w:lsdException w:name="List Table 2 Accent 5" w:uiPriority="47"/>
+    <w:lsdException w:name="List Table 3 Accent 5" w:uiPriority="48"/>
+    <w:lsdException w:name="List Table 4 Accent 5" w:uiPriority="49"/>
+    <w:lsdException w:name="List Table 5 Dark Accent 5" w:uiPriority="50"/>
+    <w:lsdException w:name="List Table 6 Colorful Accent 5" w:uiPriority="51"/>
+    <w:lsdException w:name="List Table 7 Colorful Accent 5" w:uiPriority="52"/>
+    <w:lsdException w:name="List Table 1 Light Accent 6" w:uiPriority="46"/>
+    <w:lsdException w:name="List Table 2 Accent 6" w:uiPriority="47"/>
+    <w:lsdException w:name="List Table 3 Accent 6" w:uiPriority="48"/>
+    <w:lsdException w:name="List Table 4 Accent 6" w:uiPriority="49"/>
+    <w:lsdException w:name="List Table 5 Dark Accent 6" w:uiPriority="50"/>
+    <w:lsdException w:name="List Table 6 Colorful Accent 6" w:uiPriority="51"/>
+    <w:lsdException w:name="List Table 7 Colorful Accent 6" w:uiPriority="52"/>
   </w:latentStyles>
   <w:style w:type="paragraph" w:default="1" w:styleId="Normal">
     <w:name w:val="Normal"/>

</xml_diff>